<commit_message>
sửa lại phần xác nhận yêu cầu đăng thông tin nhà trọ bị trùng
sửa lại phần xác nhận yêu cầu đăng thông tin nhà trọ bị trùng
</commit_message>
<xml_diff>
--- a/docs/design/NL04_SoftwareSpecificationRequirement.docx
+++ b/docs/design/NL04_SoftwareSpecificationRequirement.docx
@@ -1,6 +1,6 @@
 
 <file path=word/document.xml><?xml version="1.0" encoding="utf-8"?>
-<w:document xmlns:wpc="http://schemas.microsoft.com/office/word/2010/wordprocessingCanvas" xmlns:mc="http://schemas.openxmlformats.org/markup-compatibility/2006" xmlns:o="urn:schemas-microsoft-com:office:office" xmlns:r="http://schemas.openxmlformats.org/officeDocument/2006/relationships" xmlns:m="http://schemas.openxmlformats.org/officeDocument/2006/math" xmlns:v="urn:schemas-microsoft-com:vml" xmlns:wp14="http://schemas.microsoft.com/office/word/2010/wordprocessingDrawing" xmlns:wp="http://schemas.openxmlformats.org/drawingml/2006/wordprocessingDrawing" xmlns:w10="urn:schemas-microsoft-com:office:word" xmlns:w="http://schemas.openxmlformats.org/wordprocessingml/2006/main" xmlns:w14="http://schemas.microsoft.com/office/word/2010/wordml" xmlns:w15="http://schemas.microsoft.com/office/word/2012/wordml" xmlns:wpg="http://schemas.microsoft.com/office/word/2010/wordprocessingGroup" xmlns:wpi="http://schemas.microsoft.com/office/word/2010/wordprocessingInk" xmlns:wne="http://schemas.microsoft.com/office/word/2006/wordml" xmlns:wps="http://schemas.microsoft.com/office/word/2010/wordprocessingShape" mc:Ignorable="w14 w15 wp14">
+<w:document xmlns:wpc="http://schemas.microsoft.com/office/word/2010/wordprocessingCanvas" xmlns:mc="http://schemas.openxmlformats.org/markup-compatibility/2006" xmlns:o="urn:schemas-microsoft-com:office:office" xmlns:r="http://schemas.openxmlformats.org/officeDocument/2006/relationships" xmlns:m="http://schemas.openxmlformats.org/officeDocument/2006/math" xmlns:v="urn:schemas-microsoft-com:vml" xmlns:wp14="http://schemas.microsoft.com/office/word/2010/wordprocessingDrawing" xmlns:wp="http://schemas.openxmlformats.org/drawingml/2006/wordprocessingDrawing" xmlns:w10="urn:schemas-microsoft-com:office:word" xmlns:w="http://schemas.openxmlformats.org/wordprocessingml/2006/main" xmlns:w14="http://schemas.microsoft.com/office/word/2010/wordml" xmlns:wpg="http://schemas.microsoft.com/office/word/2010/wordprocessingGroup" xmlns:wpi="http://schemas.microsoft.com/office/word/2010/wordprocessingInk" xmlns:wne="http://schemas.microsoft.com/office/word/2006/wordml" xmlns:wps="http://schemas.microsoft.com/office/word/2010/wordprocessingShape" mc:Ignorable="w14 wp14">
   <w:background w:color="FFFFFF"/>
   <w:body>
     <w:p>
@@ -40,7 +40,7 @@
                     <pic:cNvPicPr preferRelativeResize="0"/>
                   </pic:nvPicPr>
                   <pic:blipFill>
-                    <a:blip r:embed="rId8"/>
+                    <a:blip r:embed="rId9"/>
                     <a:srcRect/>
                     <a:stretch>
                       <a:fillRect/>
@@ -98,13 +98,23 @@
         <w:ind w:right="111"/>
         <w:jc w:val="right"/>
       </w:pPr>
+      <w:proofErr w:type="gramStart"/>
       <w:r>
         <w:rPr>
           <w:rFonts w:eastAsia="Times New Roman"/>
           <w:b/>
           <w:sz w:val="40"/>
         </w:rPr>
-        <w:t xml:space="preserve">cho </w:t>
+        <w:t>cho</w:t>
+      </w:r>
+      <w:proofErr w:type="gramEnd"/>
+      <w:r>
+        <w:rPr>
+          <w:rFonts w:eastAsia="Times New Roman"/>
+          <w:b/>
+          <w:sz w:val="40"/>
+        </w:rPr>
+        <w:t xml:space="preserve"> </w:t>
       </w:r>
     </w:p>
     <w:p>
@@ -6661,7 +6671,23 @@
           <w:sz w:val="24"/>
           <w:szCs w:val="24"/>
         </w:rPr>
-        <w:t>Phạm vi sản phẩm tập trung vào việc xây dựng và triển khai một website có các thông tin v</w:t>
+        <w:t xml:space="preserve">Phạm </w:t>
+      </w:r>
+      <w:proofErr w:type="gramStart"/>
+      <w:r>
+        <w:rPr>
+          <w:sz w:val="24"/>
+          <w:szCs w:val="24"/>
+        </w:rPr>
+        <w:t>vi</w:t>
+      </w:r>
+      <w:proofErr w:type="gramEnd"/>
+      <w:r>
+        <w:rPr>
+          <w:sz w:val="24"/>
+          <w:szCs w:val="24"/>
+        </w:rPr>
+        <w:t xml:space="preserve"> sản phẩm tập trung vào việc xây dựng và triển khai một website có các thông tin v</w:t>
       </w:r>
       <w:r>
         <w:rPr>
@@ -7466,7 +7492,39 @@
           <w:rFonts w:ascii="Arial" w:hAnsi="Arial" w:cs="Arial"/>
           <w:color w:val="000000"/>
         </w:rPr>
-        <w:t>Ngày này, xã hội phát triển, nhu cầu học tập và lao động ngày càng tăng. Xu hướng chung mọi người đều muốn đến các thành phố lớn để tìm kiếm môi trường, cơ hội làm việc và học tập tiên tiến hơn, hiện đại hơn, dễ dàng cập nhật và tiếp cận các thông tin mới.</w:t>
+        <w:t xml:space="preserve">Ngày này, xã hội phát triển, nhu cầu học tập và </w:t>
+      </w:r>
+      <w:proofErr w:type="gramStart"/>
+      <w:r>
+        <w:rPr>
+          <w:rFonts w:ascii="Arial" w:hAnsi="Arial" w:cs="Arial"/>
+          <w:color w:val="000000"/>
+        </w:rPr>
+        <w:t>lao</w:t>
+      </w:r>
+      <w:proofErr w:type="gramEnd"/>
+      <w:r>
+        <w:rPr>
+          <w:rFonts w:ascii="Arial" w:hAnsi="Arial" w:cs="Arial"/>
+          <w:color w:val="000000"/>
+        </w:rPr>
+        <w:t xml:space="preserve"> động ngày càng tăng. Xu hướng </w:t>
+      </w:r>
+      <w:proofErr w:type="gramStart"/>
+      <w:r>
+        <w:rPr>
+          <w:rFonts w:ascii="Arial" w:hAnsi="Arial" w:cs="Arial"/>
+          <w:color w:val="000000"/>
+        </w:rPr>
+        <w:t>chung</w:t>
+      </w:r>
+      <w:proofErr w:type="gramEnd"/>
+      <w:r>
+        <w:rPr>
+          <w:rFonts w:ascii="Arial" w:hAnsi="Arial" w:cs="Arial"/>
+          <w:color w:val="000000"/>
+        </w:rPr>
+        <w:t xml:space="preserve"> mọi người đều muốn đến các thành phố lớn để tìm kiếm môi trường, cơ hội làm việc và học tập tiên tiến hơn, hiện đại hơn, dễ dàng cập nhật và tiếp cận các thông tin mới.</w:t>
       </w:r>
     </w:p>
     <w:p>
@@ -8667,7 +8725,23 @@
           <w:sz w:val="24"/>
           <w:szCs w:val="24"/>
         </w:rPr>
-        <w:t>Cập nhật thư viện</w:t>
+        <w:t xml:space="preserve">Cập nhật </w:t>
+      </w:r>
+      <w:proofErr w:type="gramStart"/>
+      <w:r>
+        <w:rPr>
+          <w:sz w:val="24"/>
+          <w:szCs w:val="24"/>
+        </w:rPr>
+        <w:t>thư</w:t>
+      </w:r>
+      <w:proofErr w:type="gramEnd"/>
+      <w:r>
+        <w:rPr>
+          <w:sz w:val="24"/>
+          <w:szCs w:val="24"/>
+        </w:rPr>
+        <w:t xml:space="preserve"> viện</w:t>
       </w:r>
       <w:r>
         <w:rPr>
@@ -8919,7 +8993,25 @@
           <w:szCs w:val="24"/>
         </w:rPr>
         <w:lastRenderedPageBreak/>
-        <w:t xml:space="preserve">Trình duyệt Web: Microsoft Internet Explorer 6.0 With Service Pack 1 trở lên, Mozilla Firefox 3.0 trở lên hoặc Google Chrome. </w:t>
+        <w:t xml:space="preserve">Trình duyệt Web: Microsoft Internet Explorer 6.0 </w:t>
+      </w:r>
+      <w:proofErr w:type="gramStart"/>
+      <w:r>
+        <w:rPr>
+          <w:rFonts w:eastAsia="Times New Roman"/>
+          <w:sz w:val="24"/>
+          <w:szCs w:val="24"/>
+        </w:rPr>
+        <w:t>With</w:t>
+      </w:r>
+      <w:proofErr w:type="gramEnd"/>
+      <w:r>
+        <w:rPr>
+          <w:rFonts w:eastAsia="Times New Roman"/>
+          <w:sz w:val="24"/>
+          <w:szCs w:val="24"/>
+        </w:rPr>
+        <w:t xml:space="preserve"> Service Pack 1 trở lên, Mozilla Firefox 3.0 trở lên hoặc Google Chrome. </w:t>
       </w:r>
     </w:p>
     <w:p>
@@ -9450,7 +9542,25 @@
           <w:sz w:val="24"/>
           <w:szCs w:val="24"/>
         </w:rPr>
-        <w:t>Giao diện trang chủ trình bày tất cả các chức năng có trong hệ thống cùng với những hình ảnh sống động về các sản phẩm nhằm thu hút khách hàng.</w:t>
+        <w:t xml:space="preserve">Giao diện trang chủ trình bày tất cả các chức năng có trong hệ thống cùng với những hình ảnh sống động về các sản phẩm nhằm </w:t>
+      </w:r>
+      <w:proofErr w:type="gramStart"/>
+      <w:r>
+        <w:rPr>
+          <w:rFonts w:eastAsia="Times New Roman"/>
+          <w:sz w:val="24"/>
+          <w:szCs w:val="24"/>
+        </w:rPr>
+        <w:t>thu</w:t>
+      </w:r>
+      <w:proofErr w:type="gramEnd"/>
+      <w:r>
+        <w:rPr>
+          <w:rFonts w:eastAsia="Times New Roman"/>
+          <w:sz w:val="24"/>
+          <w:szCs w:val="24"/>
+        </w:rPr>
+        <w:t xml:space="preserve"> hút khách hàng.</w:t>
       </w:r>
     </w:p>
     <w:p>
@@ -9846,8 +9956,31 @@
           <w:szCs w:val="24"/>
           <w:highlight w:val="white"/>
         </w:rPr>
-        <w:t xml:space="preserve"> Giải pháp đảm bảo an toàn dữ liệu và gia tăng đáng kể tốc độ truy xuất dữ liệu từ đĩa cứng. Các loại Raid thường gặp: Raid 0, Raid 1, Raid 0+1 (Raid 10), </w:t>
-      </w:r>
+        <w:t xml:space="preserve"> Giải pháp đảm bảo </w:t>
+      </w:r>
+      <w:proofErr w:type="gramStart"/>
+      <w:r>
+        <w:rPr>
+          <w:rFonts w:eastAsia="Times New Roman"/>
+          <w:color w:val="FF0000"/>
+          <w:sz w:val="24"/>
+          <w:szCs w:val="24"/>
+          <w:highlight w:val="white"/>
+        </w:rPr>
+        <w:t>an</w:t>
+      </w:r>
+      <w:proofErr w:type="gramEnd"/>
+      <w:r>
+        <w:rPr>
+          <w:rFonts w:eastAsia="Times New Roman"/>
+          <w:color w:val="FF0000"/>
+          <w:sz w:val="24"/>
+          <w:szCs w:val="24"/>
+          <w:highlight w:val="white"/>
+        </w:rPr>
+        <w:t xml:space="preserve"> toàn dữ liệu và gia tăng đáng kể tốc độ truy xuất dữ liệu từ đĩa cứng. Các loại Raid thường gặp: Raid 0, Raid 1, Raid 0+1 (Raid 10), </w:t>
+      </w:r>
+      <w:proofErr w:type="gramStart"/>
       <w:r>
         <w:rPr>
           <w:rFonts w:eastAsia="Times New Roman"/>
@@ -9857,7 +9990,19 @@
           <w:szCs w:val="24"/>
           <w:highlight w:val="white"/>
         </w:rPr>
-        <w:t>RAIDBR10i(0,1,1E)</w:t>
+        <w:t>RAIDBR10i(</w:t>
+      </w:r>
+      <w:proofErr w:type="gramEnd"/>
+      <w:r>
+        <w:rPr>
+          <w:rFonts w:eastAsia="Times New Roman"/>
+          <w:b/>
+          <w:color w:val="FF0000"/>
+          <w:sz w:val="24"/>
+          <w:szCs w:val="24"/>
+          <w:highlight w:val="white"/>
+        </w:rPr>
+        <w:t>0,1,1E)</w:t>
       </w:r>
       <w:r>
         <w:rPr>
@@ -9995,7 +10140,25 @@
           <w:sz w:val="24"/>
           <w:szCs w:val="24"/>
         </w:rPr>
-        <w:t>Trình duyệt Web: Microsoft Internet Explorer 6.0 With Service Pack 1 trở lên, Mozilla Firefox 3.0 trở lên hoặc Google Chrome.</w:t>
+        <w:t xml:space="preserve">Trình duyệt Web: Microsoft Internet Explorer 6.0 </w:t>
+      </w:r>
+      <w:proofErr w:type="gramStart"/>
+      <w:r>
+        <w:rPr>
+          <w:rFonts w:eastAsia="Times New Roman"/>
+          <w:sz w:val="24"/>
+          <w:szCs w:val="24"/>
+        </w:rPr>
+        <w:t>With</w:t>
+      </w:r>
+      <w:proofErr w:type="gramEnd"/>
+      <w:r>
+        <w:rPr>
+          <w:rFonts w:eastAsia="Times New Roman"/>
+          <w:sz w:val="24"/>
+          <w:szCs w:val="24"/>
+        </w:rPr>
+        <w:t xml:space="preserve"> Service Pack 1 trở lên, Mozilla Firefox 3.0 trở lên hoặc Google Chrome.</w:t>
       </w:r>
     </w:p>
     <w:p>
@@ -10198,6 +10361,7 @@
         </w:rPr>
         <w:t>(</w:t>
       </w:r>
+      <w:proofErr w:type="gramStart"/>
       <w:r>
         <w:rPr>
           <w:rFonts w:eastAsia="Times New Roman"/>
@@ -10206,7 +10370,18 @@
           <w:sz w:val="24"/>
           <w:szCs w:val="24"/>
         </w:rPr>
-        <w:t>Sơ đồ Use Case</w:t>
+        <w:t>Sơ</w:t>
+      </w:r>
+      <w:proofErr w:type="gramEnd"/>
+      <w:r>
+        <w:rPr>
+          <w:rFonts w:eastAsia="Times New Roman"/>
+          <w:b/>
+          <w:color w:val="FF0000"/>
+          <w:sz w:val="24"/>
+          <w:szCs w:val="24"/>
+        </w:rPr>
+        <w:t xml:space="preserve"> đồ Use Case</w:t>
       </w:r>
       <w:r>
         <w:rPr>
@@ -10764,10 +10939,18 @@
         <w:t xml:space="preserve"> </w:t>
       </w:r>
       <w:r>
-        <w:t>khách tự do</w:t>
-      </w:r>
-      <w:r>
-        <w:t>, thành viên.</w:t>
+        <w:t xml:space="preserve">khách tự </w:t>
+      </w:r>
+      <w:proofErr w:type="gramStart"/>
+      <w:r>
+        <w:t>do</w:t>
+      </w:r>
+      <w:r>
+        <w:t>,</w:t>
+      </w:r>
+      <w:proofErr w:type="gramEnd"/>
+      <w:r>
+        <w:t xml:space="preserve"> thành viên.</w:t>
       </w:r>
     </w:p>
     <w:p>
@@ -10903,8 +11086,12 @@
       </w:pPr>
       <w:r>
         <w:tab/>
+      </w:r>
+      <w:proofErr w:type="gramStart"/>
+      <w:r>
         <w:t>Luồng A- người dùng không chuyển chế độ khi xem kết quả tìm kiếm.</w:t>
       </w:r>
+      <w:proofErr w:type="gramEnd"/>
     </w:p>
     <w:p>
       <w:pPr>
@@ -10912,8 +11099,12 @@
       </w:pPr>
       <w:r>
         <w:tab/>
+      </w:r>
+      <w:proofErr w:type="gramStart"/>
+      <w:r>
         <w:t>Luồng A bắt đầu từ bước 5 khi người dùng không bấm chọn chế độ xem.</w:t>
       </w:r>
+      <w:proofErr w:type="gramEnd"/>
     </w:p>
     <w:p>
       <w:pPr>
@@ -10921,8 +11112,12 @@
       </w:pPr>
       <w:r>
         <w:tab/>
+      </w:r>
+      <w:proofErr w:type="gramStart"/>
+      <w:r>
         <w:t>Thực hiện bước 7 của dòng sự kiện chính.</w:t>
       </w:r>
+      <w:proofErr w:type="gramEnd"/>
     </w:p>
     <w:p>
       <w:pPr>
@@ -12061,7 +12256,25 @@
           <w:szCs w:val="24"/>
         </w:rPr>
         <w:lastRenderedPageBreak/>
-        <w:t>Hệ thống hiển thị chi tiết yêu cầu mà người dùng chọn (gồm có “Chấp nhận”, “Hủy bỏ” ).</w:t>
+        <w:t>Hệ thống hiển thị chi tiết yêu cầu mà người dùng chọn (gồm có “Chấp nhận”, “Hủy bỏ</w:t>
+      </w:r>
+      <w:proofErr w:type="gramStart"/>
+      <w:r>
+        <w:rPr>
+          <w:rFonts w:eastAsia="Times New Roman"/>
+          <w:sz w:val="24"/>
+          <w:szCs w:val="24"/>
+        </w:rPr>
+        <w:t>” )</w:t>
+      </w:r>
+      <w:proofErr w:type="gramEnd"/>
+      <w:r>
+        <w:rPr>
+          <w:rFonts w:eastAsia="Times New Roman"/>
+          <w:sz w:val="24"/>
+          <w:szCs w:val="24"/>
+        </w:rPr>
+        <w:t>.</w:t>
       </w:r>
     </w:p>
     <w:p>
@@ -12177,6 +12390,7 @@
           <w:szCs w:val="24"/>
         </w:rPr>
       </w:pPr>
+      <w:proofErr w:type="gramStart"/>
       <w:r>
         <w:rPr>
           <w:rFonts w:eastAsia="Times New Roman"/>
@@ -12194,6 +12408,7 @@
         </w:rPr>
         <w:t>bắt đầu từ bước 4 của dòng sự kiện chính.</w:t>
       </w:r>
+      <w:proofErr w:type="gramEnd"/>
     </w:p>
     <w:p>
       <w:pPr>
@@ -12276,58 +12491,42 @@
         </w:rPr>
         <w:t xml:space="preserve">: </w:t>
       </w:r>
-      <w:commentRangeStart w:id="71"/>
-      <w:r>
-        <w:rPr>
-          <w:rFonts w:eastAsia="Times New Roman"/>
-          <w:sz w:val="24"/>
-          <w:szCs w:val="24"/>
-        </w:rPr>
-        <w:t>Người dùng phải đăng nhập vào hệ thống.</w:t>
-      </w:r>
-      <w:commentRangeEnd w:id="71"/>
-      <w:r>
-        <w:rPr>
-          <w:rStyle w:val="CommentReference"/>
-        </w:rPr>
-        <w:commentReference w:id="71"/>
+      <w:r>
+        <w:rPr>
+          <w:rFonts w:eastAsia="Times New Roman"/>
+          <w:sz w:val="24"/>
+          <w:szCs w:val="24"/>
+        </w:rPr>
+        <w:t>Kết nối được cơ sở dữ liệu.</w:t>
       </w:r>
     </w:p>
     <w:p>
       <w:pPr>
         <w:pStyle w:val="Heading2"/>
-      </w:pPr>
-      <w:commentRangeStart w:id="72"/>
-      <w:r>
-        <w:t xml:space="preserve"> </w:t>
-      </w:r>
-      <w:bookmarkStart w:id="73" w:name="_Toc396903265"/>
-      <w:r>
-        <w:t>Xác nhận yêu cầu đăng thông tin nhà trọ</w:t>
-      </w:r>
-      <w:bookmarkEnd w:id="73"/>
-      <w:commentRangeEnd w:id="72"/>
-      <w:r>
-        <w:rPr>
-          <w:rStyle w:val="CommentReference"/>
-          <w:rFonts w:asciiTheme="minorHAnsi" w:eastAsiaTheme="minorEastAsia" w:hAnsiTheme="minorHAnsi" w:cstheme="minorBidi"/>
-          <w:b w:val="0"/>
-          <w:bCs w:val="0"/>
-          <w:smallCaps w:val="0"/>
-          <w:color w:val="auto"/>
-        </w:rPr>
-        <w:commentReference w:id="72"/>
-      </w:r>
+        <w:rPr>
+          <w:rFonts w:eastAsia="Times New Roman"/>
+        </w:rPr>
+      </w:pPr>
+      <w:bookmarkStart w:id="71" w:name="_Toc396903269"/>
+      <w:proofErr w:type="gramStart"/>
+      <w:r>
+        <w:rPr>
+          <w:rFonts w:eastAsia="Times New Roman"/>
+        </w:rPr>
+        <w:t>Quản lý thành viên.</w:t>
+      </w:r>
+      <w:bookmarkEnd w:id="71"/>
+      <w:proofErr w:type="gramEnd"/>
     </w:p>
     <w:p>
       <w:pPr>
         <w:pStyle w:val="Heading3"/>
       </w:pPr>
-      <w:bookmarkStart w:id="74" w:name="_Toc396903266"/>
+      <w:bookmarkStart w:id="72" w:name="_Toc396903270"/>
       <w:r>
         <w:t>Mô tả và mức ưu tiên</w:t>
       </w:r>
-      <w:bookmarkEnd w:id="74"/>
+      <w:bookmarkEnd w:id="72"/>
     </w:p>
     <w:p>
       <w:pPr>
@@ -12340,483 +12539,6 @@
       </w:pPr>
       <w:r>
         <w:rPr>
-          <w:rFonts w:eastAsia="Times New Roman"/>
-          <w:b/>
-          <w:sz w:val="24"/>
-          <w:szCs w:val="24"/>
-        </w:rPr>
-        <w:t>Mô tả:</w:t>
-      </w:r>
-      <w:r>
-        <w:rPr>
-          <w:rFonts w:eastAsia="Times New Roman"/>
-          <w:b/>
-          <w:sz w:val="24"/>
-          <w:szCs w:val="24"/>
-        </w:rPr>
-        <w:t xml:space="preserve"> </w:t>
-      </w:r>
-      <w:r>
-        <w:rPr>
-          <w:rFonts w:eastAsia="Times New Roman"/>
-          <w:sz w:val="24"/>
-          <w:szCs w:val="24"/>
-        </w:rPr>
-        <w:t>Người sử dụng có thể quản lý được các yếu cầu đăng thông tin nhà trọ</w:t>
-      </w:r>
-      <w:r>
-        <w:rPr>
-          <w:sz w:val="24"/>
-          <w:szCs w:val="24"/>
-        </w:rPr>
-        <w:t>.</w:t>
-      </w:r>
-    </w:p>
-    <w:p>
-      <w:pPr>
-        <w:spacing w:after="120" w:line="240" w:lineRule="auto"/>
-        <w:rPr>
-          <w:sz w:val="24"/>
-          <w:szCs w:val="24"/>
-        </w:rPr>
-      </w:pPr>
-      <w:r>
-        <w:rPr>
-          <w:rFonts w:eastAsia="Times New Roman"/>
-          <w:b/>
-          <w:sz w:val="24"/>
-          <w:szCs w:val="24"/>
-        </w:rPr>
-        <w:tab/>
-      </w:r>
-      <w:r>
-        <w:rPr>
-          <w:rFonts w:eastAsia="Times New Roman"/>
-          <w:b/>
-          <w:sz w:val="24"/>
-          <w:szCs w:val="24"/>
-        </w:rPr>
-        <w:t>Mức ưu tiên</w:t>
-      </w:r>
-      <w:r>
-        <w:rPr>
-          <w:sz w:val="24"/>
-          <w:szCs w:val="24"/>
-        </w:rPr>
-        <w:t>: Trung bình.</w:t>
-      </w:r>
-    </w:p>
-    <w:p>
-      <w:pPr>
-        <w:pStyle w:val="Heading3"/>
-      </w:pPr>
-      <w:bookmarkStart w:id="75" w:name="_Toc396903267"/>
-      <w:r>
-        <w:t>Tác nhân và chuỗi đáp ứng</w:t>
-      </w:r>
-      <w:bookmarkEnd w:id="75"/>
-    </w:p>
-    <w:p>
-      <w:pPr>
-        <w:spacing w:after="120" w:line="240" w:lineRule="auto"/>
-        <w:ind w:firstLine="720"/>
-        <w:rPr>
-          <w:sz w:val="24"/>
-          <w:szCs w:val="24"/>
-        </w:rPr>
-      </w:pPr>
-      <w:r>
-        <w:rPr>
-          <w:rFonts w:eastAsia="Times New Roman"/>
-          <w:b/>
-          <w:sz w:val="24"/>
-          <w:szCs w:val="24"/>
-        </w:rPr>
-        <w:t>Tác nhân</w:t>
-      </w:r>
-      <w:r>
-        <w:rPr>
-          <w:sz w:val="24"/>
-          <w:szCs w:val="24"/>
-        </w:rPr>
-        <w:t>: Admin.</w:t>
-      </w:r>
-    </w:p>
-    <w:p>
-      <w:pPr>
-        <w:spacing w:after="120" w:line="240" w:lineRule="auto"/>
-        <w:rPr>
-          <w:sz w:val="24"/>
-          <w:szCs w:val="24"/>
-        </w:rPr>
-      </w:pPr>
-      <w:r>
-        <w:rPr>
-          <w:rFonts w:eastAsia="Times New Roman"/>
-          <w:b/>
-          <w:sz w:val="24"/>
-          <w:szCs w:val="24"/>
-        </w:rPr>
-        <w:t>Dòng sự kiện chính</w:t>
-      </w:r>
-      <w:r>
-        <w:rPr>
-          <w:sz w:val="24"/>
-          <w:szCs w:val="24"/>
-        </w:rPr>
-        <w:t>:</w:t>
-      </w:r>
-    </w:p>
-    <w:p>
-      <w:pPr>
-        <w:pStyle w:val="ListParagraph"/>
-        <w:numPr>
-          <w:ilvl w:val="0"/>
-          <w:numId w:val="36"/>
-        </w:numPr>
-        <w:spacing w:after="120" w:line="240" w:lineRule="auto"/>
-        <w:rPr>
-          <w:rFonts w:eastAsia="Times New Roman"/>
-          <w:sz w:val="24"/>
-          <w:szCs w:val="24"/>
-        </w:rPr>
-      </w:pPr>
-      <w:r>
-        <w:rPr>
-          <w:rFonts w:eastAsia="Times New Roman"/>
-          <w:sz w:val="24"/>
-          <w:szCs w:val="24"/>
-        </w:rPr>
-        <w:t>Người dùng khởi động chức năng use case.</w:t>
-      </w:r>
-    </w:p>
-    <w:p>
-      <w:pPr>
-        <w:pStyle w:val="ListParagraph"/>
-        <w:numPr>
-          <w:ilvl w:val="0"/>
-          <w:numId w:val="36"/>
-        </w:numPr>
-        <w:spacing w:after="120" w:line="240" w:lineRule="auto"/>
-        <w:rPr>
-          <w:rFonts w:eastAsia="Times New Roman"/>
-          <w:sz w:val="24"/>
-          <w:szCs w:val="24"/>
-        </w:rPr>
-      </w:pPr>
-      <w:r>
-        <w:rPr>
-          <w:rFonts w:eastAsia="Times New Roman"/>
-          <w:sz w:val="24"/>
-          <w:szCs w:val="24"/>
-        </w:rPr>
-        <w:t>Hệ thống hiển thị danh sách các yêu cầu đăng thông tin nhà trọ.</w:t>
-      </w:r>
-    </w:p>
-    <w:p>
-      <w:pPr>
-        <w:pStyle w:val="ListParagraph"/>
-        <w:numPr>
-          <w:ilvl w:val="0"/>
-          <w:numId w:val="36"/>
-        </w:numPr>
-        <w:spacing w:after="120" w:line="240" w:lineRule="auto"/>
-        <w:rPr>
-          <w:rFonts w:eastAsia="Times New Roman"/>
-          <w:sz w:val="24"/>
-          <w:szCs w:val="24"/>
-        </w:rPr>
-      </w:pPr>
-      <w:r>
-        <w:rPr>
-          <w:rFonts w:eastAsia="Times New Roman"/>
-          <w:sz w:val="24"/>
-          <w:szCs w:val="24"/>
-        </w:rPr>
-        <w:t>Người dùng chọn yêu cầu muốn quản lý.</w:t>
-      </w:r>
-    </w:p>
-    <w:p>
-      <w:pPr>
-        <w:pStyle w:val="ListParagraph"/>
-        <w:numPr>
-          <w:ilvl w:val="0"/>
-          <w:numId w:val="36"/>
-        </w:numPr>
-        <w:spacing w:after="120" w:line="240" w:lineRule="auto"/>
-        <w:rPr>
-          <w:rFonts w:eastAsia="Times New Roman"/>
-          <w:sz w:val="24"/>
-          <w:szCs w:val="24"/>
-        </w:rPr>
-      </w:pPr>
-      <w:r>
-        <w:rPr>
-          <w:rFonts w:eastAsia="Times New Roman"/>
-          <w:sz w:val="24"/>
-          <w:szCs w:val="24"/>
-        </w:rPr>
-        <w:t>Hệ thống hiển thị chi tiết yêu cầu mà người dùng chọn (gồm có “Chấp nhận”, “Hủy bỏ” ).</w:t>
-      </w:r>
-    </w:p>
-    <w:p>
-      <w:pPr>
-        <w:pStyle w:val="ListParagraph"/>
-        <w:numPr>
-          <w:ilvl w:val="0"/>
-          <w:numId w:val="36"/>
-        </w:numPr>
-        <w:spacing w:after="120" w:line="240" w:lineRule="auto"/>
-        <w:rPr>
-          <w:rFonts w:eastAsia="Times New Roman"/>
-          <w:sz w:val="24"/>
-          <w:szCs w:val="24"/>
-        </w:rPr>
-      </w:pPr>
-      <w:r>
-        <w:rPr>
-          <w:rFonts w:eastAsia="Times New Roman"/>
-          <w:sz w:val="24"/>
-          <w:szCs w:val="24"/>
-        </w:rPr>
-        <w:t>Nếu người dùng chọn “Chấp nhận”.</w:t>
-      </w:r>
-    </w:p>
-    <w:p>
-      <w:pPr>
-        <w:pStyle w:val="ListParagraph"/>
-        <w:numPr>
-          <w:ilvl w:val="0"/>
-          <w:numId w:val="36"/>
-        </w:numPr>
-        <w:spacing w:after="120" w:line="240" w:lineRule="auto"/>
-        <w:rPr>
-          <w:rFonts w:eastAsia="Times New Roman"/>
-          <w:sz w:val="24"/>
-          <w:szCs w:val="24"/>
-        </w:rPr>
-      </w:pPr>
-      <w:r>
-        <w:rPr>
-          <w:rFonts w:eastAsia="Times New Roman"/>
-          <w:sz w:val="24"/>
-          <w:szCs w:val="24"/>
-        </w:rPr>
-        <w:t xml:space="preserve">Hệ thống sẽ cập nhật lại trong cơ sở dữ liệu. </w:t>
-      </w:r>
-    </w:p>
-    <w:p>
-      <w:pPr>
-        <w:spacing w:after="120" w:line="240" w:lineRule="auto"/>
-        <w:rPr>
-          <w:rFonts w:eastAsia="Times New Roman"/>
-          <w:b/>
-          <w:sz w:val="24"/>
-          <w:szCs w:val="24"/>
-        </w:rPr>
-      </w:pPr>
-      <w:r>
-        <w:rPr>
-          <w:rFonts w:eastAsia="Times New Roman"/>
-          <w:b/>
-          <w:sz w:val="24"/>
-          <w:szCs w:val="24"/>
-        </w:rPr>
-        <w:t>Dòng sự kiện thay thế:</w:t>
-      </w:r>
-    </w:p>
-    <w:p>
-      <w:pPr>
-        <w:spacing w:after="120" w:line="240" w:lineRule="auto"/>
-        <w:ind w:left="720"/>
-        <w:rPr>
-          <w:rFonts w:eastAsia="Times New Roman"/>
-          <w:sz w:val="24"/>
-          <w:szCs w:val="24"/>
-        </w:rPr>
-      </w:pPr>
-      <w:r>
-        <w:rPr>
-          <w:rFonts w:eastAsia="Times New Roman"/>
-          <w:b/>
-          <w:sz w:val="24"/>
-          <w:szCs w:val="24"/>
-        </w:rPr>
-        <w:t xml:space="preserve">Dòng A – </w:t>
-      </w:r>
-      <w:r>
-        <w:rPr>
-          <w:rFonts w:eastAsia="Times New Roman"/>
-          <w:sz w:val="24"/>
-          <w:szCs w:val="24"/>
-        </w:rPr>
-        <w:t>Người dùng chọn “Hủy bỏ”.</w:t>
-      </w:r>
-    </w:p>
-    <w:p>
-      <w:pPr>
-        <w:spacing w:after="120" w:line="240" w:lineRule="auto"/>
-        <w:ind w:left="720"/>
-        <w:rPr>
-          <w:rFonts w:eastAsia="Times New Roman"/>
-          <w:sz w:val="24"/>
-          <w:szCs w:val="24"/>
-        </w:rPr>
-      </w:pPr>
-      <w:r>
-        <w:rPr>
-          <w:rFonts w:eastAsia="Times New Roman"/>
-          <w:b/>
-          <w:sz w:val="24"/>
-          <w:szCs w:val="24"/>
-        </w:rPr>
-        <w:t xml:space="preserve">Dòng A </w:t>
-      </w:r>
-      <w:r>
-        <w:rPr>
-          <w:rFonts w:eastAsia="Times New Roman"/>
-          <w:sz w:val="24"/>
-          <w:szCs w:val="24"/>
-        </w:rPr>
-        <w:t>bắt đầu từ bước 4 của dòng sự kiện chính.</w:t>
-      </w:r>
-    </w:p>
-    <w:p>
-      <w:pPr>
-        <w:spacing w:after="120" w:line="240" w:lineRule="auto"/>
-        <w:ind w:left="1440"/>
-        <w:rPr>
-          <w:rFonts w:eastAsia="Times New Roman"/>
-          <w:sz w:val="24"/>
-          <w:szCs w:val="24"/>
-        </w:rPr>
-      </w:pPr>
-      <w:r>
-        <w:rPr>
-          <w:rFonts w:eastAsia="Times New Roman"/>
-          <w:sz w:val="24"/>
-          <w:szCs w:val="24"/>
-        </w:rPr>
-        <w:t>5. Nếu người dùng chọn “Hủy bỏ”.</w:t>
-      </w:r>
-    </w:p>
-    <w:p>
-      <w:pPr>
-        <w:spacing w:after="120" w:line="240" w:lineRule="auto"/>
-        <w:ind w:left="1078" w:firstLine="352"/>
-        <w:rPr>
-          <w:rFonts w:eastAsia="Times New Roman"/>
-          <w:sz w:val="24"/>
-          <w:szCs w:val="24"/>
-        </w:rPr>
-      </w:pPr>
-      <w:r>
-        <w:rPr>
-          <w:rFonts w:eastAsia="Times New Roman"/>
-          <w:sz w:val="24"/>
-          <w:szCs w:val="24"/>
-        </w:rPr>
-        <w:t>6. Hệ thống quay lại bước 2 của dòng sự kiện chính.</w:t>
-      </w:r>
-    </w:p>
-    <w:p>
-      <w:pPr>
-        <w:pStyle w:val="Heading3"/>
-        <w:rPr>
-          <w:rFonts w:eastAsia="Times New Roman"/>
-        </w:rPr>
-      </w:pPr>
-      <w:bookmarkStart w:id="76" w:name="_Toc396903268"/>
-      <w:r>
-        <w:rPr>
-          <w:rFonts w:eastAsia="Times New Roman"/>
-        </w:rPr>
-        <w:t>Các yêu cầu chức năng</w:t>
-      </w:r>
-      <w:bookmarkEnd w:id="76"/>
-    </w:p>
-    <w:p>
-      <w:pPr>
-        <w:spacing w:after="120" w:line="240" w:lineRule="auto"/>
-        <w:ind w:firstLine="710"/>
-        <w:rPr>
-          <w:rFonts w:eastAsia="Times New Roman"/>
-          <w:sz w:val="24"/>
-          <w:szCs w:val="24"/>
-        </w:rPr>
-      </w:pPr>
-      <w:r>
-        <w:rPr>
-          <w:rFonts w:eastAsia="Times New Roman"/>
-          <w:sz w:val="24"/>
-          <w:szCs w:val="24"/>
-        </w:rPr>
-        <w:t>REQ -</w:t>
-      </w:r>
-      <w:r>
-        <w:rPr>
-          <w:rFonts w:eastAsia="Times New Roman"/>
-          <w:sz w:val="24"/>
-          <w:szCs w:val="24"/>
-        </w:rPr>
-        <w:t xml:space="preserve"> 1</w:t>
-      </w:r>
-      <w:r>
-        <w:rPr>
-          <w:rFonts w:eastAsia="Times New Roman"/>
-          <w:b/>
-          <w:sz w:val="24"/>
-          <w:szCs w:val="24"/>
-        </w:rPr>
-        <w:t xml:space="preserve">: </w:t>
-      </w:r>
-      <w:r>
-        <w:rPr>
-          <w:rFonts w:eastAsia="Times New Roman"/>
-          <w:sz w:val="24"/>
-          <w:szCs w:val="24"/>
-        </w:rPr>
-        <w:t>Người dùng phải đăng nhập vào hệ thống.</w:t>
-      </w:r>
-    </w:p>
-    <w:p>
-      <w:pPr>
-        <w:pStyle w:val="Heading2"/>
-        <w:rPr>
-          <w:rFonts w:eastAsia="Times New Roman"/>
-        </w:rPr>
-      </w:pPr>
-      <w:bookmarkStart w:id="77" w:name="_Toc396903269"/>
-      <w:r>
-        <w:rPr>
-          <w:rFonts w:eastAsia="Times New Roman"/>
-        </w:rPr>
-        <w:lastRenderedPageBreak/>
-        <w:t>Quản lý thành viên.</w:t>
-      </w:r>
-      <w:bookmarkEnd w:id="77"/>
-    </w:p>
-    <w:p>
-      <w:pPr>
-        <w:pStyle w:val="Heading3"/>
-      </w:pPr>
-      <w:bookmarkStart w:id="78" w:name="_Toc396903270"/>
-      <w:r>
-        <w:t>Mô tả và mức ưu tiên</w:t>
-      </w:r>
-      <w:bookmarkEnd w:id="78"/>
-    </w:p>
-    <w:p>
-      <w:pPr>
-        <w:spacing w:after="120" w:line="240" w:lineRule="auto"/>
-        <w:ind w:firstLine="720"/>
-        <w:rPr>
-          <w:sz w:val="24"/>
-          <w:szCs w:val="24"/>
-        </w:rPr>
-      </w:pPr>
-      <w:r>
-        <w:rPr>
           <w:b/>
           <w:sz w:val="24"/>
           <w:szCs w:val="24"/>
@@ -12941,11 +12663,11 @@
       <w:pPr>
         <w:pStyle w:val="Heading3"/>
       </w:pPr>
-      <w:bookmarkStart w:id="79" w:name="_Toc396903271"/>
+      <w:bookmarkStart w:id="73" w:name="_Toc396903271"/>
       <w:r>
         <w:t>Tác nhân và chuỗi đáp ứng</w:t>
       </w:r>
-      <w:bookmarkEnd w:id="79"/>
+      <w:bookmarkEnd w:id="73"/>
     </w:p>
     <w:p>
       <w:pPr>
@@ -13152,8 +12874,18 @@
           <w:sz w:val="24"/>
           <w:szCs w:val="24"/>
         </w:rPr>
-        <w:t>Hệ thống hiển thị thông báo “Bạn có chắc chắn muốn xóa?”.</w:t>
-      </w:r>
+        <w:t>Hệ thống hiển thị thông báo “Bạn có chắc chắn muốn xóa?</w:t>
+      </w:r>
+      <w:proofErr w:type="gramStart"/>
+      <w:r>
+        <w:rPr>
+          <w:rFonts w:eastAsia="Times New Roman"/>
+          <w:sz w:val="24"/>
+          <w:szCs w:val="24"/>
+        </w:rPr>
+        <w:t>”.</w:t>
+      </w:r>
+      <w:proofErr w:type="gramEnd"/>
     </w:p>
     <w:p>
       <w:pPr>
@@ -13231,6 +12963,7 @@
           <w:szCs w:val="24"/>
         </w:rPr>
       </w:pPr>
+      <w:proofErr w:type="gramStart"/>
       <w:r>
         <w:rPr>
           <w:rFonts w:eastAsia="Times New Roman"/>
@@ -13248,6 +12981,7 @@
         </w:rPr>
         <w:t>Người dùng chọn “No”.</w:t>
       </w:r>
+      <w:proofErr w:type="gramEnd"/>
     </w:p>
     <w:p>
       <w:pPr>
@@ -13259,6 +12993,7 @@
           <w:szCs w:val="24"/>
         </w:rPr>
       </w:pPr>
+      <w:proofErr w:type="gramStart"/>
       <w:r>
         <w:rPr>
           <w:rFonts w:eastAsia="Times New Roman"/>
@@ -13276,6 +13011,7 @@
         </w:rPr>
         <w:t>bắt đầu từ bước 6 của dòng sự kiện chính.</w:t>
       </w:r>
+      <w:proofErr w:type="gramEnd"/>
     </w:p>
     <w:p>
       <w:pPr>
@@ -13363,6 +13099,7 @@
           <w:szCs w:val="24"/>
         </w:rPr>
       </w:pPr>
+      <w:proofErr w:type="gramStart"/>
       <w:r>
         <w:rPr>
           <w:rFonts w:eastAsia="Times New Roman"/>
@@ -13370,6 +13107,7 @@
           <w:sz w:val="24"/>
           <w:szCs w:val="24"/>
         </w:rPr>
+        <w:lastRenderedPageBreak/>
         <w:t xml:space="preserve">Dòng B </w:t>
       </w:r>
       <w:r>
@@ -13380,6 +13118,7 @@
         </w:rPr>
         <w:t>bắt đầu từ bước 2 của dòng sự kiện chính.</w:t>
       </w:r>
+      <w:proofErr w:type="gramEnd"/>
     </w:p>
     <w:p>
       <w:pPr>
@@ -13510,14 +13249,14 @@
           <w:rFonts w:eastAsia="Times New Roman"/>
         </w:rPr>
       </w:pPr>
-      <w:bookmarkStart w:id="80" w:name="_Toc396903272"/>
+      <w:bookmarkStart w:id="74" w:name="_Toc396903272"/>
       <w:r>
         <w:rPr>
           <w:rFonts w:eastAsia="Times New Roman"/>
         </w:rPr>
         <w:t>Các yêu cầu chức năng</w:t>
       </w:r>
-      <w:bookmarkEnd w:id="80"/>
+      <w:bookmarkEnd w:id="74"/>
     </w:p>
     <w:p>
       <w:pPr>
@@ -13552,7 +13291,24 @@
           <w:sz w:val="24"/>
           <w:szCs w:val="24"/>
         </w:rPr>
-        <w:t>Người dùng phải đăng nhập vào hệ thống.</w:t>
+        <w:t>REQ-1</w:t>
+      </w:r>
+      <w:r>
+        <w:rPr>
+          <w:rFonts w:eastAsia="Times New Roman"/>
+          <w:b/>
+          <w:sz w:val="24"/>
+          <w:szCs w:val="24"/>
+        </w:rPr>
+        <w:t xml:space="preserve">: </w:t>
+      </w:r>
+      <w:r>
+        <w:rPr>
+          <w:rFonts w:eastAsia="Times New Roman"/>
+          <w:sz w:val="24"/>
+          <w:szCs w:val="24"/>
+        </w:rPr>
+        <w:t>Kết nối được cơ sở dữ liệu.</w:t>
       </w:r>
     </w:p>
     <w:p>
@@ -13562,7 +13318,7 @@
           <w:rFonts w:eastAsia="Times New Roman"/>
         </w:rPr>
       </w:pPr>
-      <w:bookmarkStart w:id="81" w:name="_Toc396903273"/>
+      <w:bookmarkStart w:id="75" w:name="_Toc396903273"/>
       <w:r>
         <w:rPr>
           <w:rFonts w:eastAsia="Times New Roman"/>
@@ -13581,17 +13337,17 @@
         </w:rPr>
         <w:t>.</w:t>
       </w:r>
-      <w:bookmarkEnd w:id="81"/>
+      <w:bookmarkEnd w:id="75"/>
     </w:p>
     <w:p>
       <w:pPr>
         <w:pStyle w:val="Heading3"/>
       </w:pPr>
-      <w:bookmarkStart w:id="82" w:name="_Toc396903274"/>
+      <w:bookmarkStart w:id="76" w:name="_Toc396903274"/>
       <w:r>
         <w:t>Mô tả và mức ưu tiên</w:t>
       </w:r>
-      <w:bookmarkEnd w:id="82"/>
+      <w:bookmarkEnd w:id="76"/>
     </w:p>
     <w:p>
       <w:pPr>
@@ -13678,7 +13434,6 @@
           <w:sz w:val="24"/>
           <w:szCs w:val="24"/>
         </w:rPr>
-        <w:lastRenderedPageBreak/>
         <w:t xml:space="preserve">+ Xem </w:t>
       </w:r>
       <w:r>
@@ -13756,14 +13511,14 @@
       <w:pPr>
         <w:pStyle w:val="Heading3"/>
       </w:pPr>
-      <w:bookmarkStart w:id="83" w:name="_Toc396903275"/>
+      <w:bookmarkStart w:id="77" w:name="_Toc396903275"/>
       <w:r>
         <w:t>Tác nhân và chuỗi đáp ứn</w:t>
       </w:r>
       <w:r>
         <w:t>g</w:t>
       </w:r>
-      <w:bookmarkEnd w:id="83"/>
+      <w:bookmarkEnd w:id="77"/>
     </w:p>
     <w:p>
       <w:pPr>
@@ -13791,7 +13546,7 @@
         </w:rPr>
         <w:t xml:space="preserve"> </w:t>
       </w:r>
-      <w:commentRangeStart w:id="84"/>
+      <w:commentRangeStart w:id="78"/>
       <w:r>
         <w:rPr>
           <w:sz w:val="24"/>
@@ -13799,12 +13554,12 @@
         </w:rPr>
         <w:t>Admin (Người quản trị).</w:t>
       </w:r>
-      <w:commentRangeEnd w:id="84"/>
+      <w:commentRangeEnd w:id="78"/>
       <w:r>
         <w:rPr>
           <w:rStyle w:val="CommentReference"/>
         </w:rPr>
-        <w:commentReference w:id="84"/>
+        <w:commentReference w:id="78"/>
       </w:r>
     </w:p>
     <w:p>
@@ -14026,8 +13781,18 @@
           <w:sz w:val="24"/>
           <w:szCs w:val="24"/>
         </w:rPr>
-        <w:t>Hệ thống hiển thị thông báo “Bạn có chắc chắn muốn xóa?”.</w:t>
-      </w:r>
+        <w:t>Hệ thống hiển thị thông báo “Bạn có chắc chắn muốn xóa?</w:t>
+      </w:r>
+      <w:proofErr w:type="gramStart"/>
+      <w:r>
+        <w:rPr>
+          <w:rFonts w:eastAsia="Times New Roman"/>
+          <w:sz w:val="24"/>
+          <w:szCs w:val="24"/>
+        </w:rPr>
+        <w:t>”.</w:t>
+      </w:r>
+      <w:proofErr w:type="gramEnd"/>
     </w:p>
     <w:p>
       <w:pPr>
@@ -14105,6 +13870,7 @@
           <w:szCs w:val="24"/>
         </w:rPr>
       </w:pPr>
+      <w:proofErr w:type="gramStart"/>
       <w:r>
         <w:rPr>
           <w:rFonts w:eastAsia="Times New Roman"/>
@@ -14122,6 +13888,7 @@
         </w:rPr>
         <w:t>Người dùng chọn “No”.</w:t>
       </w:r>
+      <w:proofErr w:type="gramEnd"/>
     </w:p>
     <w:p>
       <w:pPr>
@@ -14133,6 +13900,7 @@
           <w:szCs w:val="24"/>
         </w:rPr>
       </w:pPr>
+      <w:proofErr w:type="gramStart"/>
       <w:r>
         <w:rPr>
           <w:rFonts w:eastAsia="Times New Roman"/>
@@ -14150,6 +13918,7 @@
         </w:rPr>
         <w:t>bắt đầu từ bước 6 của dòng sự kiện chính.</w:t>
       </w:r>
+      <w:proofErr w:type="gramEnd"/>
     </w:p>
     <w:p>
       <w:pPr>
@@ -14237,6 +14006,7 @@
           <w:szCs w:val="24"/>
         </w:rPr>
       </w:pPr>
+      <w:proofErr w:type="gramStart"/>
       <w:r>
         <w:rPr>
           <w:rFonts w:eastAsia="Times New Roman"/>
@@ -14254,6 +14024,7 @@
         </w:rPr>
         <w:t>bắt đầu từ bước 2 của dòng sự kiện chính.</w:t>
       </w:r>
+      <w:proofErr w:type="gramEnd"/>
     </w:p>
     <w:p>
       <w:pPr>
@@ -14409,6 +14180,7 @@
           <w:sz w:val="24"/>
           <w:szCs w:val="24"/>
         </w:rPr>
+        <w:lastRenderedPageBreak/>
         <w:tab/>
       </w:r>
       <w:r>
@@ -14482,24 +14254,33 @@
           <w:sz w:val="24"/>
           <w:szCs w:val="24"/>
         </w:rPr>
-        <w:t>Người dùng phải đăng nhập vào hệ thống.</w:t>
-      </w:r>
-    </w:p>
-    <w:p>
-      <w:pPr>
-        <w:rPr>
-          <w:sz w:val="23"/>
-          <w:szCs w:val="23"/>
-        </w:rPr>
-      </w:pPr>
+        <w:t>REQ-1</w:t>
+      </w:r>
+      <w:r>
+        <w:rPr>
+          <w:rFonts w:eastAsia="Times New Roman"/>
+          <w:b/>
+          <w:sz w:val="24"/>
+          <w:szCs w:val="24"/>
+        </w:rPr>
+        <w:t xml:space="preserve">: </w:t>
+      </w:r>
+      <w:r>
+        <w:rPr>
+          <w:rFonts w:eastAsia="Times New Roman"/>
+          <w:sz w:val="24"/>
+          <w:szCs w:val="24"/>
+        </w:rPr>
+        <w:t>Kết nối được cơ sở dữ liệu.</w:t>
+      </w:r>
     </w:p>
     <w:p>
       <w:pPr>
         <w:pStyle w:val="Heading2"/>
       </w:pPr>
-      <w:bookmarkStart w:id="85" w:name="h.3o7alnk" w:colFirst="0" w:colLast="0"/>
-      <w:bookmarkStart w:id="86" w:name="_Toc396903276"/>
-      <w:bookmarkEnd w:id="85"/>
+      <w:bookmarkStart w:id="79" w:name="h.3o7alnk" w:colFirst="0" w:colLast="0"/>
+      <w:bookmarkStart w:id="80" w:name="_Toc396903276"/>
+      <w:bookmarkEnd w:id="79"/>
       <w:r>
         <w:t xml:space="preserve"> Đăng Xuất</w:t>
       </w:r>
@@ -14523,10 +14304,7 @@
         <w:t>Mô tả:</w:t>
       </w:r>
       <w:r>
-        <w:t xml:space="preserve"> Chức năng này </w:t>
-      </w:r>
-      <w:r>
-        <w:t>giúp người dùng thoát khỏi hệ thống.</w:t>
+        <w:t xml:space="preserve"> Chức năng này giúp người dùng thoát khỏi hệ thống.</w:t>
       </w:r>
     </w:p>
     <w:p>
@@ -14565,10 +14343,7 @@
         <w:t>Tác nhân:</w:t>
       </w:r>
       <w:r>
-        <w:t xml:space="preserve"> </w:t>
-      </w:r>
-      <w:r>
-        <w:t xml:space="preserve"> thành viên, Admin.</w:t>
+        <w:t xml:space="preserve">  thành viên, Admin.</w:t>
       </w:r>
     </w:p>
     <w:p>
@@ -14609,7 +14384,6 @@
         </w:numPr>
       </w:pPr>
       <w:r>
-        <w:lastRenderedPageBreak/>
         <w:t xml:space="preserve">Hệ thống hiển thị </w:t>
       </w:r>
       <w:r>
@@ -14672,11 +14446,15 @@
       </w:pPr>
       <w:r>
         <w:tab/>
+      </w:r>
+      <w:proofErr w:type="gramStart"/>
+      <w:r>
         <w:t xml:space="preserve">Luồng A- </w:t>
       </w:r>
       <w:r>
         <w:t>Người dùng xác nhận từ chối thoát khỏi hệ thống.</w:t>
       </w:r>
+      <w:proofErr w:type="gramEnd"/>
     </w:p>
     <w:p>
       <w:pPr>
@@ -14684,6 +14462,9 @@
       </w:pPr>
       <w:r>
         <w:tab/>
+      </w:r>
+      <w:proofErr w:type="gramStart"/>
+      <w:r>
         <w:t xml:space="preserve">Luồng A bắt đầu từ bước </w:t>
       </w:r>
       <w:r>
@@ -14698,6 +14479,7 @@
       <w:r>
         <w:t>.</w:t>
       </w:r>
+      <w:proofErr w:type="gramEnd"/>
     </w:p>
     <w:p>
       <w:pPr>
@@ -14765,10 +14547,7 @@
         <w:t>Mô tả:</w:t>
       </w:r>
       <w:r>
-        <w:t xml:space="preserve"> Chức năng này giúp người dùng </w:t>
-      </w:r>
-      <w:r>
-        <w:t>đăng ký một tài khoản trên hệ thống.</w:t>
+        <w:t xml:space="preserve"> Chức năng này giúp người dùng đăng ký một tài khoản trên hệ thống.</w:t>
       </w:r>
     </w:p>
     <w:p>
@@ -14807,10 +14586,7 @@
         <w:t>Tác nhân:</w:t>
       </w:r>
       <w:r>
-        <w:t xml:space="preserve">  </w:t>
-      </w:r>
-      <w:r>
-        <w:t>Khách tự do.</w:t>
+        <w:t xml:space="preserve">  Khách tự do.</w:t>
       </w:r>
     </w:p>
     <w:p>
@@ -14836,13 +14612,7 @@
         </w:numPr>
       </w:pPr>
       <w:r>
-        <w:t xml:space="preserve">Người dùng </w:t>
-      </w:r>
-      <w:r>
-        <w:t>truy cập vào Website</w:t>
-      </w:r>
-      <w:r>
-        <w:t>.</w:t>
+        <w:t>Người dùng truy cập vào Website.</w:t>
       </w:r>
     </w:p>
     <w:p>
@@ -14899,8 +14669,13 @@
         <w:t>Hệ thống kiể</w:t>
       </w:r>
       <w:r>
-        <w:t>m tra thông tin điền vào đã phù hợp yêu cầu hay chưa?.</w:t>
-      </w:r>
+        <w:t>m tra thông tin điền vào đã phù hợp yêu cầu hay chưa</w:t>
+      </w:r>
+      <w:proofErr w:type="gramStart"/>
+      <w:r>
+        <w:t>?.</w:t>
+      </w:r>
+      <w:proofErr w:type="gramEnd"/>
     </w:p>
     <w:p>
       <w:pPr>
@@ -14934,11 +14709,15 @@
       </w:pPr>
       <w:r>
         <w:tab/>
+      </w:r>
+      <w:proofErr w:type="gramStart"/>
+      <w:r>
         <w:t xml:space="preserve">Luồng A- Người dùng </w:t>
       </w:r>
       <w:r>
         <w:t>điền thông tin không phù hợp với yêu cầu của hệ thống.</w:t>
       </w:r>
+      <w:proofErr w:type="gramEnd"/>
     </w:p>
     <w:p>
       <w:pPr>
@@ -14946,6 +14725,9 @@
       </w:pPr>
       <w:r>
         <w:tab/>
+      </w:r>
+      <w:proofErr w:type="gramStart"/>
+      <w:r>
         <w:t xml:space="preserve">Luồng A bắt đầu từ bước </w:t>
       </w:r>
       <w:r>
@@ -14957,15 +14739,18 @@
       <w:r>
         <w:t>khi hệ thống xác nhận thông tin không phù hợp.</w:t>
       </w:r>
+      <w:proofErr w:type="gramEnd"/>
     </w:p>
     <w:p>
       <w:pPr>
         <w:pStyle w:val="ListParagraph"/>
         <w:ind w:left="1440"/>
       </w:pPr>
+      <w:proofErr w:type="gramStart"/>
       <w:r>
         <w:t>Thực hiện bước 3 của dòng sự kiện chính.</w:t>
       </w:r>
+      <w:proofErr w:type="gramEnd"/>
     </w:p>
     <w:p>
       <w:pPr>
@@ -14984,10 +14769,7 @@
         </w:numPr>
       </w:pPr>
       <w:r>
-        <w:t>Hệ thống phả</w:t>
-      </w:r>
-      <w:r>
-        <w:t>i kết nối được csdl.</w:t>
+        <w:t>Hệ thống phải kết nối được csdl.</w:t>
       </w:r>
     </w:p>
     <w:p>
@@ -14995,6 +14777,7 @@
         <w:pStyle w:val="Heading2"/>
       </w:pPr>
       <w:r>
+        <w:lastRenderedPageBreak/>
         <w:t xml:space="preserve"> Sửa thông tin (đổi password)</w:t>
       </w:r>
     </w:p>
@@ -15017,10 +14800,7 @@
         <w:t>Mô tả:</w:t>
       </w:r>
       <w:r>
-        <w:t xml:space="preserve"> Chức năng </w:t>
-      </w:r>
-      <w:r>
-        <w:t>này cho phép người dùng đổi mật khẩu của tài khoản trong hệ thống.</w:t>
+        <w:t xml:space="preserve"> Chức năng này cho phép người dùng đổi mật khẩu của tài khoản trong hệ thống.</w:t>
       </w:r>
     </w:p>
     <w:p>
@@ -15034,10 +14814,7 @@
         <w:t>Mức ưu tiên:</w:t>
       </w:r>
       <w:r>
-        <w:t xml:space="preserve"> </w:t>
-      </w:r>
-      <w:r>
-        <w:t>trung bình.</w:t>
+        <w:t xml:space="preserve"> trung bình.</w:t>
       </w:r>
     </w:p>
     <w:p>
@@ -15088,10 +14865,7 @@
         </w:numPr>
       </w:pPr>
       <w:r>
-        <w:t xml:space="preserve">Người dùng </w:t>
-      </w:r>
-      <w:r>
-        <w:t>kích hoạt chức năng.</w:t>
+        <w:t>Người dùng kích hoạt chức năng.</w:t>
       </w:r>
     </w:p>
     <w:p>
@@ -15103,10 +14877,7 @@
         </w:numPr>
       </w:pPr>
       <w:r>
-        <w:t xml:space="preserve">Hệ thống hiển thị </w:t>
-      </w:r>
-      <w:r>
-        <w:t>trang điền thông tin thay đổi mật khẩu.</w:t>
+        <w:t>Hệ thống hiển thị trang điền thông tin thay đổi mật khẩu.</w:t>
       </w:r>
     </w:p>
     <w:p>
@@ -15118,10 +14889,15 @@
         </w:numPr>
       </w:pPr>
       <w:r>
-        <w:t xml:space="preserve">Người dùng </w:t>
-      </w:r>
-      <w:r>
-        <w:t>tiến hành điền thông tin theo yêu cầu.</w:t>
+        <w:t xml:space="preserve">Người dùng tiến hành điền thông tin </w:t>
+      </w:r>
+      <w:proofErr w:type="gramStart"/>
+      <w:r>
+        <w:t>theo</w:t>
+      </w:r>
+      <w:proofErr w:type="gramEnd"/>
+      <w:r>
+        <w:t xml:space="preserve"> yêu cầu.</w:t>
       </w:r>
     </w:p>
     <w:p>
@@ -15133,7 +14909,6 @@
         </w:numPr>
       </w:pPr>
       <w:r>
-        <w:lastRenderedPageBreak/>
         <w:t>Người dùng chọn hoàn thành.</w:t>
       </w:r>
     </w:p>
@@ -15264,11 +15039,11 @@
       <w:pPr>
         <w:pStyle w:val="Heading2"/>
       </w:pPr>
-      <w:commentRangeStart w:id="87"/>
+      <w:commentRangeStart w:id="81"/>
       <w:r>
         <w:t>Xem thông tin nhà trọ đã đăng</w:t>
       </w:r>
-      <w:commentRangeEnd w:id="87"/>
+      <w:commentRangeEnd w:id="81"/>
       <w:r>
         <w:rPr>
           <w:rStyle w:val="CommentReference"/>
@@ -15278,7 +15053,7 @@
           <w:smallCaps w:val="0"/>
           <w:color w:val="auto"/>
         </w:rPr>
-        <w:commentReference w:id="87"/>
+        <w:commentReference w:id="81"/>
       </w:r>
     </w:p>
     <w:p>
@@ -15380,10 +15155,7 @@
         </w:numPr>
       </w:pPr>
       <w:r>
-        <w:t>Người dùng chọn xem thông tin nhà trọ bằng cách cách: qua chức năng tìm kiếm, qua danh sách các nhà trọ</w:t>
-      </w:r>
-      <w:r>
-        <w:t xml:space="preserve"> đã đăng.</w:t>
+        <w:t>Người dùng chọn xem thông tin nhà trọ bằng cách cách: qua chức năng tìm kiếm, qua danh sách các nhà trọ đã đăng.</w:t>
       </w:r>
     </w:p>
     <w:p>
@@ -15511,6 +15283,7 @@
           <w:sz w:val="23"/>
           <w:szCs w:val="23"/>
         </w:rPr>
+        <w:lastRenderedPageBreak/>
         <w:t>Hệ thống phải phân quyền được người dùng.</w:t>
       </w:r>
     </w:p>
@@ -15541,10 +15314,7 @@
         <w:t>Mô tả:</w:t>
       </w:r>
       <w:r>
-        <w:t xml:space="preserve"> Chức năng này </w:t>
-      </w:r>
-      <w:r>
-        <w:t>cho phép người dùng xóa nhà trọ mình đã đăng ra khỏi hệ thống.</w:t>
+        <w:t xml:space="preserve"> Chức năng này cho phép người dùng xóa nhà trọ mình đã đăng ra khỏi hệ thống.</w:t>
       </w:r>
     </w:p>
     <w:p>
@@ -15583,10 +15353,7 @@
         <w:t>Tác nhân:</w:t>
       </w:r>
       <w:r>
-        <w:t xml:space="preserve"> </w:t>
-      </w:r>
-      <w:r>
-        <w:t>Thành viên.</w:t>
+        <w:t xml:space="preserve"> Thành viên.</w:t>
       </w:r>
     </w:p>
     <w:p>
@@ -15612,11 +15379,7 @@
         </w:numPr>
       </w:pPr>
       <w:r>
-        <w:lastRenderedPageBreak/>
-        <w:t xml:space="preserve">Người dùng </w:t>
-      </w:r>
-      <w:r>
-        <w:t>đăng nhập vào hệ thống.</w:t>
+        <w:t>Người dùng đăng nhập vào hệ thống.</w:t>
       </w:r>
     </w:p>
     <w:p>
@@ -15640,10 +15403,7 @@
         </w:numPr>
       </w:pPr>
       <w:r>
-        <w:t xml:space="preserve">Hệ thống hiển thị trang </w:t>
-      </w:r>
-      <w:r>
-        <w:t>thông báo xác nhận.</w:t>
+        <w:t>Hệ thống hiển thị trang thông báo xác nhận.</w:t>
       </w:r>
     </w:p>
     <w:p>
@@ -15655,10 +15415,7 @@
         </w:numPr>
       </w:pPr>
       <w:r>
-        <w:t xml:space="preserve">Người dùng </w:t>
-      </w:r>
-      <w:r>
-        <w:t>xác nhận đồng ý xóa.</w:t>
+        <w:t>Người dùng xác nhận đồng ý xóa.</w:t>
       </w:r>
     </w:p>
     <w:p>
@@ -15670,10 +15427,7 @@
         </w:numPr>
       </w:pPr>
       <w:r>
-        <w:t xml:space="preserve">Hệ thống </w:t>
-      </w:r>
-      <w:r>
-        <w:t>tiến hành xóa nhà trọ ra khỏi csdl.</w:t>
+        <w:t>Hệ thống tiến hành xóa nhà trọ ra khỏi csdl.</w:t>
       </w:r>
     </w:p>
     <w:p>
@@ -15720,11 +15474,15 @@
       </w:pPr>
       <w:r>
         <w:tab/>
+      </w:r>
+      <w:proofErr w:type="gramStart"/>
+      <w:r>
         <w:t xml:space="preserve">Luồng A- </w:t>
       </w:r>
       <w:r>
         <w:t>Người dùng không xác nhận đồng ý xóa nhà trọ.</w:t>
       </w:r>
+      <w:proofErr w:type="gramEnd"/>
     </w:p>
     <w:p>
       <w:pPr>
@@ -15732,6 +15490,9 @@
       </w:pPr>
       <w:r>
         <w:tab/>
+      </w:r>
+      <w:proofErr w:type="gramStart"/>
+      <w:r>
         <w:t xml:space="preserve">Luồng A bắt đầu từ bước </w:t>
       </w:r>
       <w:r>
@@ -15743,6 +15504,7 @@
       <w:r>
         <w:t>không xác nhận xóa nhà trọ.</w:t>
       </w:r>
+      <w:proofErr w:type="gramEnd"/>
     </w:p>
     <w:p>
       <w:pPr>
@@ -15824,7 +15586,547 @@
         <w:t>Hệ thống phải phân quyền được người dùng.</w:t>
       </w:r>
     </w:p>
-    <w:p/>
+    <w:p>
+      <w:pPr>
+        <w:pStyle w:val="Heading2"/>
+      </w:pPr>
+      <w:r>
+        <w:t>XÁC NHẬN YÊU CẦU ĐỔI ĐỊA CHỈ NHÀ TRỌ</w:t>
+      </w:r>
+    </w:p>
+    <w:p>
+      <w:pPr>
+        <w:pStyle w:val="Heading3"/>
+      </w:pPr>
+      <w:r>
+        <w:t>Mô tả và mức ưu tiên</w:t>
+      </w:r>
+    </w:p>
+    <w:p>
+      <w:pPr>
+        <w:spacing w:after="120" w:line="240" w:lineRule="auto"/>
+        <w:ind w:left="720"/>
+        <w:rPr>
+          <w:sz w:val="24"/>
+          <w:szCs w:val="24"/>
+        </w:rPr>
+      </w:pPr>
+      <w:r>
+        <w:rPr>
+          <w:rFonts w:eastAsia="Times New Roman"/>
+          <w:b/>
+          <w:sz w:val="24"/>
+          <w:szCs w:val="24"/>
+        </w:rPr>
+        <w:t xml:space="preserve">Mô tả: </w:t>
+      </w:r>
+      <w:r>
+        <w:rPr>
+          <w:rFonts w:eastAsia="Times New Roman"/>
+          <w:sz w:val="24"/>
+          <w:szCs w:val="24"/>
+        </w:rPr>
+        <w:t>Người sử</w:t>
+      </w:r>
+      <w:r>
+        <w:rPr>
+          <w:rFonts w:eastAsia="Times New Roman"/>
+          <w:sz w:val="24"/>
+          <w:szCs w:val="24"/>
+        </w:rPr>
+        <w:t xml:space="preserve"> dụng có thể quản lý được các yê</w:t>
+      </w:r>
+      <w:r>
+        <w:rPr>
+          <w:rFonts w:eastAsia="Times New Roman"/>
+          <w:sz w:val="24"/>
+          <w:szCs w:val="24"/>
+        </w:rPr>
+        <w:t xml:space="preserve">u </w:t>
+      </w:r>
+      <w:r>
+        <w:rPr>
+          <w:rFonts w:eastAsia="Times New Roman"/>
+          <w:sz w:val="24"/>
+          <w:szCs w:val="24"/>
+        </w:rPr>
+        <w:t>cầu đổi địa chỉ</w:t>
+      </w:r>
+      <w:r>
+        <w:rPr>
+          <w:rFonts w:eastAsia="Times New Roman"/>
+          <w:sz w:val="24"/>
+          <w:szCs w:val="24"/>
+        </w:rPr>
+        <w:t xml:space="preserve"> nhà trọ</w:t>
+      </w:r>
+      <w:r>
+        <w:rPr>
+          <w:sz w:val="24"/>
+          <w:szCs w:val="24"/>
+        </w:rPr>
+        <w:t>.</w:t>
+      </w:r>
+    </w:p>
+    <w:p>
+      <w:pPr>
+        <w:spacing w:after="120" w:line="240" w:lineRule="auto"/>
+        <w:rPr>
+          <w:sz w:val="24"/>
+          <w:szCs w:val="24"/>
+        </w:rPr>
+      </w:pPr>
+      <w:r>
+        <w:rPr>
+          <w:rFonts w:eastAsia="Times New Roman"/>
+          <w:b/>
+          <w:sz w:val="24"/>
+          <w:szCs w:val="24"/>
+        </w:rPr>
+        <w:tab/>
+      </w:r>
+      <w:r>
+        <w:rPr>
+          <w:rFonts w:eastAsia="Times New Roman"/>
+          <w:b/>
+          <w:sz w:val="24"/>
+          <w:szCs w:val="24"/>
+        </w:rPr>
+        <w:t>Mức ưu tiên</w:t>
+      </w:r>
+      <w:r>
+        <w:rPr>
+          <w:sz w:val="24"/>
+          <w:szCs w:val="24"/>
+        </w:rPr>
+        <w:t>: Cao</w:t>
+      </w:r>
+      <w:r>
+        <w:rPr>
+          <w:sz w:val="24"/>
+          <w:szCs w:val="24"/>
+        </w:rPr>
+        <w:t>.</w:t>
+      </w:r>
+    </w:p>
+    <w:p>
+      <w:pPr>
+        <w:pStyle w:val="Heading3"/>
+      </w:pPr>
+      <w:r>
+        <w:t>Tác nhân và chuỗi đáp ứng</w:t>
+      </w:r>
+    </w:p>
+    <w:p>
+      <w:pPr>
+        <w:spacing w:after="120" w:line="240" w:lineRule="auto"/>
+        <w:rPr>
+          <w:sz w:val="24"/>
+          <w:szCs w:val="24"/>
+        </w:rPr>
+      </w:pPr>
+      <w:r>
+        <w:rPr>
+          <w:rFonts w:eastAsia="Times New Roman"/>
+          <w:b/>
+          <w:sz w:val="24"/>
+          <w:szCs w:val="24"/>
+        </w:rPr>
+        <w:t xml:space="preserve">     </w:t>
+      </w:r>
+      <w:r>
+        <w:rPr>
+          <w:rFonts w:eastAsia="Times New Roman"/>
+          <w:b/>
+          <w:sz w:val="24"/>
+          <w:szCs w:val="24"/>
+        </w:rPr>
+        <w:t>Tác nhân</w:t>
+      </w:r>
+      <w:r>
+        <w:rPr>
+          <w:sz w:val="24"/>
+          <w:szCs w:val="24"/>
+        </w:rPr>
+        <w:t>: Admin.</w:t>
+      </w:r>
+    </w:p>
+    <w:p>
+      <w:pPr>
+        <w:spacing w:after="120" w:line="240" w:lineRule="auto"/>
+        <w:ind w:firstLine="361"/>
+        <w:rPr>
+          <w:sz w:val="24"/>
+          <w:szCs w:val="24"/>
+        </w:rPr>
+      </w:pPr>
+      <w:r>
+        <w:rPr>
+          <w:rFonts w:eastAsia="Times New Roman"/>
+          <w:b/>
+          <w:sz w:val="24"/>
+          <w:szCs w:val="24"/>
+        </w:rPr>
+        <w:t>Dòng sự kiện chính</w:t>
+      </w:r>
+      <w:r>
+        <w:rPr>
+          <w:sz w:val="24"/>
+          <w:szCs w:val="24"/>
+        </w:rPr>
+        <w:t>:</w:t>
+      </w:r>
+    </w:p>
+    <w:p>
+      <w:pPr>
+        <w:pStyle w:val="ListParagraph"/>
+        <w:numPr>
+          <w:ilvl w:val="0"/>
+          <w:numId w:val="51"/>
+        </w:numPr>
+        <w:spacing w:after="120" w:line="240" w:lineRule="auto"/>
+        <w:rPr>
+          <w:rFonts w:eastAsia="Times New Roman"/>
+          <w:sz w:val="24"/>
+          <w:szCs w:val="24"/>
+        </w:rPr>
+      </w:pPr>
+      <w:r>
+        <w:rPr>
+          <w:rFonts w:eastAsia="Times New Roman"/>
+          <w:sz w:val="24"/>
+          <w:szCs w:val="24"/>
+        </w:rPr>
+        <w:t>Người dùng khởi động chức năng use case.</w:t>
+      </w:r>
+    </w:p>
+    <w:p>
+      <w:pPr>
+        <w:pStyle w:val="ListParagraph"/>
+        <w:numPr>
+          <w:ilvl w:val="0"/>
+          <w:numId w:val="51"/>
+        </w:numPr>
+        <w:spacing w:after="120" w:line="240" w:lineRule="auto"/>
+        <w:rPr>
+          <w:rFonts w:eastAsia="Times New Roman"/>
+          <w:sz w:val="24"/>
+          <w:szCs w:val="24"/>
+        </w:rPr>
+      </w:pPr>
+      <w:r>
+        <w:rPr>
+          <w:rFonts w:eastAsia="Times New Roman"/>
+          <w:sz w:val="24"/>
+          <w:szCs w:val="24"/>
+        </w:rPr>
+        <w:t>Hệ thống hiển thị danh</w:t>
+      </w:r>
+      <w:r>
+        <w:rPr>
+          <w:rFonts w:eastAsia="Times New Roman"/>
+          <w:sz w:val="24"/>
+          <w:szCs w:val="24"/>
+        </w:rPr>
+        <w:t xml:space="preserve"> sách các yêu cầu đổi địa chỉ</w:t>
+      </w:r>
+      <w:r>
+        <w:rPr>
+          <w:rFonts w:eastAsia="Times New Roman"/>
+          <w:sz w:val="24"/>
+          <w:szCs w:val="24"/>
+        </w:rPr>
+        <w:t xml:space="preserve"> nhà trọ.</w:t>
+      </w:r>
+    </w:p>
+    <w:p>
+      <w:pPr>
+        <w:pStyle w:val="ListParagraph"/>
+        <w:numPr>
+          <w:ilvl w:val="0"/>
+          <w:numId w:val="51"/>
+        </w:numPr>
+        <w:spacing w:after="120" w:line="240" w:lineRule="auto"/>
+        <w:rPr>
+          <w:rFonts w:eastAsia="Times New Roman"/>
+          <w:sz w:val="24"/>
+          <w:szCs w:val="24"/>
+        </w:rPr>
+      </w:pPr>
+      <w:r>
+        <w:rPr>
+          <w:rFonts w:eastAsia="Times New Roman"/>
+          <w:sz w:val="24"/>
+          <w:szCs w:val="24"/>
+        </w:rPr>
+        <w:t>Người dùng chọn yêu cầu muốn quản lý.</w:t>
+      </w:r>
+    </w:p>
+    <w:p>
+      <w:pPr>
+        <w:pStyle w:val="ListParagraph"/>
+        <w:numPr>
+          <w:ilvl w:val="0"/>
+          <w:numId w:val="51"/>
+        </w:numPr>
+        <w:spacing w:after="120" w:line="240" w:lineRule="auto"/>
+        <w:rPr>
+          <w:rFonts w:eastAsia="Times New Roman"/>
+          <w:sz w:val="24"/>
+          <w:szCs w:val="24"/>
+        </w:rPr>
+      </w:pPr>
+      <w:r>
+        <w:rPr>
+          <w:rFonts w:eastAsia="Times New Roman"/>
+          <w:sz w:val="24"/>
+          <w:szCs w:val="24"/>
+        </w:rPr>
+        <w:t>Hệ thống hiển thị chi tiết yêu cầu mà người</w:t>
+      </w:r>
+      <w:r>
+        <w:rPr>
+          <w:rFonts w:eastAsia="Times New Roman"/>
+          <w:sz w:val="24"/>
+          <w:szCs w:val="24"/>
+        </w:rPr>
+        <w:t xml:space="preserve"> dùng chọn (gồm có “Chấp nhận”, “Hủy bỏ”.</w:t>
+      </w:r>
+    </w:p>
+    <w:p>
+      <w:pPr>
+        <w:pStyle w:val="ListParagraph"/>
+        <w:numPr>
+          <w:ilvl w:val="0"/>
+          <w:numId w:val="51"/>
+        </w:numPr>
+        <w:spacing w:after="120" w:line="240" w:lineRule="auto"/>
+        <w:rPr>
+          <w:rFonts w:eastAsia="Times New Roman"/>
+          <w:sz w:val="24"/>
+          <w:szCs w:val="24"/>
+        </w:rPr>
+      </w:pPr>
+      <w:r>
+        <w:rPr>
+          <w:rFonts w:eastAsia="Times New Roman"/>
+          <w:sz w:val="24"/>
+          <w:szCs w:val="24"/>
+        </w:rPr>
+        <w:t>Nếu người dùng chọn “Chấp nhận”.</w:t>
+      </w:r>
+    </w:p>
+    <w:p>
+      <w:pPr>
+        <w:pStyle w:val="ListParagraph"/>
+        <w:numPr>
+          <w:ilvl w:val="0"/>
+          <w:numId w:val="51"/>
+        </w:numPr>
+        <w:spacing w:after="120" w:line="240" w:lineRule="auto"/>
+        <w:rPr>
+          <w:rFonts w:eastAsia="Times New Roman"/>
+          <w:sz w:val="24"/>
+          <w:szCs w:val="24"/>
+        </w:rPr>
+      </w:pPr>
+      <w:r>
+        <w:rPr>
+          <w:rFonts w:eastAsia="Times New Roman"/>
+          <w:sz w:val="24"/>
+          <w:szCs w:val="24"/>
+        </w:rPr>
+        <w:t xml:space="preserve">Hệ thống sẽ cập nhật lại trong cơ sở dữ liệu. </w:t>
+      </w:r>
+    </w:p>
+    <w:p>
+      <w:pPr>
+        <w:spacing w:after="120" w:line="240" w:lineRule="auto"/>
+        <w:rPr>
+          <w:rFonts w:eastAsia="Times New Roman"/>
+          <w:b/>
+          <w:sz w:val="24"/>
+          <w:szCs w:val="24"/>
+        </w:rPr>
+      </w:pPr>
+      <w:r>
+        <w:rPr>
+          <w:rFonts w:eastAsia="Times New Roman"/>
+          <w:b/>
+          <w:sz w:val="24"/>
+          <w:szCs w:val="24"/>
+        </w:rPr>
+        <w:lastRenderedPageBreak/>
+        <w:t xml:space="preserve">    </w:t>
+      </w:r>
+      <w:r>
+        <w:rPr>
+          <w:rFonts w:eastAsia="Times New Roman"/>
+          <w:b/>
+          <w:sz w:val="24"/>
+          <w:szCs w:val="24"/>
+        </w:rPr>
+        <w:t>Dòng sự kiện thay thế:</w:t>
+      </w:r>
+    </w:p>
+    <w:p>
+      <w:pPr>
+        <w:spacing w:after="120" w:line="240" w:lineRule="auto"/>
+        <w:ind w:left="720"/>
+        <w:rPr>
+          <w:rFonts w:eastAsia="Times New Roman"/>
+          <w:sz w:val="24"/>
+          <w:szCs w:val="24"/>
+        </w:rPr>
+      </w:pPr>
+      <w:r>
+        <w:rPr>
+          <w:rFonts w:eastAsia="Times New Roman"/>
+          <w:b/>
+          <w:sz w:val="24"/>
+          <w:szCs w:val="24"/>
+        </w:rPr>
+        <w:t xml:space="preserve">Dòng A – </w:t>
+      </w:r>
+      <w:r>
+        <w:rPr>
+          <w:rFonts w:eastAsia="Times New Roman"/>
+          <w:sz w:val="24"/>
+          <w:szCs w:val="24"/>
+        </w:rPr>
+        <w:t>Người dùng chọn “Hủy bỏ”.</w:t>
+      </w:r>
+    </w:p>
+    <w:p>
+      <w:pPr>
+        <w:spacing w:after="120" w:line="240" w:lineRule="auto"/>
+        <w:ind w:left="720"/>
+        <w:rPr>
+          <w:rFonts w:eastAsia="Times New Roman"/>
+          <w:sz w:val="24"/>
+          <w:szCs w:val="24"/>
+        </w:rPr>
+      </w:pPr>
+      <w:proofErr w:type="gramStart"/>
+      <w:r>
+        <w:rPr>
+          <w:rFonts w:eastAsia="Times New Roman"/>
+          <w:b/>
+          <w:sz w:val="24"/>
+          <w:szCs w:val="24"/>
+        </w:rPr>
+        <w:t xml:space="preserve">Dòng A </w:t>
+      </w:r>
+      <w:r>
+        <w:rPr>
+          <w:rFonts w:eastAsia="Times New Roman"/>
+          <w:sz w:val="24"/>
+          <w:szCs w:val="24"/>
+        </w:rPr>
+        <w:t>bắt đầu từ bước 4 của dòng sự kiện chính.</w:t>
+      </w:r>
+      <w:proofErr w:type="gramEnd"/>
+    </w:p>
+    <w:p>
+      <w:pPr>
+        <w:spacing w:after="120" w:line="240" w:lineRule="auto"/>
+        <w:ind w:left="1440"/>
+        <w:rPr>
+          <w:rFonts w:eastAsia="Times New Roman"/>
+          <w:sz w:val="24"/>
+          <w:szCs w:val="24"/>
+        </w:rPr>
+      </w:pPr>
+      <w:r>
+        <w:rPr>
+          <w:rFonts w:eastAsia="Times New Roman"/>
+          <w:sz w:val="24"/>
+          <w:szCs w:val="24"/>
+        </w:rPr>
+        <w:t>5. Nếu người dùng chọn “Hủy bỏ”.</w:t>
+      </w:r>
+    </w:p>
+    <w:p>
+      <w:pPr>
+        <w:spacing w:after="120" w:line="240" w:lineRule="auto"/>
+        <w:ind w:left="1078" w:firstLine="352"/>
+        <w:rPr>
+          <w:rFonts w:eastAsia="Times New Roman"/>
+          <w:sz w:val="24"/>
+          <w:szCs w:val="24"/>
+        </w:rPr>
+      </w:pPr>
+      <w:r>
+        <w:rPr>
+          <w:rFonts w:eastAsia="Times New Roman"/>
+          <w:sz w:val="24"/>
+          <w:szCs w:val="24"/>
+        </w:rPr>
+        <w:t>6. Hệ thống quay lại bước 2 của dòng sự kiện chính.</w:t>
+      </w:r>
+    </w:p>
+    <w:p>
+      <w:pPr>
+        <w:pStyle w:val="Heading3"/>
+        <w:rPr>
+          <w:rFonts w:eastAsia="Times New Roman"/>
+        </w:rPr>
+      </w:pPr>
+      <w:r>
+        <w:rPr>
+          <w:rFonts w:eastAsia="Times New Roman"/>
+        </w:rPr>
+        <w:t>Các yêu cầu chức năng</w:t>
+      </w:r>
+    </w:p>
+    <w:p>
+      <w:pPr>
+        <w:spacing w:after="120" w:line="240" w:lineRule="auto"/>
+        <w:ind w:firstLine="710"/>
+        <w:rPr>
+          <w:rFonts w:eastAsia="Times New Roman"/>
+          <w:sz w:val="24"/>
+          <w:szCs w:val="24"/>
+        </w:rPr>
+      </w:pPr>
+      <w:r>
+        <w:rPr>
+          <w:rFonts w:eastAsia="Times New Roman"/>
+          <w:sz w:val="24"/>
+          <w:szCs w:val="24"/>
+        </w:rPr>
+        <w:t>REQ-1</w:t>
+      </w:r>
+      <w:r>
+        <w:rPr>
+          <w:rFonts w:eastAsia="Times New Roman"/>
+          <w:b/>
+          <w:sz w:val="24"/>
+          <w:szCs w:val="24"/>
+        </w:rPr>
+        <w:t xml:space="preserve">: </w:t>
+      </w:r>
+      <w:r>
+        <w:rPr>
+          <w:rFonts w:eastAsia="Times New Roman"/>
+          <w:sz w:val="24"/>
+          <w:szCs w:val="24"/>
+        </w:rPr>
+        <w:t>Kết nối được cơ sở dữ liệu.</w:t>
+      </w:r>
+    </w:p>
+    <w:p>
+      <w:pPr>
+        <w:rPr>
+          <w:sz w:val="23"/>
+          <w:szCs w:val="23"/>
+        </w:rPr>
+      </w:pPr>
+    </w:p>
+    <w:p>
+      <w:bookmarkStart w:id="82" w:name="_GoBack"/>
+      <w:bookmarkEnd w:id="82"/>
+    </w:p>
     <w:p>
       <w:pPr>
         <w:pStyle w:val="Heading1"/>
@@ -15832,7 +16134,7 @@
       <w:r>
         <w:t>Các yêu cầu phi chức năng</w:t>
       </w:r>
-      <w:bookmarkEnd w:id="86"/>
+      <w:bookmarkEnd w:id="80"/>
       <w:r>
         <w:t xml:space="preserve"> </w:t>
       </w:r>
@@ -15846,16 +16148,16 @@
         </w:numPr>
         <w:ind w:left="576" w:hanging="576"/>
       </w:pPr>
-      <w:bookmarkStart w:id="88" w:name="h.23ckvvd" w:colFirst="0" w:colLast="0"/>
-      <w:bookmarkStart w:id="89" w:name="_Toc396903277"/>
-      <w:bookmarkEnd w:id="88"/>
+      <w:bookmarkStart w:id="83" w:name="h.23ckvvd" w:colFirst="0" w:colLast="0"/>
+      <w:bookmarkStart w:id="84" w:name="_Toc396903277"/>
+      <w:bookmarkEnd w:id="83"/>
       <w:r>
         <w:rPr>
           <w:rFonts w:eastAsia="Times New Roman"/>
         </w:rPr>
         <w:t>5.1 Yêu cầu thực thi</w:t>
       </w:r>
-      <w:bookmarkEnd w:id="89"/>
+      <w:bookmarkEnd w:id="84"/>
       <w:r>
         <w:rPr>
           <w:rFonts w:eastAsia="Times New Roman"/>
@@ -15908,7 +16210,7 @@
         </w:rPr>
         <w:t xml:space="preserve">Ngoài ra hệ thống có thể đáp ứng </w:t>
       </w:r>
-      <w:commentRangeStart w:id="90"/>
+      <w:commentRangeStart w:id="85"/>
       <w:r>
         <w:rPr>
           <w:rFonts w:eastAsia="Times New Roman"/>
@@ -15917,12 +16219,12 @@
         </w:rPr>
         <w:t>24</w:t>
       </w:r>
-      <w:commentRangeEnd w:id="90"/>
+      <w:commentRangeEnd w:id="85"/>
       <w:r>
         <w:rPr>
           <w:rStyle w:val="CommentReference"/>
         </w:rPr>
-        <w:commentReference w:id="90"/>
+        <w:commentReference w:id="85"/>
       </w:r>
       <w:r>
         <w:rPr>
@@ -15942,16 +16244,16 @@
         </w:numPr>
         <w:ind w:left="576" w:hanging="576"/>
       </w:pPr>
-      <w:bookmarkStart w:id="91" w:name="h.ihv636" w:colFirst="0" w:colLast="0"/>
-      <w:bookmarkStart w:id="92" w:name="_Toc396903278"/>
-      <w:bookmarkEnd w:id="91"/>
+      <w:bookmarkStart w:id="86" w:name="h.ihv636" w:colFirst="0" w:colLast="0"/>
+      <w:bookmarkStart w:id="87" w:name="_Toc396903278"/>
+      <w:bookmarkEnd w:id="86"/>
       <w:r>
         <w:rPr>
           <w:rFonts w:eastAsia="Times New Roman"/>
         </w:rPr>
         <w:t>5.2 Yêu cầu an toàn</w:t>
       </w:r>
-      <w:bookmarkEnd w:id="92"/>
+      <w:bookmarkEnd w:id="87"/>
       <w:r>
         <w:rPr>
           <w:rFonts w:eastAsia="Times New Roman"/>
@@ -15979,7 +16281,25 @@
           <w:sz w:val="24"/>
           <w:szCs w:val="24"/>
         </w:rPr>
-        <w:t xml:space="preserve">Hệ thống tự động sao lưu, phục hồi dữ liệu và xử lý khi có ngoại lệ xãy ra khi có người dùng thao tác với các chức năng của hệ thống (các thống báo lỗi, thông báo xác nhận, …). </w:t>
+        <w:t xml:space="preserve">Hệ thống tự động sao lưu, phục hồi dữ liệu và xử lý khi có ngoại lệ xãy ra khi có người dùng thao tác với các chức năng của hệ thống (các thống báo lỗi, thông báo xác </w:t>
+      </w:r>
+      <w:proofErr w:type="gramStart"/>
+      <w:r>
+        <w:rPr>
+          <w:rFonts w:eastAsia="Times New Roman"/>
+          <w:sz w:val="24"/>
+          <w:szCs w:val="24"/>
+        </w:rPr>
+        <w:t>nhận, …)</w:t>
+      </w:r>
+      <w:proofErr w:type="gramEnd"/>
+      <w:r>
+        <w:rPr>
+          <w:rFonts w:eastAsia="Times New Roman"/>
+          <w:sz w:val="24"/>
+          <w:szCs w:val="24"/>
+        </w:rPr>
+        <w:t xml:space="preserve">. </w:t>
       </w:r>
     </w:p>
     <w:p>
@@ -16014,16 +16334,16 @@
         </w:numPr>
         <w:ind w:left="576" w:hanging="576"/>
       </w:pPr>
-      <w:bookmarkStart w:id="93" w:name="h.32hioqz" w:colFirst="0" w:colLast="0"/>
-      <w:bookmarkStart w:id="94" w:name="_Toc396903279"/>
-      <w:bookmarkEnd w:id="93"/>
+      <w:bookmarkStart w:id="88" w:name="h.32hioqz" w:colFirst="0" w:colLast="0"/>
+      <w:bookmarkStart w:id="89" w:name="_Toc396903279"/>
+      <w:bookmarkEnd w:id="88"/>
       <w:r>
         <w:rPr>
           <w:rFonts w:eastAsia="Times New Roman"/>
         </w:rPr>
         <w:t>5.3 Yêu cầu bảo mật</w:t>
       </w:r>
-      <w:bookmarkEnd w:id="94"/>
+      <w:bookmarkEnd w:id="89"/>
       <w:r>
         <w:rPr>
           <w:rFonts w:eastAsia="Times New Roman"/>
@@ -16063,16 +16383,16 @@
         </w:numPr>
         <w:ind w:left="576" w:hanging="576"/>
       </w:pPr>
-      <w:bookmarkStart w:id="95" w:name="h.1hmsyys" w:colFirst="0" w:colLast="0"/>
-      <w:bookmarkStart w:id="96" w:name="_Toc396903280"/>
-      <w:bookmarkEnd w:id="95"/>
+      <w:bookmarkStart w:id="90" w:name="h.1hmsyys" w:colFirst="0" w:colLast="0"/>
+      <w:bookmarkStart w:id="91" w:name="_Toc396903280"/>
+      <w:bookmarkEnd w:id="90"/>
       <w:r>
         <w:rPr>
           <w:rFonts w:eastAsia="Times New Roman"/>
         </w:rPr>
         <w:t>5.4 Các đặc điểm chất lượng phần mềm</w:t>
       </w:r>
-      <w:bookmarkEnd w:id="96"/>
+      <w:bookmarkEnd w:id="91"/>
       <w:r>
         <w:rPr>
           <w:rFonts w:eastAsia="Times New Roman"/>
@@ -16100,7 +16420,25 @@
           <w:sz w:val="24"/>
           <w:szCs w:val="24"/>
         </w:rPr>
-        <w:t xml:space="preserve">Hệ thống có độ tin cậy cao, dữ liệu lưu trữ trong hệ thống được  cập nhật thường xuyên nhờ chức năng sao lưu và phục hồi. Ngoài ra, hệ </w:t>
+        <w:t xml:space="preserve">Hệ thống có độ tin cậy cao, dữ liệu lưu trữ trong hệ thống </w:t>
+      </w:r>
+      <w:proofErr w:type="gramStart"/>
+      <w:r>
+        <w:rPr>
+          <w:rFonts w:eastAsia="Times New Roman"/>
+          <w:sz w:val="24"/>
+          <w:szCs w:val="24"/>
+        </w:rPr>
+        <w:t>được  cập</w:t>
+      </w:r>
+      <w:proofErr w:type="gramEnd"/>
+      <w:r>
+        <w:rPr>
+          <w:rFonts w:eastAsia="Times New Roman"/>
+          <w:sz w:val="24"/>
+          <w:szCs w:val="24"/>
+        </w:rPr>
+        <w:t xml:space="preserve"> nhật thường xuyên nhờ chức năng sao lưu và phục hồi. Ngoài ra, hệ </w:t>
       </w:r>
       <w:r>
         <w:rPr>
@@ -16127,17 +16465,16 @@
           <w:numId w:val="34"/>
         </w:numPr>
       </w:pPr>
-      <w:bookmarkStart w:id="97" w:name="h.41mghml" w:colFirst="0" w:colLast="0"/>
-      <w:bookmarkStart w:id="98" w:name="_Toc396903281"/>
-      <w:bookmarkEnd w:id="97"/>
-      <w:r>
-        <w:rPr>
-          <w:rFonts w:eastAsia="Times New Roman"/>
-        </w:rPr>
-        <w:lastRenderedPageBreak/>
+      <w:bookmarkStart w:id="92" w:name="h.41mghml" w:colFirst="0" w:colLast="0"/>
+      <w:bookmarkStart w:id="93" w:name="_Toc396903281"/>
+      <w:bookmarkEnd w:id="92"/>
+      <w:r>
+        <w:rPr>
+          <w:rFonts w:eastAsia="Times New Roman"/>
+        </w:rPr>
         <w:t>Các luật vận hành</w:t>
       </w:r>
-      <w:bookmarkEnd w:id="98"/>
+      <w:bookmarkEnd w:id="93"/>
       <w:r>
         <w:rPr>
           <w:rFonts w:eastAsia="Times New Roman"/>
@@ -16172,13 +16509,14 @@
       <w:pPr>
         <w:pStyle w:val="Heading1"/>
       </w:pPr>
-      <w:bookmarkStart w:id="99" w:name="h.2grqrue" w:colFirst="0" w:colLast="0"/>
-      <w:bookmarkStart w:id="100" w:name="_Toc396903282"/>
-      <w:bookmarkEnd w:id="99"/>
-      <w:r>
+      <w:bookmarkStart w:id="94" w:name="h.2grqrue" w:colFirst="0" w:colLast="0"/>
+      <w:bookmarkStart w:id="95" w:name="_Toc396903282"/>
+      <w:bookmarkEnd w:id="94"/>
+      <w:r>
+        <w:lastRenderedPageBreak/>
         <w:t>Các yêu cầu khác</w:t>
       </w:r>
-      <w:bookmarkEnd w:id="100"/>
+      <w:bookmarkEnd w:id="95"/>
       <w:r>
         <w:t xml:space="preserve"> </w:t>
       </w:r>
@@ -16238,16 +16576,16 @@
         </w:numPr>
         <w:ind w:left="432" w:hanging="432"/>
       </w:pPr>
-      <w:bookmarkStart w:id="101" w:name="h.4rbzwjf8egj1" w:colFirst="0" w:colLast="0"/>
-      <w:bookmarkStart w:id="102" w:name="_Toc396903283"/>
-      <w:bookmarkEnd w:id="101"/>
+      <w:bookmarkStart w:id="96" w:name="h.4rbzwjf8egj1" w:colFirst="0" w:colLast="0"/>
+      <w:bookmarkStart w:id="97" w:name="_Toc396903283"/>
+      <w:bookmarkEnd w:id="96"/>
       <w:r>
         <w:rPr>
           <w:rFonts w:eastAsia="Times New Roman"/>
         </w:rPr>
         <w:t>Phụ lục A: Các mô hình phân tích</w:t>
       </w:r>
-      <w:bookmarkEnd w:id="102"/>
+      <w:bookmarkEnd w:id="97"/>
       <w:r>
         <w:rPr>
           <w:rFonts w:eastAsia="Times New Roman"/>
@@ -16446,8 +16784,6 @@
           </wp:inline>
         </w:drawing>
       </w:r>
-      <w:bookmarkStart w:id="103" w:name="_GoBack"/>
-      <w:bookmarkEnd w:id="103"/>
     </w:p>
     <w:p>
       <w:pPr>
@@ -16523,13 +16859,13 @@
         </w:numPr>
         <w:ind w:left="432" w:hanging="432"/>
       </w:pPr>
-      <w:bookmarkStart w:id="104" w:name="h.3fwokq0" w:colFirst="0" w:colLast="0"/>
-      <w:bookmarkStart w:id="105" w:name="_Toc396903284"/>
-      <w:bookmarkEnd w:id="104"/>
+      <w:bookmarkStart w:id="98" w:name="h.3fwokq0" w:colFirst="0" w:colLast="0"/>
+      <w:bookmarkStart w:id="99" w:name="_Toc396903284"/>
+      <w:bookmarkEnd w:id="98"/>
       <w:r>
         <w:t>Phụ lục B: TBD – Danh sách sẽ được xác định</w:t>
       </w:r>
-      <w:bookmarkEnd w:id="105"/>
+      <w:bookmarkEnd w:id="99"/>
       <w:r>
         <w:t xml:space="preserve"> </w:t>
       </w:r>
@@ -16549,7 +16885,7 @@
 </file>
 
 <file path=word/comments.xml><?xml version="1.0" encoding="utf-8"?>
-<w:comments xmlns:wpc="http://schemas.microsoft.com/office/word/2010/wordprocessingCanvas" xmlns:mc="http://schemas.openxmlformats.org/markup-compatibility/2006" xmlns:o="urn:schemas-microsoft-com:office:office" xmlns:r="http://schemas.openxmlformats.org/officeDocument/2006/relationships" xmlns:m="http://schemas.openxmlformats.org/officeDocument/2006/math" xmlns:v="urn:schemas-microsoft-com:vml" xmlns:wp14="http://schemas.microsoft.com/office/word/2010/wordprocessingDrawing" xmlns:wp="http://schemas.openxmlformats.org/drawingml/2006/wordprocessingDrawing" xmlns:w10="urn:schemas-microsoft-com:office:word" xmlns:w="http://schemas.openxmlformats.org/wordprocessingml/2006/main" xmlns:w14="http://schemas.microsoft.com/office/word/2010/wordml" xmlns:w15="http://schemas.microsoft.com/office/word/2012/wordml" xmlns:wpg="http://schemas.microsoft.com/office/word/2010/wordprocessingGroup" xmlns:wpi="http://schemas.microsoft.com/office/word/2010/wordprocessingInk" xmlns:wne="http://schemas.microsoft.com/office/word/2006/wordml" xmlns:wps="http://schemas.microsoft.com/office/word/2010/wordprocessingShape" mc:Ignorable="w14 w15 wp14">
+<w:comments xmlns:wpc="http://schemas.microsoft.com/office/word/2010/wordprocessingCanvas" xmlns:mc="http://schemas.openxmlformats.org/markup-compatibility/2006" xmlns:o="urn:schemas-microsoft-com:office:office" xmlns:r="http://schemas.openxmlformats.org/officeDocument/2006/relationships" xmlns:m="http://schemas.openxmlformats.org/officeDocument/2006/math" xmlns:v="urn:schemas-microsoft-com:vml" xmlns:wp14="http://schemas.microsoft.com/office/word/2010/wordprocessingDrawing" xmlns:wp="http://schemas.openxmlformats.org/drawingml/2006/wordprocessingDrawing" xmlns:w10="urn:schemas-microsoft-com:office:word" xmlns:w="http://schemas.openxmlformats.org/wordprocessingml/2006/main" xmlns:w14="http://schemas.microsoft.com/office/word/2010/wordml" xmlns:wpg="http://schemas.microsoft.com/office/word/2010/wordprocessingGroup" xmlns:wpi="http://schemas.microsoft.com/office/word/2010/wordprocessingInk" xmlns:wne="http://schemas.microsoft.com/office/word/2006/wordml" xmlns:wps="http://schemas.microsoft.com/office/word/2010/wordprocessingShape" mc:Ignorable="w14 wp14">
   <w:comment w:id="10" w:author="Đức Duy Lương" w:date="2014-08-26T15:12:00Z" w:initials="ĐDL">
     <w:p>
       <w:pPr>
@@ -16598,7 +16934,7 @@
       </w:r>
     </w:p>
   </w:comment>
-  <w:comment w:id="71" w:author="Đức Duy Lương" w:date="2014-08-27T11:32:00Z" w:initials="ĐDL">
+  <w:comment w:id="78" w:author="Đức Duy Lương" w:date="2014-08-27T11:36:00Z" w:initials="ĐDL">
     <w:p>
       <w:pPr>
         <w:pStyle w:val="CommentText"/>
@@ -16610,11 +16946,11 @@
         <w:annotationRef/>
       </w:r>
       <w:r>
-        <w:t>Yêu cầu chức năng của hệ thống, không phải yêu cầu đối với người dùng.</w:t>
+        <w:t>Xem xét lại phần này. Người dùng là thành viên thì có thể quản lý được thông tin nhà trọ của mình đăng. Như vậy cần 2 chức năng riêng biệt hay chung. Đề xuất dùng chung nhưng sẽ phân quyền.</w:t>
       </w:r>
     </w:p>
   </w:comment>
-  <w:comment w:id="72" w:author="Nguyễn Hoàng Đông" w:date="2014-08-27T19:16:00Z" w:initials="NHĐ">
+  <w:comment w:id="81" w:author="Nguyễn Hoàng Đông" w:date="2014-08-27T19:21:00Z" w:initials="NHĐ">
     <w:p>
       <w:pPr>
         <w:pStyle w:val="CommentText"/>
@@ -16626,43 +16962,11 @@
         <w:annotationRef/>
       </w:r>
       <w:r>
-        <w:t>2 cái use-case giống nhau kìa</w:t>
+        <w:t>Uc này cùng xem thông tin nhà trọ giống nhau. Đề xuất nên dùng chung nhưng phân quyền</w:t>
       </w:r>
     </w:p>
   </w:comment>
-  <w:comment w:id="84" w:author="Đức Duy Lương" w:date="2014-08-27T11:36:00Z" w:initials="ĐDL">
-    <w:p>
-      <w:pPr>
-        <w:pStyle w:val="CommentText"/>
-      </w:pPr>
-      <w:r>
-        <w:rPr>
-          <w:rStyle w:val="CommentReference"/>
-        </w:rPr>
-        <w:annotationRef/>
-      </w:r>
-      <w:r>
-        <w:t>Xem xét lại phần này. Người dùng là thành viên thì có thể quản lý được thông tin nhà trọ của mình đăng. Như vậy cần 2 chức năng riêng biệt hay chung. Đề xuất dùng chung nhưng sẽ phân quyền.</w:t>
-      </w:r>
-    </w:p>
-  </w:comment>
-  <w:comment w:id="87" w:author="Nguyễn Hoàng Đông" w:date="2014-08-27T19:21:00Z" w:initials="NHĐ">
-    <w:p>
-      <w:pPr>
-        <w:pStyle w:val="CommentText"/>
-      </w:pPr>
-      <w:r>
-        <w:rPr>
-          <w:rStyle w:val="CommentReference"/>
-        </w:rPr>
-        <w:annotationRef/>
-      </w:r>
-      <w:r>
-        <w:t>Uc này cùng xem thông tin nhà trọ giống nhau. Đề xuất nên dùng chung nhưng phân quyền</w:t>
-      </w:r>
-    </w:p>
-  </w:comment>
-  <w:comment w:id="90" w:author="Đức Duy Lương" w:date="2014-08-26T16:08:00Z" w:initials="ĐDL">
+  <w:comment w:id="85" w:author="Đức Duy Lương" w:date="2014-08-26T16:08:00Z" w:initials="ĐDL">
     <w:p>
       <w:pPr>
         <w:pStyle w:val="CommentText"/>
@@ -16695,7 +16999,7 @@
 </file>
 
 <file path=word/endnotes.xml><?xml version="1.0" encoding="utf-8"?>
-<w:endnotes xmlns:wpc="http://schemas.microsoft.com/office/word/2010/wordprocessingCanvas" xmlns:mc="http://schemas.openxmlformats.org/markup-compatibility/2006" xmlns:o="urn:schemas-microsoft-com:office:office" xmlns:r="http://schemas.openxmlformats.org/officeDocument/2006/relationships" xmlns:m="http://schemas.openxmlformats.org/officeDocument/2006/math" xmlns:v="urn:schemas-microsoft-com:vml" xmlns:wp14="http://schemas.microsoft.com/office/word/2010/wordprocessingDrawing" xmlns:wp="http://schemas.openxmlformats.org/drawingml/2006/wordprocessingDrawing" xmlns:w10="urn:schemas-microsoft-com:office:word" xmlns:w="http://schemas.openxmlformats.org/wordprocessingml/2006/main" xmlns:w14="http://schemas.microsoft.com/office/word/2010/wordml" xmlns:w15="http://schemas.microsoft.com/office/word/2012/wordml" xmlns:wpg="http://schemas.microsoft.com/office/word/2010/wordprocessingGroup" xmlns:wpi="http://schemas.microsoft.com/office/word/2010/wordprocessingInk" xmlns:wne="http://schemas.microsoft.com/office/word/2006/wordml" xmlns:wps="http://schemas.microsoft.com/office/word/2010/wordprocessingShape" mc:Ignorable="w14 w15 wp14">
+<w:endnotes xmlns:wpc="http://schemas.microsoft.com/office/word/2010/wordprocessingCanvas" xmlns:mc="http://schemas.openxmlformats.org/markup-compatibility/2006" xmlns:o="urn:schemas-microsoft-com:office:office" xmlns:r="http://schemas.openxmlformats.org/officeDocument/2006/relationships" xmlns:m="http://schemas.openxmlformats.org/officeDocument/2006/math" xmlns:v="urn:schemas-microsoft-com:vml" xmlns:wp14="http://schemas.microsoft.com/office/word/2010/wordprocessingDrawing" xmlns:wp="http://schemas.openxmlformats.org/drawingml/2006/wordprocessingDrawing" xmlns:w10="urn:schemas-microsoft-com:office:word" xmlns:w="http://schemas.openxmlformats.org/wordprocessingml/2006/main" xmlns:w14="http://schemas.microsoft.com/office/word/2010/wordml" xmlns:wpg="http://schemas.microsoft.com/office/word/2010/wordprocessingGroup" xmlns:wpi="http://schemas.microsoft.com/office/word/2010/wordprocessingInk" xmlns:wne="http://schemas.microsoft.com/office/word/2006/wordml" xmlns:wps="http://schemas.microsoft.com/office/word/2010/wordprocessingShape" mc:Ignorable="w14 wp14">
   <w:endnote w:type="separator" w:id="-1">
     <w:p>
       <w:pPr>
@@ -16720,7 +17024,7 @@
 </file>
 
 <file path=word/footer1.xml><?xml version="1.0" encoding="utf-8"?>
-<w:ftr xmlns:wpc="http://schemas.microsoft.com/office/word/2010/wordprocessingCanvas" xmlns:mc="http://schemas.openxmlformats.org/markup-compatibility/2006" xmlns:o="urn:schemas-microsoft-com:office:office" xmlns:r="http://schemas.openxmlformats.org/officeDocument/2006/relationships" xmlns:m="http://schemas.openxmlformats.org/officeDocument/2006/math" xmlns:v="urn:schemas-microsoft-com:vml" xmlns:wp14="http://schemas.microsoft.com/office/word/2010/wordprocessingDrawing" xmlns:wp="http://schemas.openxmlformats.org/drawingml/2006/wordprocessingDrawing" xmlns:w10="urn:schemas-microsoft-com:office:word" xmlns:w="http://schemas.openxmlformats.org/wordprocessingml/2006/main" xmlns:w14="http://schemas.microsoft.com/office/word/2010/wordml" xmlns:w15="http://schemas.microsoft.com/office/word/2012/wordml" xmlns:wpg="http://schemas.microsoft.com/office/word/2010/wordprocessingGroup" xmlns:wpi="http://schemas.microsoft.com/office/word/2010/wordprocessingInk" xmlns:wne="http://schemas.microsoft.com/office/word/2006/wordml" xmlns:wps="http://schemas.microsoft.com/office/word/2010/wordprocessingShape" mc:Ignorable="w14 w15 wp14">
+<w:ftr xmlns:wpc="http://schemas.microsoft.com/office/word/2010/wordprocessingCanvas" xmlns:mc="http://schemas.openxmlformats.org/markup-compatibility/2006" xmlns:o="urn:schemas-microsoft-com:office:office" xmlns:r="http://schemas.openxmlformats.org/officeDocument/2006/relationships" xmlns:m="http://schemas.openxmlformats.org/officeDocument/2006/math" xmlns:v="urn:schemas-microsoft-com:vml" xmlns:wp14="http://schemas.microsoft.com/office/word/2010/wordprocessingDrawing" xmlns:wp="http://schemas.openxmlformats.org/drawingml/2006/wordprocessingDrawing" xmlns:w10="urn:schemas-microsoft-com:office:word" xmlns:w="http://schemas.openxmlformats.org/wordprocessingml/2006/main" xmlns:w14="http://schemas.microsoft.com/office/word/2010/wordml" xmlns:wpg="http://schemas.microsoft.com/office/word/2010/wordprocessingGroup" xmlns:wpi="http://schemas.microsoft.com/office/word/2010/wordprocessingInk" xmlns:wne="http://schemas.microsoft.com/office/word/2006/wordml" xmlns:wps="http://schemas.microsoft.com/office/word/2010/wordprocessingShape" mc:Ignorable="w14 wp14">
   <w:p>
     <w:pPr>
       <w:pStyle w:val="Footer"/>
@@ -16735,7 +17039,7 @@
 </file>
 
 <file path=word/footnotes.xml><?xml version="1.0" encoding="utf-8"?>
-<w:footnotes xmlns:wpc="http://schemas.microsoft.com/office/word/2010/wordprocessingCanvas" xmlns:mc="http://schemas.openxmlformats.org/markup-compatibility/2006" xmlns:o="urn:schemas-microsoft-com:office:office" xmlns:r="http://schemas.openxmlformats.org/officeDocument/2006/relationships" xmlns:m="http://schemas.openxmlformats.org/officeDocument/2006/math" xmlns:v="urn:schemas-microsoft-com:vml" xmlns:wp14="http://schemas.microsoft.com/office/word/2010/wordprocessingDrawing" xmlns:wp="http://schemas.openxmlformats.org/drawingml/2006/wordprocessingDrawing" xmlns:w10="urn:schemas-microsoft-com:office:word" xmlns:w="http://schemas.openxmlformats.org/wordprocessingml/2006/main" xmlns:w14="http://schemas.microsoft.com/office/word/2010/wordml" xmlns:w15="http://schemas.microsoft.com/office/word/2012/wordml" xmlns:wpg="http://schemas.microsoft.com/office/word/2010/wordprocessingGroup" xmlns:wpi="http://schemas.microsoft.com/office/word/2010/wordprocessingInk" xmlns:wne="http://schemas.microsoft.com/office/word/2006/wordml" xmlns:wps="http://schemas.microsoft.com/office/word/2010/wordprocessingShape" mc:Ignorable="w14 w15 wp14">
+<w:footnotes xmlns:wpc="http://schemas.microsoft.com/office/word/2010/wordprocessingCanvas" xmlns:mc="http://schemas.openxmlformats.org/markup-compatibility/2006" xmlns:o="urn:schemas-microsoft-com:office:office" xmlns:r="http://schemas.openxmlformats.org/officeDocument/2006/relationships" xmlns:m="http://schemas.openxmlformats.org/officeDocument/2006/math" xmlns:v="urn:schemas-microsoft-com:vml" xmlns:wp14="http://schemas.microsoft.com/office/word/2010/wordprocessingDrawing" xmlns:wp="http://schemas.openxmlformats.org/drawingml/2006/wordprocessingDrawing" xmlns:w10="urn:schemas-microsoft-com:office:word" xmlns:w="http://schemas.openxmlformats.org/wordprocessingml/2006/main" xmlns:w14="http://schemas.microsoft.com/office/word/2010/wordml" xmlns:wpg="http://schemas.microsoft.com/office/word/2010/wordprocessingGroup" xmlns:wpi="http://schemas.microsoft.com/office/word/2010/wordprocessingInk" xmlns:wne="http://schemas.microsoft.com/office/word/2006/wordml" xmlns:wps="http://schemas.microsoft.com/office/word/2010/wordprocessingShape" mc:Ignorable="w14 wp14">
   <w:footnote w:type="separator" w:id="-1">
     <w:p>
       <w:pPr>
@@ -16760,7 +17064,7 @@
 </file>
 
 <file path=word/header1.xml><?xml version="1.0" encoding="utf-8"?>
-<w:hdr xmlns:wpc="http://schemas.microsoft.com/office/word/2010/wordprocessingCanvas" xmlns:mc="http://schemas.openxmlformats.org/markup-compatibility/2006" xmlns:o="urn:schemas-microsoft-com:office:office" xmlns:r="http://schemas.openxmlformats.org/officeDocument/2006/relationships" xmlns:m="http://schemas.openxmlformats.org/officeDocument/2006/math" xmlns:v="urn:schemas-microsoft-com:vml" xmlns:wp14="http://schemas.microsoft.com/office/word/2010/wordprocessingDrawing" xmlns:wp="http://schemas.openxmlformats.org/drawingml/2006/wordprocessingDrawing" xmlns:w10="urn:schemas-microsoft-com:office:word" xmlns:w="http://schemas.openxmlformats.org/wordprocessingml/2006/main" xmlns:w14="http://schemas.microsoft.com/office/word/2010/wordml" xmlns:w15="http://schemas.microsoft.com/office/word/2012/wordml" xmlns:wpg="http://schemas.microsoft.com/office/word/2010/wordprocessingGroup" xmlns:wpi="http://schemas.microsoft.com/office/word/2010/wordprocessingInk" xmlns:wne="http://schemas.microsoft.com/office/word/2006/wordml" xmlns:wps="http://schemas.microsoft.com/office/word/2010/wordprocessingShape" mc:Ignorable="w14 w15 wp14">
+<w:hdr xmlns:wpc="http://schemas.microsoft.com/office/word/2010/wordprocessingCanvas" xmlns:mc="http://schemas.openxmlformats.org/markup-compatibility/2006" xmlns:o="urn:schemas-microsoft-com:office:office" xmlns:r="http://schemas.openxmlformats.org/officeDocument/2006/relationships" xmlns:m="http://schemas.openxmlformats.org/officeDocument/2006/math" xmlns:v="urn:schemas-microsoft-com:vml" xmlns:wp14="http://schemas.microsoft.com/office/word/2010/wordprocessingDrawing" xmlns:wp="http://schemas.openxmlformats.org/drawingml/2006/wordprocessingDrawing" xmlns:w10="urn:schemas-microsoft-com:office:word" xmlns:w="http://schemas.openxmlformats.org/wordprocessingml/2006/main" xmlns:w14="http://schemas.microsoft.com/office/word/2010/wordml" xmlns:wpg="http://schemas.microsoft.com/office/word/2010/wordprocessingGroup" xmlns:wpi="http://schemas.microsoft.com/office/word/2010/wordprocessingInk" xmlns:wne="http://schemas.microsoft.com/office/word/2006/wordml" xmlns:wps="http://schemas.microsoft.com/office/word/2010/wordprocessingShape" mc:Ignorable="w14 wp14">
   <w:sdt>
     <w:sdtPr>
       <w:id w:val="-1788499574"/>
@@ -16813,7 +17117,7 @@
           <w:rPr>
             <w:noProof/>
           </w:rPr>
-          <w:t>21</w:t>
+          <w:t>18</w:t>
         </w:r>
         <w:r>
           <w:rPr>
@@ -16837,7 +17141,7 @@
 </file>
 
 <file path=word/numbering.xml><?xml version="1.0" encoding="utf-8"?>
-<w:numbering xmlns:wpc="http://schemas.microsoft.com/office/word/2010/wordprocessingCanvas" xmlns:mc="http://schemas.openxmlformats.org/markup-compatibility/2006" xmlns:o="urn:schemas-microsoft-com:office:office" xmlns:r="http://schemas.openxmlformats.org/officeDocument/2006/relationships" xmlns:m="http://schemas.openxmlformats.org/officeDocument/2006/math" xmlns:v="urn:schemas-microsoft-com:vml" xmlns:wp14="http://schemas.microsoft.com/office/word/2010/wordprocessingDrawing" xmlns:wp="http://schemas.openxmlformats.org/drawingml/2006/wordprocessingDrawing" xmlns:w10="urn:schemas-microsoft-com:office:word" xmlns:w="http://schemas.openxmlformats.org/wordprocessingml/2006/main" xmlns:w14="http://schemas.microsoft.com/office/word/2010/wordml" xmlns:w15="http://schemas.microsoft.com/office/word/2012/wordml" xmlns:wpg="http://schemas.microsoft.com/office/word/2010/wordprocessingGroup" xmlns:wpi="http://schemas.microsoft.com/office/word/2010/wordprocessingInk" xmlns:wne="http://schemas.microsoft.com/office/word/2006/wordml" xmlns:wps="http://schemas.microsoft.com/office/word/2010/wordprocessingShape" mc:Ignorable="w14 w15 wp14">
+<w:numbering xmlns:wpc="http://schemas.microsoft.com/office/word/2010/wordprocessingCanvas" xmlns:mc="http://schemas.openxmlformats.org/markup-compatibility/2006" xmlns:o="urn:schemas-microsoft-com:office:office" xmlns:r="http://schemas.openxmlformats.org/officeDocument/2006/relationships" xmlns:m="http://schemas.openxmlformats.org/officeDocument/2006/math" xmlns:v="urn:schemas-microsoft-com:vml" xmlns:wp14="http://schemas.microsoft.com/office/word/2010/wordprocessingDrawing" xmlns:wp="http://schemas.openxmlformats.org/drawingml/2006/wordprocessingDrawing" xmlns:w10="urn:schemas-microsoft-com:office:word" xmlns:w="http://schemas.openxmlformats.org/wordprocessingml/2006/main" xmlns:w14="http://schemas.microsoft.com/office/word/2010/wordml" xmlns:wpg="http://schemas.microsoft.com/office/word/2010/wordprocessingGroup" xmlns:wpi="http://schemas.microsoft.com/office/word/2010/wordprocessingInk" xmlns:wne="http://schemas.microsoft.com/office/word/2006/wordml" xmlns:wps="http://schemas.microsoft.com/office/word/2010/wordprocessingShape" mc:Ignorable="w14 wp14">
   <w:abstractNum w:abstractNumId="0">
     <w:nsid w:val="00E86357"/>
     <w:multiLevelType w:val="hybridMultilevel"/>
@@ -17355,7 +17659,7 @@
   <w:abstractNum w:abstractNumId="5">
     <w:nsid w:val="06FE7B81"/>
     <w:multiLevelType w:val="hybridMultilevel"/>
-    <w:tmpl w:val="A1DCE6BE"/>
+    <w:tmpl w:val="1BEEE728"/>
     <w:lvl w:ilvl="0" w:tplc="04090001">
       <w:start w:val="1"/>
       <w:numFmt w:val="bullet"/>
@@ -17380,16 +17684,16 @@
         <w:rFonts w:hint="default"/>
       </w:rPr>
     </w:lvl>
-    <w:lvl w:ilvl="2" w:tplc="04090005" w:tentative="1">
-      <w:start w:val="1"/>
-      <w:numFmt w:val="bullet"/>
-      <w:lvlText w:val=""/>
+    <w:lvl w:ilvl="2" w:tplc="B088CE20">
+      <w:start w:val="1"/>
+      <w:numFmt w:val="decimal"/>
+      <w:lvlText w:val="%3"/>
       <w:lvlJc w:val="left"/>
       <w:pPr>
         <w:ind w:left="2160" w:hanging="360"/>
       </w:pPr>
       <w:rPr>
-        <w:rFonts w:ascii="Wingdings" w:hAnsi="Wingdings" w:hint="default"/>
+        <w:rFonts w:hint="default"/>
       </w:rPr>
     </w:lvl>
     <w:lvl w:ilvl="3" w:tplc="04090001" w:tentative="1">
@@ -19164,6 +19468,92 @@
     </w:lvl>
   </w:abstractNum>
   <w:abstractNum w:abstractNumId="22">
+    <w:nsid w:val="2D955944"/>
+    <w:multiLevelType w:val="multilevel"/>
+    <w:tmpl w:val="97AADC1C"/>
+    <w:lvl w:ilvl="0">
+      <w:start w:val="1"/>
+      <w:numFmt w:val="decimal"/>
+      <w:lvlText w:val="%1."/>
+      <w:lvlJc w:val="left"/>
+      <w:pPr>
+        <w:ind w:left="720" w:firstLine="360"/>
+      </w:pPr>
+    </w:lvl>
+    <w:lvl w:ilvl="1">
+      <w:start w:val="1"/>
+      <w:numFmt w:val="lowerLetter"/>
+      <w:lvlText w:val="%2."/>
+      <w:lvlJc w:val="left"/>
+      <w:pPr>
+        <w:ind w:left="1440" w:firstLine="1080"/>
+      </w:pPr>
+    </w:lvl>
+    <w:lvl w:ilvl="2">
+      <w:start w:val="1"/>
+      <w:numFmt w:val="lowerRoman"/>
+      <w:lvlText w:val="%3."/>
+      <w:lvlJc w:val="right"/>
+      <w:pPr>
+        <w:ind w:left="2160" w:firstLine="1980"/>
+      </w:pPr>
+    </w:lvl>
+    <w:lvl w:ilvl="3">
+      <w:start w:val="1"/>
+      <w:numFmt w:val="decimal"/>
+      <w:lvlText w:val="%4."/>
+      <w:lvlJc w:val="left"/>
+      <w:pPr>
+        <w:ind w:left="2880" w:firstLine="2520"/>
+      </w:pPr>
+    </w:lvl>
+    <w:lvl w:ilvl="4">
+      <w:start w:val="1"/>
+      <w:numFmt w:val="lowerLetter"/>
+      <w:lvlText w:val="%5."/>
+      <w:lvlJc w:val="left"/>
+      <w:pPr>
+        <w:ind w:left="3600" w:firstLine="3240"/>
+      </w:pPr>
+    </w:lvl>
+    <w:lvl w:ilvl="5">
+      <w:start w:val="1"/>
+      <w:numFmt w:val="lowerRoman"/>
+      <w:lvlText w:val="%6."/>
+      <w:lvlJc w:val="right"/>
+      <w:pPr>
+        <w:ind w:left="4320" w:firstLine="4140"/>
+      </w:pPr>
+    </w:lvl>
+    <w:lvl w:ilvl="6">
+      <w:start w:val="1"/>
+      <w:numFmt w:val="decimal"/>
+      <w:lvlText w:val="%7."/>
+      <w:lvlJc w:val="left"/>
+      <w:pPr>
+        <w:ind w:left="5040" w:firstLine="4680"/>
+      </w:pPr>
+    </w:lvl>
+    <w:lvl w:ilvl="7">
+      <w:start w:val="1"/>
+      <w:numFmt w:val="lowerLetter"/>
+      <w:lvlText w:val="%8."/>
+      <w:lvlJc w:val="left"/>
+      <w:pPr>
+        <w:ind w:left="5760" w:firstLine="5400"/>
+      </w:pPr>
+    </w:lvl>
+    <w:lvl w:ilvl="8">
+      <w:start w:val="1"/>
+      <w:numFmt w:val="lowerRoman"/>
+      <w:lvlText w:val="%9."/>
+      <w:lvlJc w:val="right"/>
+      <w:pPr>
+        <w:ind w:left="6480" w:firstLine="6300"/>
+      </w:pPr>
+    </w:lvl>
+  </w:abstractNum>
+  <w:abstractNum w:abstractNumId="23">
     <w:nsid w:val="30AC62E0"/>
     <w:multiLevelType w:val="hybridMultilevel"/>
     <w:tmpl w:val="ECD6814C"/>
@@ -19276,7 +19666,7 @@
       </w:rPr>
     </w:lvl>
   </w:abstractNum>
-  <w:abstractNum w:abstractNumId="23">
+  <w:abstractNum w:abstractNumId="24">
     <w:nsid w:val="3E62667B"/>
     <w:multiLevelType w:val="multilevel"/>
     <w:tmpl w:val="A492F9B6"/>
@@ -19389,7 +19779,7 @@
       </w:rPr>
     </w:lvl>
   </w:abstractNum>
-  <w:abstractNum w:abstractNumId="24">
+  <w:abstractNum w:abstractNumId="25">
     <w:nsid w:val="431240B5"/>
     <w:multiLevelType w:val="hybridMultilevel"/>
     <w:tmpl w:val="DC3CAA0E"/>
@@ -19478,7 +19868,7 @@
       </w:pPr>
     </w:lvl>
   </w:abstractNum>
-  <w:abstractNum w:abstractNumId="25">
+  <w:abstractNum w:abstractNumId="26">
     <w:nsid w:val="4A9B6B74"/>
     <w:multiLevelType w:val="hybridMultilevel"/>
     <w:tmpl w:val="6144D100"/>
@@ -19564,7 +19954,7 @@
       </w:pPr>
     </w:lvl>
   </w:abstractNum>
-  <w:abstractNum w:abstractNumId="26">
+  <w:abstractNum w:abstractNumId="27">
     <w:nsid w:val="4D073E3A"/>
     <w:multiLevelType w:val="hybridMultilevel"/>
     <w:tmpl w:val="050A9C96"/>
@@ -19677,7 +20067,7 @@
       </w:rPr>
     </w:lvl>
   </w:abstractNum>
-  <w:abstractNum w:abstractNumId="27">
+  <w:abstractNum w:abstractNumId="28">
     <w:nsid w:val="4EE57452"/>
     <w:multiLevelType w:val="hybridMultilevel"/>
     <w:tmpl w:val="C6C63F10"/>
@@ -19766,7 +20156,7 @@
       </w:pPr>
     </w:lvl>
   </w:abstractNum>
-  <w:abstractNum w:abstractNumId="28">
+  <w:abstractNum w:abstractNumId="29">
     <w:nsid w:val="50B6230C"/>
     <w:multiLevelType w:val="hybridMultilevel"/>
     <w:tmpl w:val="6144D100"/>
@@ -19852,7 +20242,7 @@
       </w:pPr>
     </w:lvl>
   </w:abstractNum>
-  <w:abstractNum w:abstractNumId="29">
+  <w:abstractNum w:abstractNumId="30">
     <w:nsid w:val="565A75D4"/>
     <w:multiLevelType w:val="multilevel"/>
     <w:tmpl w:val="0CBCC4EC"/>
@@ -19965,7 +20355,7 @@
       </w:rPr>
     </w:lvl>
   </w:abstractNum>
-  <w:abstractNum w:abstractNumId="30">
+  <w:abstractNum w:abstractNumId="31">
     <w:nsid w:val="56B354FB"/>
     <w:multiLevelType w:val="multilevel"/>
     <w:tmpl w:val="0BB8D3FE"/>
@@ -20078,7 +20468,7 @@
       </w:rPr>
     </w:lvl>
   </w:abstractNum>
-  <w:abstractNum w:abstractNumId="31">
+  <w:abstractNum w:abstractNumId="32">
     <w:nsid w:val="59D9350B"/>
     <w:multiLevelType w:val="multilevel"/>
     <w:tmpl w:val="5928AE2A"/>
@@ -20191,7 +20581,7 @@
       </w:rPr>
     </w:lvl>
   </w:abstractNum>
-  <w:abstractNum w:abstractNumId="32">
+  <w:abstractNum w:abstractNumId="33">
     <w:nsid w:val="5ADE344D"/>
     <w:multiLevelType w:val="hybridMultilevel"/>
     <w:tmpl w:val="6144D100"/>
@@ -20277,7 +20667,7 @@
       </w:pPr>
     </w:lvl>
   </w:abstractNum>
-  <w:abstractNum w:abstractNumId="33">
+  <w:abstractNum w:abstractNumId="34">
     <w:nsid w:val="609A3674"/>
     <w:multiLevelType w:val="hybridMultilevel"/>
     <w:tmpl w:val="5F42F66A"/>
@@ -20366,7 +20756,7 @@
       </w:pPr>
     </w:lvl>
   </w:abstractNum>
-  <w:abstractNum w:abstractNumId="34">
+  <w:abstractNum w:abstractNumId="35">
     <w:nsid w:val="640A153C"/>
     <w:multiLevelType w:val="hybridMultilevel"/>
     <w:tmpl w:val="6144D100"/>
@@ -20452,7 +20842,7 @@
       </w:pPr>
     </w:lvl>
   </w:abstractNum>
-  <w:abstractNum w:abstractNumId="35">
+  <w:abstractNum w:abstractNumId="36">
     <w:nsid w:val="667B55E2"/>
     <w:multiLevelType w:val="hybridMultilevel"/>
     <w:tmpl w:val="0E7E4A88"/>
@@ -20565,7 +20955,7 @@
       </w:rPr>
     </w:lvl>
   </w:abstractNum>
-  <w:abstractNum w:abstractNumId="36">
+  <w:abstractNum w:abstractNumId="37">
     <w:nsid w:val="682D49F1"/>
     <w:multiLevelType w:val="hybridMultilevel"/>
     <w:tmpl w:val="EE3040F2"/>
@@ -20654,7 +21044,7 @@
       </w:pPr>
     </w:lvl>
   </w:abstractNum>
-  <w:abstractNum w:abstractNumId="37">
+  <w:abstractNum w:abstractNumId="38">
     <w:nsid w:val="69BE5E21"/>
     <w:multiLevelType w:val="hybridMultilevel"/>
     <w:tmpl w:val="A54E1C66"/>
@@ -20743,7 +21133,7 @@
       </w:pPr>
     </w:lvl>
   </w:abstractNum>
-  <w:abstractNum w:abstractNumId="38">
+  <w:abstractNum w:abstractNumId="39">
     <w:nsid w:val="6A1867D2"/>
     <w:multiLevelType w:val="multilevel"/>
     <w:tmpl w:val="3E20AB36"/>
@@ -20856,7 +21246,7 @@
       </w:rPr>
     </w:lvl>
   </w:abstractNum>
-  <w:abstractNum w:abstractNumId="39">
+  <w:abstractNum w:abstractNumId="40">
     <w:nsid w:val="6B601E47"/>
     <w:multiLevelType w:val="hybridMultilevel"/>
     <w:tmpl w:val="1AE656B4"/>
@@ -20969,7 +21359,7 @@
       </w:rPr>
     </w:lvl>
   </w:abstractNum>
-  <w:abstractNum w:abstractNumId="40">
+  <w:abstractNum w:abstractNumId="41">
     <w:nsid w:val="6EED3B31"/>
     <w:multiLevelType w:val="hybridMultilevel"/>
     <w:tmpl w:val="0B226D1A"/>
@@ -21082,7 +21472,7 @@
       </w:rPr>
     </w:lvl>
   </w:abstractNum>
-  <w:abstractNum w:abstractNumId="41">
+  <w:abstractNum w:abstractNumId="42">
     <w:nsid w:val="72336AD9"/>
     <w:multiLevelType w:val="hybridMultilevel"/>
     <w:tmpl w:val="3BF22F7C"/>
@@ -21195,7 +21585,7 @@
       </w:rPr>
     </w:lvl>
   </w:abstractNum>
-  <w:abstractNum w:abstractNumId="42">
+  <w:abstractNum w:abstractNumId="43">
     <w:nsid w:val="72A859F1"/>
     <w:multiLevelType w:val="hybridMultilevel"/>
     <w:tmpl w:val="DC3CAA0E"/>
@@ -21284,7 +21674,7 @@
       </w:pPr>
     </w:lvl>
   </w:abstractNum>
-  <w:abstractNum w:abstractNumId="43">
+  <w:abstractNum w:abstractNumId="44">
     <w:nsid w:val="72FA2B43"/>
     <w:multiLevelType w:val="hybridMultilevel"/>
     <w:tmpl w:val="C6C63F10"/>
@@ -21373,7 +21763,7 @@
       </w:pPr>
     </w:lvl>
   </w:abstractNum>
-  <w:abstractNum w:abstractNumId="44">
+  <w:abstractNum w:abstractNumId="45">
     <w:nsid w:val="744603EB"/>
     <w:multiLevelType w:val="hybridMultilevel"/>
     <w:tmpl w:val="E0801EFE"/>
@@ -21486,7 +21876,7 @@
       </w:rPr>
     </w:lvl>
   </w:abstractNum>
-  <w:abstractNum w:abstractNumId="45">
+  <w:abstractNum w:abstractNumId="46">
     <w:nsid w:val="75657DF3"/>
     <w:multiLevelType w:val="multilevel"/>
     <w:tmpl w:val="6470777E"/>
@@ -21599,7 +21989,7 @@
       </w:rPr>
     </w:lvl>
   </w:abstractNum>
-  <w:abstractNum w:abstractNumId="46">
+  <w:abstractNum w:abstractNumId="47">
     <w:nsid w:val="795E646C"/>
     <w:multiLevelType w:val="multilevel"/>
     <w:tmpl w:val="97AADC1C"/>
@@ -21685,7 +22075,7 @@
       </w:pPr>
     </w:lvl>
   </w:abstractNum>
-  <w:abstractNum w:abstractNumId="47">
+  <w:abstractNum w:abstractNumId="48">
     <w:nsid w:val="7C243ECE"/>
     <w:multiLevelType w:val="hybridMultilevel"/>
     <w:tmpl w:val="6F464B08"/>
@@ -21774,7 +22164,7 @@
       </w:pPr>
     </w:lvl>
   </w:abstractNum>
-  <w:abstractNum w:abstractNumId="48">
+  <w:abstractNum w:abstractNumId="49">
     <w:nsid w:val="7C466161"/>
     <w:multiLevelType w:val="hybridMultilevel"/>
     <w:tmpl w:val="6144D100"/>
@@ -21861,25 +22251,25 @@
     </w:lvl>
   </w:abstractNum>
   <w:num w:numId="1">
-    <w:abstractNumId w:val="46"/>
+    <w:abstractNumId w:val="47"/>
   </w:num>
   <w:num w:numId="2">
-    <w:abstractNumId w:val="23"/>
+    <w:abstractNumId w:val="24"/>
   </w:num>
   <w:num w:numId="3">
-    <w:abstractNumId w:val="30"/>
+    <w:abstractNumId w:val="31"/>
   </w:num>
   <w:num w:numId="4">
     <w:abstractNumId w:val="13"/>
   </w:num>
   <w:num w:numId="5">
-    <w:abstractNumId w:val="29"/>
+    <w:abstractNumId w:val="30"/>
   </w:num>
   <w:num w:numId="6">
     <w:abstractNumId w:val="9"/>
   </w:num>
   <w:num w:numId="7">
-    <w:abstractNumId w:val="31"/>
+    <w:abstractNumId w:val="32"/>
   </w:num>
   <w:num w:numId="8">
     <w:abstractNumId w:val="2"/>
@@ -21888,10 +22278,10 @@
     <w:abstractNumId w:val="11"/>
   </w:num>
   <w:num w:numId="10">
-    <w:abstractNumId w:val="39"/>
+    <w:abstractNumId w:val="40"/>
   </w:num>
   <w:num w:numId="11">
-    <w:abstractNumId w:val="26"/>
+    <w:abstractNumId w:val="27"/>
   </w:num>
   <w:num w:numId="12">
     <w:abstractNumId w:val="3"/>
@@ -21903,7 +22293,7 @@
     <w:abstractNumId w:val="19"/>
   </w:num>
   <w:num w:numId="15">
-    <w:abstractNumId w:val="38"/>
+    <w:abstractNumId w:val="39"/>
   </w:num>
   <w:num w:numId="16">
     <w:abstractNumId w:val="20"/>
@@ -21912,10 +22302,10 @@
     <w:abstractNumId w:val="14"/>
   </w:num>
   <w:num w:numId="18">
-    <w:abstractNumId w:val="35"/>
+    <w:abstractNumId w:val="36"/>
   </w:num>
   <w:num w:numId="19">
-    <w:abstractNumId w:val="45"/>
+    <w:abstractNumId w:val="46"/>
   </w:num>
   <w:num w:numId="20">
     <w:abstractNumId w:val="0"/>
@@ -21939,7 +22329,7 @@
     <w:abstractNumId w:val="7"/>
   </w:num>
   <w:num w:numId="27">
-    <w:abstractNumId w:val="43"/>
+    <w:abstractNumId w:val="44"/>
   </w:num>
   <w:num w:numId="28">
     <w:abstractNumId w:val="8"/>
@@ -21948,16 +22338,16 @@
     <w:abstractNumId w:val="12"/>
   </w:num>
   <w:num w:numId="30">
-    <w:abstractNumId w:val="33"/>
+    <w:abstractNumId w:val="34"/>
   </w:num>
   <w:num w:numId="31">
-    <w:abstractNumId w:val="42"/>
+    <w:abstractNumId w:val="43"/>
   </w:num>
   <w:num w:numId="32">
-    <w:abstractNumId w:val="27"/>
+    <w:abstractNumId w:val="28"/>
   </w:num>
   <w:num w:numId="33">
-    <w:abstractNumId w:val="24"/>
+    <w:abstractNumId w:val="25"/>
   </w:num>
   <w:num w:numId="34">
     <w:abstractNumId w:val="8"/>
@@ -21969,52 +22359,55 @@
     </w:lvlOverride>
   </w:num>
   <w:num w:numId="35">
-    <w:abstractNumId w:val="32"/>
+    <w:abstractNumId w:val="33"/>
   </w:num>
   <w:num w:numId="36">
     <w:abstractNumId w:val="4"/>
   </w:num>
   <w:num w:numId="37">
-    <w:abstractNumId w:val="48"/>
+    <w:abstractNumId w:val="49"/>
   </w:num>
   <w:num w:numId="38">
-    <w:abstractNumId w:val="28"/>
+    <w:abstractNumId w:val="29"/>
   </w:num>
   <w:num w:numId="39">
-    <w:abstractNumId w:val="25"/>
+    <w:abstractNumId w:val="26"/>
   </w:num>
   <w:num w:numId="40">
-    <w:abstractNumId w:val="34"/>
+    <w:abstractNumId w:val="35"/>
   </w:num>
   <w:num w:numId="41">
-    <w:abstractNumId w:val="41"/>
+    <w:abstractNumId w:val="42"/>
   </w:num>
   <w:num w:numId="42">
     <w:abstractNumId w:val="5"/>
   </w:num>
   <w:num w:numId="43">
-    <w:abstractNumId w:val="44"/>
+    <w:abstractNumId w:val="45"/>
   </w:num>
   <w:num w:numId="44">
-    <w:abstractNumId w:val="22"/>
+    <w:abstractNumId w:val="23"/>
   </w:num>
   <w:num w:numId="45">
     <w:abstractNumId w:val="6"/>
   </w:num>
   <w:num w:numId="46">
-    <w:abstractNumId w:val="47"/>
+    <w:abstractNumId w:val="48"/>
   </w:num>
   <w:num w:numId="47">
-    <w:abstractNumId w:val="36"/>
+    <w:abstractNumId w:val="37"/>
   </w:num>
   <w:num w:numId="48">
-    <w:abstractNumId w:val="37"/>
+    <w:abstractNumId w:val="38"/>
   </w:num>
   <w:num w:numId="49">
     <w:abstractNumId w:val="21"/>
   </w:num>
   <w:num w:numId="50">
-    <w:abstractNumId w:val="40"/>
+    <w:abstractNumId w:val="41"/>
+  </w:num>
+  <w:num w:numId="51">
+    <w:abstractNumId w:val="22"/>
   </w:num>
   <w:numIdMacAtCleanup w:val="41"/>
 </w:numbering>
@@ -22032,7 +22425,7 @@
 </file>
 
 <file path=word/styles.xml><?xml version="1.0" encoding="utf-8"?>
-<w:styles xmlns:mc="http://schemas.openxmlformats.org/markup-compatibility/2006" xmlns:r="http://schemas.openxmlformats.org/officeDocument/2006/relationships" xmlns:w="http://schemas.openxmlformats.org/wordprocessingml/2006/main" xmlns:w14="http://schemas.microsoft.com/office/word/2010/wordml" xmlns:w15="http://schemas.microsoft.com/office/word/2012/wordml" mc:Ignorable="w14 w15">
+<w:styles xmlns:mc="http://schemas.openxmlformats.org/markup-compatibility/2006" xmlns:r="http://schemas.openxmlformats.org/officeDocument/2006/relationships" xmlns:w="http://schemas.openxmlformats.org/wordprocessingml/2006/main" xmlns:w14="http://schemas.microsoft.com/office/word/2010/wordml" mc:Ignorable="w14">
   <w:docDefaults>
     <w:rPrDefault>
       <w:rPr>
@@ -22048,378 +22441,1176 @@
       </w:pPr>
     </w:pPrDefault>
   </w:docDefaults>
-  <w:latentStyles w:defLockedState="0" w:defUIPriority="99" w:defSemiHidden="0" w:defUnhideWhenUsed="0" w:defQFormat="0" w:count="371">
-    <w:lsdException w:name="Normal" w:uiPriority="0" w:qFormat="1"/>
-    <w:lsdException w:name="heading 1" w:uiPriority="9" w:qFormat="1"/>
-    <w:lsdException w:name="heading 2" w:semiHidden="1" w:uiPriority="9" w:unhideWhenUsed="1" w:qFormat="1"/>
-    <w:lsdException w:name="heading 3" w:semiHidden="1" w:uiPriority="9" w:unhideWhenUsed="1" w:qFormat="1"/>
-    <w:lsdException w:name="heading 4" w:semiHidden="1" w:uiPriority="9" w:unhideWhenUsed="1" w:qFormat="1"/>
-    <w:lsdException w:name="heading 5" w:semiHidden="1" w:uiPriority="9" w:unhideWhenUsed="1" w:qFormat="1"/>
-    <w:lsdException w:name="heading 6" w:semiHidden="1" w:uiPriority="9" w:unhideWhenUsed="1" w:qFormat="1"/>
-    <w:lsdException w:name="heading 7" w:semiHidden="1" w:uiPriority="9" w:unhideWhenUsed="1" w:qFormat="1"/>
-    <w:lsdException w:name="heading 8" w:semiHidden="1" w:uiPriority="9" w:unhideWhenUsed="1" w:qFormat="1"/>
-    <w:lsdException w:name="heading 9" w:semiHidden="1" w:uiPriority="9" w:unhideWhenUsed="1" w:qFormat="1"/>
-    <w:lsdException w:name="index 1" w:semiHidden="1" w:unhideWhenUsed="1"/>
-    <w:lsdException w:name="index 2" w:semiHidden="1" w:unhideWhenUsed="1"/>
-    <w:lsdException w:name="index 3" w:semiHidden="1" w:unhideWhenUsed="1"/>
-    <w:lsdException w:name="index 4" w:semiHidden="1" w:unhideWhenUsed="1"/>
-    <w:lsdException w:name="index 5" w:semiHidden="1" w:unhideWhenUsed="1"/>
-    <w:lsdException w:name="index 6" w:semiHidden="1" w:unhideWhenUsed="1"/>
-    <w:lsdException w:name="index 7" w:semiHidden="1" w:unhideWhenUsed="1"/>
-    <w:lsdException w:name="index 8" w:semiHidden="1" w:unhideWhenUsed="1"/>
-    <w:lsdException w:name="index 9" w:semiHidden="1" w:unhideWhenUsed="1"/>
-    <w:lsdException w:name="toc 1" w:semiHidden="1" w:uiPriority="39" w:unhideWhenUsed="1"/>
-    <w:lsdException w:name="toc 2" w:semiHidden="1" w:uiPriority="39" w:unhideWhenUsed="1"/>
-    <w:lsdException w:name="toc 3" w:semiHidden="1" w:uiPriority="39" w:unhideWhenUsed="1"/>
-    <w:lsdException w:name="toc 4" w:semiHidden="1" w:uiPriority="39" w:unhideWhenUsed="1"/>
-    <w:lsdException w:name="toc 5" w:semiHidden="1" w:uiPriority="39" w:unhideWhenUsed="1"/>
-    <w:lsdException w:name="toc 6" w:semiHidden="1" w:uiPriority="39" w:unhideWhenUsed="1"/>
-    <w:lsdException w:name="toc 7" w:semiHidden="1" w:uiPriority="39" w:unhideWhenUsed="1"/>
-    <w:lsdException w:name="toc 8" w:semiHidden="1" w:uiPriority="39" w:unhideWhenUsed="1"/>
-    <w:lsdException w:name="toc 9" w:semiHidden="1" w:uiPriority="39" w:unhideWhenUsed="1"/>
-    <w:lsdException w:name="Normal Indent" w:semiHidden="1" w:unhideWhenUsed="1"/>
-    <w:lsdException w:name="footnote text" w:semiHidden="1" w:unhideWhenUsed="1"/>
-    <w:lsdException w:name="annotation text" w:semiHidden="1" w:unhideWhenUsed="1"/>
-    <w:lsdException w:name="header" w:semiHidden="1" w:unhideWhenUsed="1"/>
-    <w:lsdException w:name="footer" w:semiHidden="1" w:unhideWhenUsed="1"/>
-    <w:lsdException w:name="index heading" w:semiHidden="1" w:unhideWhenUsed="1"/>
-    <w:lsdException w:name="caption" w:semiHidden="1" w:uiPriority="35" w:unhideWhenUsed="1" w:qFormat="1"/>
-    <w:lsdException w:name="table of figures" w:semiHidden="1" w:unhideWhenUsed="1"/>
-    <w:lsdException w:name="envelope address" w:semiHidden="1" w:unhideWhenUsed="1"/>
-    <w:lsdException w:name="envelope return" w:semiHidden="1" w:unhideWhenUsed="1"/>
-    <w:lsdException w:name="footnote reference" w:semiHidden="1" w:unhideWhenUsed="1"/>
-    <w:lsdException w:name="annotation reference" w:semiHidden="1" w:unhideWhenUsed="1"/>
-    <w:lsdException w:name="line number" w:semiHidden="1" w:unhideWhenUsed="1"/>
-    <w:lsdException w:name="page number" w:semiHidden="1" w:unhideWhenUsed="1"/>
-    <w:lsdException w:name="endnote reference" w:semiHidden="1" w:unhideWhenUsed="1"/>
-    <w:lsdException w:name="endnote text" w:semiHidden="1" w:unhideWhenUsed="1"/>
-    <w:lsdException w:name="table of authorities" w:semiHidden="1" w:unhideWhenUsed="1"/>
-    <w:lsdException w:name="macro" w:semiHidden="1" w:unhideWhenUsed="1"/>
-    <w:lsdException w:name="toa heading" w:semiHidden="1" w:unhideWhenUsed="1"/>
-    <w:lsdException w:name="List" w:semiHidden="1" w:unhideWhenUsed="1"/>
-    <w:lsdException w:name="List Bullet" w:semiHidden="1" w:unhideWhenUsed="1"/>
-    <w:lsdException w:name="List Number" w:semiHidden="1" w:unhideWhenUsed="1"/>
-    <w:lsdException w:name="List 2" w:semiHidden="1" w:unhideWhenUsed="1"/>
-    <w:lsdException w:name="List 3" w:semiHidden="1" w:unhideWhenUsed="1"/>
-    <w:lsdException w:name="List 4" w:semiHidden="1" w:unhideWhenUsed="1"/>
-    <w:lsdException w:name="List 5" w:semiHidden="1" w:unhideWhenUsed="1"/>
-    <w:lsdException w:name="List Bullet 2" w:semiHidden="1" w:unhideWhenUsed="1"/>
-    <w:lsdException w:name="List Bullet 3" w:semiHidden="1" w:unhideWhenUsed="1"/>
-    <w:lsdException w:name="List Bullet 4" w:semiHidden="1" w:unhideWhenUsed="1"/>
-    <w:lsdException w:name="List Bullet 5" w:semiHidden="1" w:unhideWhenUsed="1"/>
-    <w:lsdException w:name="List Number 2" w:semiHidden="1" w:unhideWhenUsed="1"/>
-    <w:lsdException w:name="List Number 3" w:semiHidden="1" w:unhideWhenUsed="1"/>
-    <w:lsdException w:name="List Number 4" w:semiHidden="1" w:unhideWhenUsed="1"/>
-    <w:lsdException w:name="List Number 5" w:semiHidden="1" w:unhideWhenUsed="1"/>
-    <w:lsdException w:name="Title" w:uiPriority="10" w:qFormat="1"/>
-    <w:lsdException w:name="Closing" w:semiHidden="1" w:unhideWhenUsed="1"/>
-    <w:lsdException w:name="Signature" w:semiHidden="1" w:unhideWhenUsed="1"/>
-    <w:lsdException w:name="Default Paragraph Font" w:semiHidden="1" w:uiPriority="1" w:unhideWhenUsed="1"/>
-    <w:lsdException w:name="Body Text" w:semiHidden="1" w:unhideWhenUsed="1"/>
-    <w:lsdException w:name="Body Text Indent" w:semiHidden="1" w:unhideWhenUsed="1"/>
-    <w:lsdException w:name="List Continue" w:semiHidden="1" w:unhideWhenUsed="1"/>
-    <w:lsdException w:name="List Continue 2" w:semiHidden="1" w:unhideWhenUsed="1"/>
-    <w:lsdException w:name="List Continue 3" w:semiHidden="1" w:unhideWhenUsed="1"/>
-    <w:lsdException w:name="List Continue 4" w:semiHidden="1" w:unhideWhenUsed="1"/>
-    <w:lsdException w:name="List Continue 5" w:semiHidden="1" w:unhideWhenUsed="1"/>
-    <w:lsdException w:name="Message Header" w:semiHidden="1" w:unhideWhenUsed="1"/>
-    <w:lsdException w:name="Subtitle" w:uiPriority="11" w:qFormat="1"/>
-    <w:lsdException w:name="Salutation" w:semiHidden="1" w:unhideWhenUsed="1"/>
-    <w:lsdException w:name="Date" w:semiHidden="1" w:unhideWhenUsed="1"/>
-    <w:lsdException w:name="Body Text First Indent" w:semiHidden="1" w:unhideWhenUsed="1"/>
-    <w:lsdException w:name="Body Text First Indent 2" w:semiHidden="1" w:unhideWhenUsed="1"/>
-    <w:lsdException w:name="Note Heading" w:semiHidden="1" w:unhideWhenUsed="1"/>
-    <w:lsdException w:name="Body Text 2" w:semiHidden="1" w:unhideWhenUsed="1"/>
-    <w:lsdException w:name="Body Text 3" w:semiHidden="1" w:unhideWhenUsed="1"/>
-    <w:lsdException w:name="Body Text Indent 2" w:semiHidden="1" w:unhideWhenUsed="1"/>
-    <w:lsdException w:name="Body Text Indent 3" w:semiHidden="1" w:unhideWhenUsed="1"/>
-    <w:lsdException w:name="Block Text" w:semiHidden="1" w:unhideWhenUsed="1"/>
-    <w:lsdException w:name="Hyperlink" w:semiHidden="1" w:unhideWhenUsed="1"/>
-    <w:lsdException w:name="FollowedHyperlink" w:semiHidden="1" w:unhideWhenUsed="1"/>
-    <w:lsdException w:name="Strong" w:uiPriority="22" w:qFormat="1"/>
-    <w:lsdException w:name="Emphasis" w:uiPriority="20" w:qFormat="1"/>
-    <w:lsdException w:name="Document Map" w:semiHidden="1" w:unhideWhenUsed="1"/>
-    <w:lsdException w:name="Plain Text" w:semiHidden="1" w:unhideWhenUsed="1"/>
-    <w:lsdException w:name="E-mail Signature" w:semiHidden="1" w:unhideWhenUsed="1"/>
-    <w:lsdException w:name="HTML Top of Form" w:semiHidden="1" w:unhideWhenUsed="1"/>
-    <w:lsdException w:name="HTML Bottom of Form" w:semiHidden="1" w:unhideWhenUsed="1"/>
-    <w:lsdException w:name="Normal (Web)" w:semiHidden="1" w:unhideWhenUsed="1"/>
-    <w:lsdException w:name="HTML Acronym" w:semiHidden="1" w:unhideWhenUsed="1"/>
-    <w:lsdException w:name="HTML Address" w:semiHidden="1" w:unhideWhenUsed="1"/>
-    <w:lsdException w:name="HTML Cite" w:semiHidden="1" w:unhideWhenUsed="1"/>
-    <w:lsdException w:name="HTML Code" w:semiHidden="1" w:unhideWhenUsed="1"/>
-    <w:lsdException w:name="HTML Definition" w:semiHidden="1" w:unhideWhenUsed="1"/>
-    <w:lsdException w:name="HTML Keyboard" w:semiHidden="1" w:unhideWhenUsed="1"/>
-    <w:lsdException w:name="HTML Preformatted" w:semiHidden="1" w:unhideWhenUsed="1"/>
-    <w:lsdException w:name="HTML Sample" w:semiHidden="1" w:unhideWhenUsed="1"/>
-    <w:lsdException w:name="HTML Typewriter" w:semiHidden="1" w:unhideWhenUsed="1"/>
-    <w:lsdException w:name="HTML Variable" w:semiHidden="1" w:unhideWhenUsed="1"/>
-    <w:lsdException w:name="Normal Table" w:semiHidden="1" w:unhideWhenUsed="1"/>
-    <w:lsdException w:name="annotation subject" w:semiHidden="1" w:unhideWhenUsed="1"/>
-    <w:lsdException w:name="No List" w:semiHidden="1" w:unhideWhenUsed="1"/>
-    <w:lsdException w:name="Outline List 1" w:semiHidden="1" w:unhideWhenUsed="1"/>
-    <w:lsdException w:name="Outline List 2" w:semiHidden="1" w:unhideWhenUsed="1"/>
-    <w:lsdException w:name="Outline List 3" w:semiHidden="1" w:unhideWhenUsed="1"/>
-    <w:lsdException w:name="Table Simple 1" w:semiHidden="1" w:unhideWhenUsed="1"/>
-    <w:lsdException w:name="Table Simple 2" w:semiHidden="1" w:unhideWhenUsed="1"/>
-    <w:lsdException w:name="Table Simple 3" w:semiHidden="1" w:unhideWhenUsed="1"/>
-    <w:lsdException w:name="Table Classic 1" w:semiHidden="1" w:unhideWhenUsed="1"/>
-    <w:lsdException w:name="Table Classic 2" w:semiHidden="1" w:unhideWhenUsed="1"/>
-    <w:lsdException w:name="Table Classic 3" w:semiHidden="1" w:unhideWhenUsed="1"/>
-    <w:lsdException w:name="Table Classic 4" w:semiHidden="1" w:unhideWhenUsed="1"/>
-    <w:lsdException w:name="Table Colorful 1" w:semiHidden="1" w:unhideWhenUsed="1"/>
-    <w:lsdException w:name="Table Colorful 2" w:semiHidden="1" w:unhideWhenUsed="1"/>
-    <w:lsdException w:name="Table Colorful 3" w:semiHidden="1" w:unhideWhenUsed="1"/>
-    <w:lsdException w:name="Table Columns 1" w:semiHidden="1" w:unhideWhenUsed="1"/>
-    <w:lsdException w:name="Table Columns 2" w:semiHidden="1" w:unhideWhenUsed="1"/>
-    <w:lsdException w:name="Table Columns 3" w:semiHidden="1" w:unhideWhenUsed="1"/>
-    <w:lsdException w:name="Table Columns 4" w:semiHidden="1" w:unhideWhenUsed="1"/>
-    <w:lsdException w:name="Table Columns 5" w:semiHidden="1" w:unhideWhenUsed="1"/>
-    <w:lsdException w:name="Table Grid 1" w:semiHidden="1" w:unhideWhenUsed="1"/>
-    <w:lsdException w:name="Table Grid 2" w:semiHidden="1" w:unhideWhenUsed="1"/>
-    <w:lsdException w:name="Table Grid 3" w:semiHidden="1" w:unhideWhenUsed="1"/>
-    <w:lsdException w:name="Table Grid 4" w:semiHidden="1" w:unhideWhenUsed="1"/>
-    <w:lsdException w:name="Table Grid 5" w:semiHidden="1" w:unhideWhenUsed="1"/>
-    <w:lsdException w:name="Table Grid 6" w:semiHidden="1" w:unhideWhenUsed="1"/>
-    <w:lsdException w:name="Table Grid 7" w:semiHidden="1" w:unhideWhenUsed="1"/>
-    <w:lsdException w:name="Table Grid 8" w:semiHidden="1" w:unhideWhenUsed="1"/>
-    <w:lsdException w:name="Table List 1" w:semiHidden="1" w:unhideWhenUsed="1"/>
-    <w:lsdException w:name="Table List 2" w:semiHidden="1" w:unhideWhenUsed="1"/>
-    <w:lsdException w:name="Table List 3" w:semiHidden="1" w:unhideWhenUsed="1"/>
-    <w:lsdException w:name="Table List 4" w:semiHidden="1" w:unhideWhenUsed="1"/>
-    <w:lsdException w:name="Table List 5" w:semiHidden="1" w:unhideWhenUsed="1"/>
-    <w:lsdException w:name="Table List 6" w:semiHidden="1" w:unhideWhenUsed="1"/>
-    <w:lsdException w:name="Table List 7" w:semiHidden="1" w:unhideWhenUsed="1"/>
-    <w:lsdException w:name="Table List 8" w:semiHidden="1" w:unhideWhenUsed="1"/>
-    <w:lsdException w:name="Table 3D effects 1" w:semiHidden="1" w:unhideWhenUsed="1"/>
-    <w:lsdException w:name="Table 3D effects 2" w:semiHidden="1" w:unhideWhenUsed="1"/>
-    <w:lsdException w:name="Table 3D effects 3" w:semiHidden="1" w:unhideWhenUsed="1"/>
-    <w:lsdException w:name="Table Contemporary" w:semiHidden="1" w:unhideWhenUsed="1"/>
-    <w:lsdException w:name="Table Elegant" w:semiHidden="1" w:unhideWhenUsed="1"/>
-    <w:lsdException w:name="Table Professional" w:semiHidden="1" w:unhideWhenUsed="1"/>
-    <w:lsdException w:name="Table Subtle 1" w:semiHidden="1" w:unhideWhenUsed="1"/>
-    <w:lsdException w:name="Table Subtle 2" w:semiHidden="1" w:unhideWhenUsed="1"/>
-    <w:lsdException w:name="Table Web 1" w:semiHidden="1" w:unhideWhenUsed="1"/>
-    <w:lsdException w:name="Table Web 2" w:semiHidden="1" w:unhideWhenUsed="1"/>
-    <w:lsdException w:name="Table Web 3" w:semiHidden="1" w:unhideWhenUsed="1"/>
-    <w:lsdException w:name="Balloon Text" w:semiHidden="1" w:unhideWhenUsed="1"/>
-    <w:lsdException w:name="Table Grid" w:uiPriority="39"/>
-    <w:lsdException w:name="Table Theme" w:semiHidden="1" w:unhideWhenUsed="1"/>
-    <w:lsdException w:name="Placeholder Text" w:semiHidden="1"/>
-    <w:lsdException w:name="No Spacing" w:uiPriority="1" w:qFormat="1"/>
-    <w:lsdException w:name="Light Shading" w:uiPriority="60"/>
-    <w:lsdException w:name="Light List" w:uiPriority="61"/>
-    <w:lsdException w:name="Light Grid" w:uiPriority="62"/>
-    <w:lsdException w:name="Medium Shading 1" w:uiPriority="63"/>
-    <w:lsdException w:name="Medium Shading 2" w:uiPriority="64"/>
-    <w:lsdException w:name="Medium List 1" w:uiPriority="65"/>
-    <w:lsdException w:name="Medium List 2" w:uiPriority="66"/>
-    <w:lsdException w:name="Medium Grid 1" w:uiPriority="67"/>
-    <w:lsdException w:name="Medium Grid 2" w:uiPriority="68"/>
-    <w:lsdException w:name="Medium Grid 3" w:uiPriority="69"/>
-    <w:lsdException w:name="Dark List" w:uiPriority="70"/>
-    <w:lsdException w:name="Colorful Shading" w:uiPriority="71"/>
-    <w:lsdException w:name="Colorful List" w:uiPriority="72"/>
-    <w:lsdException w:name="Colorful Grid" w:uiPriority="73"/>
-    <w:lsdException w:name="Light Shading Accent 1" w:uiPriority="60"/>
-    <w:lsdException w:name="Light List Accent 1" w:uiPriority="61"/>
-    <w:lsdException w:name="Light Grid Accent 1" w:uiPriority="62"/>
-    <w:lsdException w:name="Medium Shading 1 Accent 1" w:uiPriority="63"/>
-    <w:lsdException w:name="Medium Shading 2 Accent 1" w:uiPriority="64"/>
-    <w:lsdException w:name="Medium List 1 Accent 1" w:uiPriority="65"/>
-    <w:lsdException w:name="Revision" w:semiHidden="1"/>
-    <w:lsdException w:name="List Paragraph" w:uiPriority="34" w:qFormat="1"/>
-    <w:lsdException w:name="Quote" w:uiPriority="29" w:qFormat="1"/>
-    <w:lsdException w:name="Intense Quote" w:uiPriority="30" w:qFormat="1"/>
-    <w:lsdException w:name="Medium List 2 Accent 1" w:uiPriority="66"/>
-    <w:lsdException w:name="Medium Grid 1 Accent 1" w:uiPriority="67"/>
-    <w:lsdException w:name="Medium Grid 2 Accent 1" w:uiPriority="68"/>
-    <w:lsdException w:name="Medium Grid 3 Accent 1" w:uiPriority="69"/>
-    <w:lsdException w:name="Dark List Accent 1" w:uiPriority="70"/>
-    <w:lsdException w:name="Colorful Shading Accent 1" w:uiPriority="71"/>
-    <w:lsdException w:name="Colorful List Accent 1" w:uiPriority="72"/>
-    <w:lsdException w:name="Colorful Grid Accent 1" w:uiPriority="73"/>
-    <w:lsdException w:name="Light Shading Accent 2" w:uiPriority="60"/>
-    <w:lsdException w:name="Light List Accent 2" w:uiPriority="61"/>
-    <w:lsdException w:name="Light Grid Accent 2" w:uiPriority="62"/>
-    <w:lsdException w:name="Medium Shading 1 Accent 2" w:uiPriority="63"/>
-    <w:lsdException w:name="Medium Shading 2 Accent 2" w:uiPriority="64"/>
-    <w:lsdException w:name="Medium List 1 Accent 2" w:uiPriority="65"/>
-    <w:lsdException w:name="Medium List 2 Accent 2" w:uiPriority="66"/>
-    <w:lsdException w:name="Medium Grid 1 Accent 2" w:uiPriority="67"/>
-    <w:lsdException w:name="Medium Grid 2 Accent 2" w:uiPriority="68"/>
-    <w:lsdException w:name="Medium Grid 3 Accent 2" w:uiPriority="69"/>
-    <w:lsdException w:name="Dark List Accent 2" w:uiPriority="70"/>
-    <w:lsdException w:name="Colorful Shading Accent 2" w:uiPriority="71"/>
-    <w:lsdException w:name="Colorful List Accent 2" w:uiPriority="72"/>
-    <w:lsdException w:name="Colorful Grid Accent 2" w:uiPriority="73"/>
-    <w:lsdException w:name="Light Shading Accent 3" w:uiPriority="60"/>
-    <w:lsdException w:name="Light List Accent 3" w:uiPriority="61"/>
-    <w:lsdException w:name="Light Grid Accent 3" w:uiPriority="62"/>
-    <w:lsdException w:name="Medium Shading 1 Accent 3" w:uiPriority="63"/>
-    <w:lsdException w:name="Medium Shading 2 Accent 3" w:uiPriority="64"/>
-    <w:lsdException w:name="Medium List 1 Accent 3" w:uiPriority="65"/>
-    <w:lsdException w:name="Medium List 2 Accent 3" w:uiPriority="66"/>
-    <w:lsdException w:name="Medium Grid 1 Accent 3" w:uiPriority="67"/>
-    <w:lsdException w:name="Medium Grid 2 Accent 3" w:uiPriority="68"/>
-    <w:lsdException w:name="Medium Grid 3 Accent 3" w:uiPriority="69"/>
-    <w:lsdException w:name="Dark List Accent 3" w:uiPriority="70"/>
-    <w:lsdException w:name="Colorful Shading Accent 3" w:uiPriority="71"/>
-    <w:lsdException w:name="Colorful List Accent 3" w:uiPriority="72"/>
-    <w:lsdException w:name="Colorful Grid Accent 3" w:uiPriority="73"/>
-    <w:lsdException w:name="Light Shading Accent 4" w:uiPriority="60"/>
-    <w:lsdException w:name="Light List Accent 4" w:uiPriority="61"/>
-    <w:lsdException w:name="Light Grid Accent 4" w:uiPriority="62"/>
-    <w:lsdException w:name="Medium Shading 1 Accent 4" w:uiPriority="63"/>
-    <w:lsdException w:name="Medium Shading 2 Accent 4" w:uiPriority="64"/>
-    <w:lsdException w:name="Medium List 1 Accent 4" w:uiPriority="65"/>
-    <w:lsdException w:name="Medium List 2 Accent 4" w:uiPriority="66"/>
-    <w:lsdException w:name="Medium Grid 1 Accent 4" w:uiPriority="67"/>
-    <w:lsdException w:name="Medium Grid 2 Accent 4" w:uiPriority="68"/>
-    <w:lsdException w:name="Medium Grid 3 Accent 4" w:uiPriority="69"/>
-    <w:lsdException w:name="Dark List Accent 4" w:uiPriority="70"/>
-    <w:lsdException w:name="Colorful Shading Accent 4" w:uiPriority="71"/>
-    <w:lsdException w:name="Colorful List Accent 4" w:uiPriority="72"/>
-    <w:lsdException w:name="Colorful Grid Accent 4" w:uiPriority="73"/>
-    <w:lsdException w:name="Light Shading Accent 5" w:uiPriority="60"/>
-    <w:lsdException w:name="Light List Accent 5" w:uiPriority="61"/>
-    <w:lsdException w:name="Light Grid Accent 5" w:uiPriority="62"/>
-    <w:lsdException w:name="Medium Shading 1 Accent 5" w:uiPriority="63"/>
-    <w:lsdException w:name="Medium Shading 2 Accent 5" w:uiPriority="64"/>
-    <w:lsdException w:name="Medium List 1 Accent 5" w:uiPriority="65"/>
-    <w:lsdException w:name="Medium List 2 Accent 5" w:uiPriority="66"/>
-    <w:lsdException w:name="Medium Grid 1 Accent 5" w:uiPriority="67"/>
-    <w:lsdException w:name="Medium Grid 2 Accent 5" w:uiPriority="68"/>
-    <w:lsdException w:name="Medium Grid 3 Accent 5" w:uiPriority="69"/>
-    <w:lsdException w:name="Dark List Accent 5" w:uiPriority="70"/>
-    <w:lsdException w:name="Colorful Shading Accent 5" w:uiPriority="71"/>
-    <w:lsdException w:name="Colorful List Accent 5" w:uiPriority="72"/>
-    <w:lsdException w:name="Colorful Grid Accent 5" w:uiPriority="73"/>
-    <w:lsdException w:name="Light Shading Accent 6" w:uiPriority="60"/>
-    <w:lsdException w:name="Light List Accent 6" w:uiPriority="61"/>
-    <w:lsdException w:name="Light Grid Accent 6" w:uiPriority="62"/>
-    <w:lsdException w:name="Medium Shading 1 Accent 6" w:uiPriority="63"/>
-    <w:lsdException w:name="Medium Shading 2 Accent 6" w:uiPriority="64"/>
-    <w:lsdException w:name="Medium List 1 Accent 6" w:uiPriority="65"/>
-    <w:lsdException w:name="Medium List 2 Accent 6" w:uiPriority="66"/>
-    <w:lsdException w:name="Medium Grid 1 Accent 6" w:uiPriority="67"/>
-    <w:lsdException w:name="Medium Grid 2 Accent 6" w:uiPriority="68"/>
-    <w:lsdException w:name="Medium Grid 3 Accent 6" w:uiPriority="69"/>
-    <w:lsdException w:name="Dark List Accent 6" w:uiPriority="70"/>
-    <w:lsdException w:name="Colorful Shading Accent 6" w:uiPriority="71"/>
-    <w:lsdException w:name="Colorful List Accent 6" w:uiPriority="72"/>
-    <w:lsdException w:name="Colorful Grid Accent 6" w:uiPriority="73"/>
-    <w:lsdException w:name="Subtle Emphasis" w:uiPriority="19" w:qFormat="1"/>
-    <w:lsdException w:name="Intense Emphasis" w:uiPriority="21" w:qFormat="1"/>
-    <w:lsdException w:name="Subtle Reference" w:uiPriority="31" w:qFormat="1"/>
-    <w:lsdException w:name="Intense Reference" w:uiPriority="32" w:qFormat="1"/>
-    <w:lsdException w:name="Book Title" w:uiPriority="33" w:qFormat="1"/>
-    <w:lsdException w:name="Bibliography" w:semiHidden="1" w:uiPriority="37" w:unhideWhenUsed="1"/>
-    <w:lsdException w:name="TOC Heading" w:semiHidden="1" w:uiPriority="39" w:unhideWhenUsed="1" w:qFormat="1"/>
-    <w:lsdException w:name="Plain Table 1" w:uiPriority="41"/>
-    <w:lsdException w:name="Plain Table 2" w:uiPriority="42"/>
-    <w:lsdException w:name="Plain Table 3" w:uiPriority="43"/>
-    <w:lsdException w:name="Plain Table 4" w:uiPriority="44"/>
-    <w:lsdException w:name="Plain Table 5" w:uiPriority="45"/>
-    <w:lsdException w:name="Grid Table Light" w:uiPriority="40"/>
-    <w:lsdException w:name="Grid Table 1 Light" w:uiPriority="46"/>
-    <w:lsdException w:name="Grid Table 2" w:uiPriority="47"/>
-    <w:lsdException w:name="Grid Table 3" w:uiPriority="48"/>
-    <w:lsdException w:name="Grid Table 4" w:uiPriority="49"/>
-    <w:lsdException w:name="Grid Table 5 Dark" w:uiPriority="50"/>
-    <w:lsdException w:name="Grid Table 6 Colorful" w:uiPriority="51"/>
-    <w:lsdException w:name="Grid Table 7 Colorful" w:uiPriority="52"/>
-    <w:lsdException w:name="Grid Table 1 Light Accent 1" w:uiPriority="46"/>
-    <w:lsdException w:name="Grid Table 2 Accent 1" w:uiPriority="47"/>
-    <w:lsdException w:name="Grid Table 3 Accent 1" w:uiPriority="48"/>
-    <w:lsdException w:name="Grid Table 4 Accent 1" w:uiPriority="49"/>
-    <w:lsdException w:name="Grid Table 5 Dark Accent 1" w:uiPriority="50"/>
-    <w:lsdException w:name="Grid Table 6 Colorful Accent 1" w:uiPriority="51"/>
-    <w:lsdException w:name="Grid Table 7 Colorful Accent 1" w:uiPriority="52"/>
-    <w:lsdException w:name="Grid Table 1 Light Accent 2" w:uiPriority="46"/>
-    <w:lsdException w:name="Grid Table 2 Accent 2" w:uiPriority="47"/>
-    <w:lsdException w:name="Grid Table 3 Accent 2" w:uiPriority="48"/>
-    <w:lsdException w:name="Grid Table 4 Accent 2" w:uiPriority="49"/>
-    <w:lsdException w:name="Grid Table 5 Dark Accent 2" w:uiPriority="50"/>
-    <w:lsdException w:name="Grid Table 6 Colorful Accent 2" w:uiPriority="51"/>
-    <w:lsdException w:name="Grid Table 7 Colorful Accent 2" w:uiPriority="52"/>
-    <w:lsdException w:name="Grid Table 1 Light Accent 3" w:uiPriority="46"/>
-    <w:lsdException w:name="Grid Table 2 Accent 3" w:uiPriority="47"/>
-    <w:lsdException w:name="Grid Table 3 Accent 3" w:uiPriority="48"/>
-    <w:lsdException w:name="Grid Table 4 Accent 3" w:uiPriority="49"/>
-    <w:lsdException w:name="Grid Table 5 Dark Accent 3" w:uiPriority="50"/>
-    <w:lsdException w:name="Grid Table 6 Colorful Accent 3" w:uiPriority="51"/>
-    <w:lsdException w:name="Grid Table 7 Colorful Accent 3" w:uiPriority="52"/>
-    <w:lsdException w:name="Grid Table 1 Light Accent 4" w:uiPriority="46"/>
-    <w:lsdException w:name="Grid Table 2 Accent 4" w:uiPriority="47"/>
-    <w:lsdException w:name="Grid Table 3 Accent 4" w:uiPriority="48"/>
-    <w:lsdException w:name="Grid Table 4 Accent 4" w:uiPriority="49"/>
-    <w:lsdException w:name="Grid Table 5 Dark Accent 4" w:uiPriority="50"/>
-    <w:lsdException w:name="Grid Table 6 Colorful Accent 4" w:uiPriority="51"/>
-    <w:lsdException w:name="Grid Table 7 Colorful Accent 4" w:uiPriority="52"/>
-    <w:lsdException w:name="Grid Table 1 Light Accent 5" w:uiPriority="46"/>
-    <w:lsdException w:name="Grid Table 2 Accent 5" w:uiPriority="47"/>
-    <w:lsdException w:name="Grid Table 3 Accent 5" w:uiPriority="48"/>
-    <w:lsdException w:name="Grid Table 4 Accent 5" w:uiPriority="49"/>
-    <w:lsdException w:name="Grid Table 5 Dark Accent 5" w:uiPriority="50"/>
-    <w:lsdException w:name="Grid Table 6 Colorful Accent 5" w:uiPriority="51"/>
-    <w:lsdException w:name="Grid Table 7 Colorful Accent 5" w:uiPriority="52"/>
-    <w:lsdException w:name="Grid Table 1 Light Accent 6" w:uiPriority="46"/>
-    <w:lsdException w:name="Grid Table 2 Accent 6" w:uiPriority="47"/>
-    <w:lsdException w:name="Grid Table 3 Accent 6" w:uiPriority="48"/>
-    <w:lsdException w:name="Grid Table 4 Accent 6" w:uiPriority="49"/>
-    <w:lsdException w:name="Grid Table 5 Dark Accent 6" w:uiPriority="50"/>
-    <w:lsdException w:name="Grid Table 6 Colorful Accent 6" w:uiPriority="51"/>
-    <w:lsdException w:name="Grid Table 7 Colorful Accent 6" w:uiPriority="52"/>
-    <w:lsdException w:name="List Table 1 Light" w:uiPriority="46"/>
-    <w:lsdException w:name="List Table 2" w:uiPriority="47"/>
-    <w:lsdException w:name="List Table 3" w:uiPriority="48"/>
-    <w:lsdException w:name="List Table 4" w:uiPriority="49"/>
-    <w:lsdException w:name="List Table 5 Dark" w:uiPriority="50"/>
-    <w:lsdException w:name="List Table 6 Colorful" w:uiPriority="51"/>
-    <w:lsdException w:name="List Table 7 Colorful" w:uiPriority="52"/>
-    <w:lsdException w:name="List Table 1 Light Accent 1" w:uiPriority="46"/>
-    <w:lsdException w:name="List Table 2 Accent 1" w:uiPriority="47"/>
-    <w:lsdException w:name="List Table 3 Accent 1" w:uiPriority="48"/>
-    <w:lsdException w:name="List Table 4 Accent 1" w:uiPriority="49"/>
-    <w:lsdException w:name="List Table 5 Dark Accent 1" w:uiPriority="50"/>
-    <w:lsdException w:name="List Table 6 Colorful Accent 1" w:uiPriority="51"/>
-    <w:lsdException w:name="List Table 7 Colorful Accent 1" w:uiPriority="52"/>
-    <w:lsdException w:name="List Table 1 Light Accent 2" w:uiPriority="46"/>
-    <w:lsdException w:name="List Table 2 Accent 2" w:uiPriority="47"/>
-    <w:lsdException w:name="List Table 3 Accent 2" w:uiPriority="48"/>
-    <w:lsdException w:name="List Table 4 Accent 2" w:uiPriority="49"/>
-    <w:lsdException w:name="List Table 5 Dark Accent 2" w:uiPriority="50"/>
-    <w:lsdException w:name="List Table 6 Colorful Accent 2" w:uiPriority="51"/>
-    <w:lsdException w:name="List Table 7 Colorful Accent 2" w:uiPriority="52"/>
-    <w:lsdException w:name="List Table 1 Light Accent 3" w:uiPriority="46"/>
-    <w:lsdException w:name="List Table 2 Accent 3" w:uiPriority="47"/>
-    <w:lsdException w:name="List Table 3 Accent 3" w:uiPriority="48"/>
-    <w:lsdException w:name="List Table 4 Accent 3" w:uiPriority="49"/>
-    <w:lsdException w:name="List Table 5 Dark Accent 3" w:uiPriority="50"/>
-    <w:lsdException w:name="List Table 6 Colorful Accent 3" w:uiPriority="51"/>
-    <w:lsdException w:name="List Table 7 Colorful Accent 3" w:uiPriority="52"/>
-    <w:lsdException w:name="List Table 1 Light Accent 4" w:uiPriority="46"/>
-    <w:lsdException w:name="List Table 2 Accent 4" w:uiPriority="47"/>
-    <w:lsdException w:name="List Table 3 Accent 4" w:uiPriority="48"/>
-    <w:lsdException w:name="List Table 4 Accent 4" w:uiPriority="49"/>
-    <w:lsdException w:name="List Table 5 Dark Accent 4" w:uiPriority="50"/>
-    <w:lsdException w:name="List Table 6 Colorful Accent 4" w:uiPriority="51"/>
-    <w:lsdException w:name="List Table 7 Colorful Accent 4" w:uiPriority="52"/>
-    <w:lsdException w:name="List Table 1 Light Accent 5" w:uiPriority="46"/>
-    <w:lsdException w:name="List Table 2 Accent 5" w:uiPriority="47"/>
-    <w:lsdException w:name="List Table 3 Accent 5" w:uiPriority="48"/>
-    <w:lsdException w:name="List Table 4 Accent 5" w:uiPriority="49"/>
-    <w:lsdException w:name="List Table 5 Dark Accent 5" w:uiPriority="50"/>
-    <w:lsdException w:name="List Table 6 Colorful Accent 5" w:uiPriority="51"/>
-    <w:lsdException w:name="List Table 7 Colorful Accent 5" w:uiPriority="52"/>
-    <w:lsdException w:name="List Table 1 Light Accent 6" w:uiPriority="46"/>
-    <w:lsdException w:name="List Table 2 Accent 6" w:uiPriority="47"/>
-    <w:lsdException w:name="List Table 3 Accent 6" w:uiPriority="48"/>
-    <w:lsdException w:name="List Table 4 Accent 6" w:uiPriority="49"/>
-    <w:lsdException w:name="List Table 5 Dark Accent 6" w:uiPriority="50"/>
-    <w:lsdException w:name="List Table 6 Colorful Accent 6" w:uiPriority="51"/>
-    <w:lsdException w:name="List Table 7 Colorful Accent 6" w:uiPriority="52"/>
+  <w:latentStyles w:defLockedState="0" w:defUIPriority="99" w:defSemiHidden="1" w:defUnhideWhenUsed="1" w:defQFormat="0" w:count="267">
+    <w:lsdException w:name="Normal" w:semiHidden="0" w:uiPriority="0" w:unhideWhenUsed="0" w:qFormat="1"/>
+    <w:lsdException w:name="heading 1" w:semiHidden="0" w:uiPriority="9" w:unhideWhenUsed="0" w:qFormat="1"/>
+    <w:lsdException w:name="heading 2" w:uiPriority="9" w:qFormat="1"/>
+    <w:lsdException w:name="heading 3" w:uiPriority="9" w:qFormat="1"/>
+    <w:lsdException w:name="heading 4" w:uiPriority="9" w:qFormat="1"/>
+    <w:lsdException w:name="heading 5" w:uiPriority="9" w:qFormat="1"/>
+    <w:lsdException w:name="heading 6" w:uiPriority="9" w:qFormat="1"/>
+    <w:lsdException w:name="heading 7" w:uiPriority="9" w:qFormat="1"/>
+    <w:lsdException w:name="heading 8" w:uiPriority="9" w:qFormat="1"/>
+    <w:lsdException w:name="heading 9" w:uiPriority="9" w:qFormat="1"/>
+    <w:lsdException w:name="toc 1" w:uiPriority="39"/>
+    <w:lsdException w:name="toc 2" w:uiPriority="39"/>
+    <w:lsdException w:name="toc 3" w:uiPriority="39"/>
+    <w:lsdException w:name="toc 4" w:uiPriority="39"/>
+    <w:lsdException w:name="toc 5" w:uiPriority="39"/>
+    <w:lsdException w:name="toc 6" w:uiPriority="39"/>
+    <w:lsdException w:name="toc 7" w:uiPriority="39"/>
+    <w:lsdException w:name="toc 8" w:uiPriority="39"/>
+    <w:lsdException w:name="toc 9" w:uiPriority="39"/>
+    <w:lsdException w:name="caption" w:uiPriority="35" w:qFormat="1"/>
+    <w:lsdException w:name="Title" w:semiHidden="0" w:uiPriority="10" w:unhideWhenUsed="0" w:qFormat="1"/>
+    <w:lsdException w:name="Default Paragraph Font" w:uiPriority="1"/>
+    <w:lsdException w:name="Subtitle" w:semiHidden="0" w:uiPriority="11" w:unhideWhenUsed="0" w:qFormat="1"/>
+    <w:lsdException w:name="Strong" w:semiHidden="0" w:uiPriority="22" w:unhideWhenUsed="0" w:qFormat="1"/>
+    <w:lsdException w:name="Emphasis" w:semiHidden="0" w:uiPriority="20" w:unhideWhenUsed="0" w:qFormat="1"/>
+    <w:lsdException w:name="Table Grid" w:semiHidden="0" w:uiPriority="39" w:unhideWhenUsed="0"/>
+    <w:lsdException w:name="Placeholder Text" w:unhideWhenUsed="0"/>
+    <w:lsdException w:name="No Spacing" w:semiHidden="0" w:uiPriority="1" w:unhideWhenUsed="0" w:qFormat="1"/>
+    <w:lsdException w:name="Light Shading" w:semiHidden="0" w:uiPriority="60" w:unhideWhenUsed="0"/>
+    <w:lsdException w:name="Light List" w:semiHidden="0" w:uiPriority="61" w:unhideWhenUsed="0"/>
+    <w:lsdException w:name="Light Grid" w:semiHidden="0" w:uiPriority="62" w:unhideWhenUsed="0"/>
+    <w:lsdException w:name="Medium Shading 1" w:semiHidden="0" w:uiPriority="63" w:unhideWhenUsed="0"/>
+    <w:lsdException w:name="Medium Shading 2" w:semiHidden="0" w:uiPriority="64" w:unhideWhenUsed="0"/>
+    <w:lsdException w:name="Medium List 1" w:semiHidden="0" w:uiPriority="65" w:unhideWhenUsed="0"/>
+    <w:lsdException w:name="Medium List 2" w:semiHidden="0" w:uiPriority="66" w:unhideWhenUsed="0"/>
+    <w:lsdException w:name="Medium Grid 1" w:semiHidden="0" w:uiPriority="67" w:unhideWhenUsed="0"/>
+    <w:lsdException w:name="Medium Grid 2" w:semiHidden="0" w:uiPriority="68" w:unhideWhenUsed="0"/>
+    <w:lsdException w:name="Medium Grid 3" w:semiHidden="0" w:uiPriority="69" w:unhideWhenUsed="0"/>
+    <w:lsdException w:name="Dark List" w:semiHidden="0" w:uiPriority="70" w:unhideWhenUsed="0"/>
+    <w:lsdException w:name="Colorful Shading" w:semiHidden="0" w:uiPriority="71" w:unhideWhenUsed="0"/>
+    <w:lsdException w:name="Colorful List" w:semiHidden="0" w:uiPriority="72" w:unhideWhenUsed="0"/>
+    <w:lsdException w:name="Colorful Grid" w:semiHidden="0" w:uiPriority="73" w:unhideWhenUsed="0"/>
+    <w:lsdException w:name="Light Shading Accent 1" w:semiHidden="0" w:uiPriority="60" w:unhideWhenUsed="0"/>
+    <w:lsdException w:name="Light List Accent 1" w:semiHidden="0" w:uiPriority="61" w:unhideWhenUsed="0"/>
+    <w:lsdException w:name="Light Grid Accent 1" w:semiHidden="0" w:uiPriority="62" w:unhideWhenUsed="0"/>
+    <w:lsdException w:name="Medium Shading 1 Accent 1" w:semiHidden="0" w:uiPriority="63" w:unhideWhenUsed="0"/>
+    <w:lsdException w:name="Medium Shading 2 Accent 1" w:semiHidden="0" w:uiPriority="64" w:unhideWhenUsed="0"/>
+    <w:lsdException w:name="Medium List 1 Accent 1" w:semiHidden="0" w:uiPriority="65" w:unhideWhenUsed="0"/>
+    <w:lsdException w:name="Revision" w:unhideWhenUsed="0"/>
+    <w:lsdException w:name="List Paragraph" w:semiHidden="0" w:uiPriority="34" w:unhideWhenUsed="0" w:qFormat="1"/>
+    <w:lsdException w:name="Quote" w:semiHidden="0" w:uiPriority="29" w:unhideWhenUsed="0" w:qFormat="1"/>
+    <w:lsdException w:name="Intense Quote" w:semiHidden="0" w:uiPriority="30" w:unhideWhenUsed="0" w:qFormat="1"/>
+    <w:lsdException w:name="Medium List 2 Accent 1" w:semiHidden="0" w:uiPriority="66" w:unhideWhenUsed="0"/>
+    <w:lsdException w:name="Medium Grid 1 Accent 1" w:semiHidden="0" w:uiPriority="67" w:unhideWhenUsed="0"/>
+    <w:lsdException w:name="Medium Grid 2 Accent 1" w:semiHidden="0" w:uiPriority="68" w:unhideWhenUsed="0"/>
+    <w:lsdException w:name="Medium Grid 3 Accent 1" w:semiHidden="0" w:uiPriority="69" w:unhideWhenUsed="0"/>
+    <w:lsdException w:name="Dark List Accent 1" w:semiHidden="0" w:uiPriority="70" w:unhideWhenUsed="0"/>
+    <w:lsdException w:name="Colorful Shading Accent 1" w:semiHidden="0" w:uiPriority="71" w:unhideWhenUsed="0"/>
+    <w:lsdException w:name="Colorful List Accent 1" w:semiHidden="0" w:uiPriority="72" w:unhideWhenUsed="0"/>
+    <w:lsdException w:name="Colorful Grid Accent 1" w:semiHidden="0" w:uiPriority="73" w:unhideWhenUsed="0"/>
+    <w:lsdException w:name="Light Shading Accent 2" w:semiHidden="0" w:uiPriority="60" w:unhideWhenUsed="0"/>
+    <w:lsdException w:name="Light List Accent 2" w:semiHidden="0" w:uiPriority="61" w:unhideWhenUsed="0"/>
+    <w:lsdException w:name="Light Grid Accent 2" w:semiHidden="0" w:uiPriority="62" w:unhideWhenUsed="0"/>
+    <w:lsdException w:name="Medium Shading 1 Accent 2" w:semiHidden="0" w:uiPriority="63" w:unhideWhenUsed="0"/>
+    <w:lsdException w:name="Medium Shading 2 Accent 2" w:semiHidden="0" w:uiPriority="64" w:unhideWhenUsed="0"/>
+    <w:lsdException w:name="Medium List 1 Accent 2" w:semiHidden="0" w:uiPriority="65" w:unhideWhenUsed="0"/>
+    <w:lsdException w:name="Medium List 2 Accent 2" w:semiHidden="0" w:uiPriority="66" w:unhideWhenUsed="0"/>
+    <w:lsdException w:name="Medium Grid 1 Accent 2" w:semiHidden="0" w:uiPriority="67" w:unhideWhenUsed="0"/>
+    <w:lsdException w:name="Medium Grid 2 Accent 2" w:semiHidden="0" w:uiPriority="68" w:unhideWhenUsed="0"/>
+    <w:lsdException w:name="Medium Grid 3 Accent 2" w:semiHidden="0" w:uiPriority="69" w:unhideWhenUsed="0"/>
+    <w:lsdException w:name="Dark List Accent 2" w:semiHidden="0" w:uiPriority="70" w:unhideWhenUsed="0"/>
+    <w:lsdException w:name="Colorful Shading Accent 2" w:semiHidden="0" w:uiPriority="71" w:unhideWhenUsed="0"/>
+    <w:lsdException w:name="Colorful List Accent 2" w:semiHidden="0" w:uiPriority="72" w:unhideWhenUsed="0"/>
+    <w:lsdException w:name="Colorful Grid Accent 2" w:semiHidden="0" w:uiPriority="73" w:unhideWhenUsed="0"/>
+    <w:lsdException w:name="Light Shading Accent 3" w:semiHidden="0" w:uiPriority="60" w:unhideWhenUsed="0"/>
+    <w:lsdException w:name="Light List Accent 3" w:semiHidden="0" w:uiPriority="61" w:unhideWhenUsed="0"/>
+    <w:lsdException w:name="Light Grid Accent 3" w:semiHidden="0" w:uiPriority="62" w:unhideWhenUsed="0"/>
+    <w:lsdException w:name="Medium Shading 1 Accent 3" w:semiHidden="0" w:uiPriority="63" w:unhideWhenUsed="0"/>
+    <w:lsdException w:name="Medium Shading 2 Accent 3" w:semiHidden="0" w:uiPriority="64" w:unhideWhenUsed="0"/>
+    <w:lsdException w:name="Medium List 1 Accent 3" w:semiHidden="0" w:uiPriority="65" w:unhideWhenUsed="0"/>
+    <w:lsdException w:name="Medium List 2 Accent 3" w:semiHidden="0" w:uiPriority="66" w:unhideWhenUsed="0"/>
+    <w:lsdException w:name="Medium Grid 1 Accent 3" w:semiHidden="0" w:uiPriority="67" w:unhideWhenUsed="0"/>
+    <w:lsdException w:name="Medium Grid 2 Accent 3" w:semiHidden="0" w:uiPriority="68" w:unhideWhenUsed="0"/>
+    <w:lsdException w:name="Medium Grid 3 Accent 3" w:semiHidden="0" w:uiPriority="69" w:unhideWhenUsed="0"/>
+    <w:lsdException w:name="Dark List Accent 3" w:semiHidden="0" w:uiPriority="70" w:unhideWhenUsed="0"/>
+    <w:lsdException w:name="Colorful Shading Accent 3" w:semiHidden="0" w:uiPriority="71" w:unhideWhenUsed="0"/>
+    <w:lsdException w:name="Colorful List Accent 3" w:semiHidden="0" w:uiPriority="72" w:unhideWhenUsed="0"/>
+    <w:lsdException w:name="Colorful Grid Accent 3" w:semiHidden="0" w:uiPriority="73" w:unhideWhenUsed="0"/>
+    <w:lsdException w:name="Light Shading Accent 4" w:semiHidden="0" w:uiPriority="60" w:unhideWhenUsed="0"/>
+    <w:lsdException w:name="Light List Accent 4" w:semiHidden="0" w:uiPriority="61" w:unhideWhenUsed="0"/>
+    <w:lsdException w:name="Light Grid Accent 4" w:semiHidden="0" w:uiPriority="62" w:unhideWhenUsed="0"/>
+    <w:lsdException w:name="Medium Shading 1 Accent 4" w:semiHidden="0" w:uiPriority="63" w:unhideWhenUsed="0"/>
+    <w:lsdException w:name="Medium Shading 2 Accent 4" w:semiHidden="0" w:uiPriority="64" w:unhideWhenUsed="0"/>
+    <w:lsdException w:name="Medium List 1 Accent 4" w:semiHidden="0" w:uiPriority="65" w:unhideWhenUsed="0"/>
+    <w:lsdException w:name="Medium List 2 Accent 4" w:semiHidden="0" w:uiPriority="66" w:unhideWhenUsed="0"/>
+    <w:lsdException w:name="Medium Grid 1 Accent 4" w:semiHidden="0" w:uiPriority="67" w:unhideWhenUsed="0"/>
+    <w:lsdException w:name="Medium Grid 2 Accent 4" w:semiHidden="0" w:uiPriority="68" w:unhideWhenUsed="0"/>
+    <w:lsdException w:name="Medium Grid 3 Accent 4" w:semiHidden="0" w:uiPriority="69" w:unhideWhenUsed="0"/>
+    <w:lsdException w:name="Dark List Accent 4" w:semiHidden="0" w:uiPriority="70" w:unhideWhenUsed="0"/>
+    <w:lsdException w:name="Colorful Shading Accent 4" w:semiHidden="0" w:uiPriority="71" w:unhideWhenUsed="0"/>
+    <w:lsdException w:name="Colorful List Accent 4" w:semiHidden="0" w:uiPriority="72" w:unhideWhenUsed="0"/>
+    <w:lsdException w:name="Colorful Grid Accent 4" w:semiHidden="0" w:uiPriority="73" w:unhideWhenUsed="0"/>
+    <w:lsdException w:name="Light Shading Accent 5" w:semiHidden="0" w:uiPriority="60" w:unhideWhenUsed="0"/>
+    <w:lsdException w:name="Light List Accent 5" w:semiHidden="0" w:uiPriority="61" w:unhideWhenUsed="0"/>
+    <w:lsdException w:name="Light Grid Accent 5" w:semiHidden="0" w:uiPriority="62" w:unhideWhenUsed="0"/>
+    <w:lsdException w:name="Medium Shading 1 Accent 5" w:semiHidden="0" w:uiPriority="63" w:unhideWhenUsed="0"/>
+    <w:lsdException w:name="Medium Shading 2 Accent 5" w:semiHidden="0" w:uiPriority="64" w:unhideWhenUsed="0"/>
+    <w:lsdException w:name="Medium List 1 Accent 5" w:semiHidden="0" w:uiPriority="65" w:unhideWhenUsed="0"/>
+    <w:lsdException w:name="Medium List 2 Accent 5" w:semiHidden="0" w:uiPriority="66" w:unhideWhenUsed="0"/>
+    <w:lsdException w:name="Medium Grid 1 Accent 5" w:semiHidden="0" w:uiPriority="67" w:unhideWhenUsed="0"/>
+    <w:lsdException w:name="Medium Grid 2 Accent 5" w:semiHidden="0" w:uiPriority="68" w:unhideWhenUsed="0"/>
+    <w:lsdException w:name="Medium Grid 3 Accent 5" w:semiHidden="0" w:uiPriority="69" w:unhideWhenUsed="0"/>
+    <w:lsdException w:name="Dark List Accent 5" w:semiHidden="0" w:uiPriority="70" w:unhideWhenUsed="0"/>
+    <w:lsdException w:name="Colorful Shading Accent 5" w:semiHidden="0" w:uiPriority="71" w:unhideWhenUsed="0"/>
+    <w:lsdException w:name="Colorful List Accent 5" w:semiHidden="0" w:uiPriority="72" w:unhideWhenUsed="0"/>
+    <w:lsdException w:name="Colorful Grid Accent 5" w:semiHidden="0" w:uiPriority="73" w:unhideWhenUsed="0"/>
+    <w:lsdException w:name="Light Shading Accent 6" w:semiHidden="0" w:uiPriority="60" w:unhideWhenUsed="0"/>
+    <w:lsdException w:name="Light List Accent 6" w:semiHidden="0" w:uiPriority="61" w:unhideWhenUsed="0"/>
+    <w:lsdException w:name="Light Grid Accent 6" w:semiHidden="0" w:uiPriority="62" w:unhideWhenUsed="0"/>
+    <w:lsdException w:name="Medium Shading 1 Accent 6" w:semiHidden="0" w:uiPriority="63" w:unhideWhenUsed="0"/>
+    <w:lsdException w:name="Medium Shading 2 Accent 6" w:semiHidden="0" w:uiPriority="64" w:unhideWhenUsed="0"/>
+    <w:lsdException w:name="Medium List 1 Accent 6" w:semiHidden="0" w:uiPriority="65" w:unhideWhenUsed="0"/>
+    <w:lsdException w:name="Medium List 2 Accent 6" w:semiHidden="0" w:uiPriority="66" w:unhideWhenUsed="0"/>
+    <w:lsdException w:name="Medium Grid 1 Accent 6" w:semiHidden="0" w:uiPriority="67" w:unhideWhenUsed="0"/>
+    <w:lsdException w:name="Medium Grid 2 Accent 6" w:semiHidden="0" w:uiPriority="68" w:unhideWhenUsed="0"/>
+    <w:lsdException w:name="Medium Grid 3 Accent 6" w:semiHidden="0" w:uiPriority="69" w:unhideWhenUsed="0"/>
+    <w:lsdException w:name="Dark List Accent 6" w:semiHidden="0" w:uiPriority="70" w:unhideWhenUsed="0"/>
+    <w:lsdException w:name="Colorful Shading Accent 6" w:semiHidden="0" w:uiPriority="71" w:unhideWhenUsed="0"/>
+    <w:lsdException w:name="Colorful List Accent 6" w:semiHidden="0" w:uiPriority="72" w:unhideWhenUsed="0"/>
+    <w:lsdException w:name="Colorful Grid Accent 6" w:semiHidden="0" w:uiPriority="73" w:unhideWhenUsed="0"/>
+    <w:lsdException w:name="Subtle Emphasis" w:semiHidden="0" w:uiPriority="19" w:unhideWhenUsed="0" w:qFormat="1"/>
+    <w:lsdException w:name="Intense Emphasis" w:semiHidden="0" w:uiPriority="21" w:unhideWhenUsed="0" w:qFormat="1"/>
+    <w:lsdException w:name="Subtle Reference" w:semiHidden="0" w:uiPriority="31" w:unhideWhenUsed="0" w:qFormat="1"/>
+    <w:lsdException w:name="Intense Reference" w:semiHidden="0" w:uiPriority="32" w:unhideWhenUsed="0" w:qFormat="1"/>
+    <w:lsdException w:name="Book Title" w:semiHidden="0" w:uiPriority="33" w:unhideWhenUsed="0" w:qFormat="1"/>
+    <w:lsdException w:name="Bibliography" w:uiPriority="37"/>
+    <w:lsdException w:name="TOC Heading" w:uiPriority="39" w:qFormat="1"/>
+  </w:latentStyles>
+  <w:style w:type="paragraph" w:default="1" w:styleId="Normal">
+    <w:name w:val="Normal"/>
+    <w:qFormat/>
+    <w:rsid w:val="00394567"/>
+  </w:style>
+  <w:style w:type="paragraph" w:styleId="Heading1">
+    <w:name w:val="heading 1"/>
+    <w:basedOn w:val="Normal"/>
+    <w:next w:val="Normal"/>
+    <w:link w:val="Heading1Char"/>
+    <w:uiPriority w:val="9"/>
+    <w:qFormat/>
+    <w:rsid w:val="00394567"/>
+    <w:pPr>
+      <w:keepNext/>
+      <w:keepLines/>
+      <w:numPr>
+        <w:numId w:val="28"/>
+      </w:numPr>
+      <w:pBdr>
+        <w:bottom w:val="single" w:sz="4" w:space="1" w:color="595959" w:themeColor="text1" w:themeTint="A6"/>
+      </w:pBdr>
+      <w:spacing w:before="360"/>
+      <w:outlineLvl w:val="0"/>
+    </w:pPr>
+    <w:rPr>
+      <w:rFonts w:asciiTheme="majorHAnsi" w:eastAsiaTheme="majorEastAsia" w:hAnsiTheme="majorHAnsi" w:cstheme="majorBidi"/>
+      <w:b/>
+      <w:bCs/>
+      <w:smallCaps/>
+      <w:color w:val="000000" w:themeColor="text1"/>
+      <w:sz w:val="36"/>
+      <w:szCs w:val="36"/>
+    </w:rPr>
+  </w:style>
+  <w:style w:type="paragraph" w:styleId="Heading2">
+    <w:name w:val="heading 2"/>
+    <w:basedOn w:val="Normal"/>
+    <w:next w:val="Normal"/>
+    <w:link w:val="Heading2Char"/>
+    <w:uiPriority w:val="9"/>
+    <w:unhideWhenUsed/>
+    <w:qFormat/>
+    <w:rsid w:val="00394567"/>
+    <w:pPr>
+      <w:keepNext/>
+      <w:keepLines/>
+      <w:numPr>
+        <w:ilvl w:val="1"/>
+        <w:numId w:val="28"/>
+      </w:numPr>
+      <w:spacing w:before="360" w:after="0"/>
+      <w:outlineLvl w:val="1"/>
+    </w:pPr>
+    <w:rPr>
+      <w:rFonts w:asciiTheme="majorHAnsi" w:eastAsiaTheme="majorEastAsia" w:hAnsiTheme="majorHAnsi" w:cstheme="majorBidi"/>
+      <w:b/>
+      <w:bCs/>
+      <w:smallCaps/>
+      <w:color w:val="000000" w:themeColor="text1"/>
+      <w:sz w:val="28"/>
+      <w:szCs w:val="28"/>
+    </w:rPr>
+  </w:style>
+  <w:style w:type="paragraph" w:styleId="Heading3">
+    <w:name w:val="heading 3"/>
+    <w:basedOn w:val="Normal"/>
+    <w:next w:val="Normal"/>
+    <w:link w:val="Heading3Char"/>
+    <w:uiPriority w:val="9"/>
+    <w:unhideWhenUsed/>
+    <w:qFormat/>
+    <w:rsid w:val="00394567"/>
+    <w:pPr>
+      <w:keepNext/>
+      <w:keepLines/>
+      <w:numPr>
+        <w:ilvl w:val="2"/>
+        <w:numId w:val="28"/>
+      </w:numPr>
+      <w:spacing w:before="200" w:after="0"/>
+      <w:outlineLvl w:val="2"/>
+    </w:pPr>
+    <w:rPr>
+      <w:rFonts w:asciiTheme="majorHAnsi" w:eastAsiaTheme="majorEastAsia" w:hAnsiTheme="majorHAnsi" w:cstheme="majorBidi"/>
+      <w:b/>
+      <w:bCs/>
+      <w:color w:val="000000" w:themeColor="text1"/>
+    </w:rPr>
+  </w:style>
+  <w:style w:type="paragraph" w:styleId="Heading4">
+    <w:name w:val="heading 4"/>
+    <w:basedOn w:val="Normal"/>
+    <w:next w:val="Normal"/>
+    <w:link w:val="Heading4Char"/>
+    <w:uiPriority w:val="9"/>
+    <w:unhideWhenUsed/>
+    <w:qFormat/>
+    <w:rsid w:val="00394567"/>
+    <w:pPr>
+      <w:keepNext/>
+      <w:keepLines/>
+      <w:numPr>
+        <w:ilvl w:val="3"/>
+        <w:numId w:val="28"/>
+      </w:numPr>
+      <w:spacing w:before="200" w:after="0"/>
+      <w:outlineLvl w:val="3"/>
+    </w:pPr>
+    <w:rPr>
+      <w:rFonts w:asciiTheme="majorHAnsi" w:eastAsiaTheme="majorEastAsia" w:hAnsiTheme="majorHAnsi" w:cstheme="majorBidi"/>
+      <w:b/>
+      <w:bCs/>
+      <w:i/>
+      <w:iCs/>
+      <w:color w:val="000000" w:themeColor="text1"/>
+    </w:rPr>
+  </w:style>
+  <w:style w:type="paragraph" w:styleId="Heading5">
+    <w:name w:val="heading 5"/>
+    <w:basedOn w:val="Normal"/>
+    <w:next w:val="Normal"/>
+    <w:link w:val="Heading5Char"/>
+    <w:uiPriority w:val="9"/>
+    <w:unhideWhenUsed/>
+    <w:qFormat/>
+    <w:rsid w:val="00394567"/>
+    <w:pPr>
+      <w:keepNext/>
+      <w:keepLines/>
+      <w:numPr>
+        <w:ilvl w:val="4"/>
+        <w:numId w:val="28"/>
+      </w:numPr>
+      <w:spacing w:before="200" w:after="0"/>
+      <w:outlineLvl w:val="4"/>
+    </w:pPr>
+    <w:rPr>
+      <w:rFonts w:asciiTheme="majorHAnsi" w:eastAsiaTheme="majorEastAsia" w:hAnsiTheme="majorHAnsi" w:cstheme="majorBidi"/>
+      <w:color w:val="323E4F" w:themeColor="text2" w:themeShade="BF"/>
+    </w:rPr>
+  </w:style>
+  <w:style w:type="paragraph" w:styleId="Heading6">
+    <w:name w:val="heading 6"/>
+    <w:basedOn w:val="Normal"/>
+    <w:next w:val="Normal"/>
+    <w:link w:val="Heading6Char"/>
+    <w:uiPriority w:val="9"/>
+    <w:unhideWhenUsed/>
+    <w:qFormat/>
+    <w:rsid w:val="00394567"/>
+    <w:pPr>
+      <w:keepNext/>
+      <w:keepLines/>
+      <w:numPr>
+        <w:ilvl w:val="5"/>
+        <w:numId w:val="28"/>
+      </w:numPr>
+      <w:spacing w:before="200" w:after="0"/>
+      <w:outlineLvl w:val="5"/>
+    </w:pPr>
+    <w:rPr>
+      <w:rFonts w:asciiTheme="majorHAnsi" w:eastAsiaTheme="majorEastAsia" w:hAnsiTheme="majorHAnsi" w:cstheme="majorBidi"/>
+      <w:i/>
+      <w:iCs/>
+      <w:color w:val="323E4F" w:themeColor="text2" w:themeShade="BF"/>
+    </w:rPr>
+  </w:style>
+  <w:style w:type="paragraph" w:styleId="Heading7">
+    <w:name w:val="heading 7"/>
+    <w:basedOn w:val="Normal"/>
+    <w:next w:val="Normal"/>
+    <w:link w:val="Heading7Char"/>
+    <w:uiPriority w:val="9"/>
+    <w:semiHidden/>
+    <w:unhideWhenUsed/>
+    <w:qFormat/>
+    <w:rsid w:val="00394567"/>
+    <w:pPr>
+      <w:keepNext/>
+      <w:keepLines/>
+      <w:numPr>
+        <w:ilvl w:val="6"/>
+        <w:numId w:val="28"/>
+      </w:numPr>
+      <w:spacing w:before="200" w:after="0"/>
+      <w:outlineLvl w:val="6"/>
+    </w:pPr>
+    <w:rPr>
+      <w:rFonts w:asciiTheme="majorHAnsi" w:eastAsiaTheme="majorEastAsia" w:hAnsiTheme="majorHAnsi" w:cstheme="majorBidi"/>
+      <w:i/>
+      <w:iCs/>
+      <w:color w:val="404040" w:themeColor="text1" w:themeTint="BF"/>
+    </w:rPr>
+  </w:style>
+  <w:style w:type="paragraph" w:styleId="Heading8">
+    <w:name w:val="heading 8"/>
+    <w:basedOn w:val="Normal"/>
+    <w:next w:val="Normal"/>
+    <w:link w:val="Heading8Char"/>
+    <w:uiPriority w:val="9"/>
+    <w:semiHidden/>
+    <w:unhideWhenUsed/>
+    <w:qFormat/>
+    <w:rsid w:val="00394567"/>
+    <w:pPr>
+      <w:keepNext/>
+      <w:keepLines/>
+      <w:numPr>
+        <w:ilvl w:val="7"/>
+        <w:numId w:val="28"/>
+      </w:numPr>
+      <w:spacing w:before="200" w:after="0"/>
+      <w:outlineLvl w:val="7"/>
+    </w:pPr>
+    <w:rPr>
+      <w:rFonts w:asciiTheme="majorHAnsi" w:eastAsiaTheme="majorEastAsia" w:hAnsiTheme="majorHAnsi" w:cstheme="majorBidi"/>
+      <w:color w:val="404040" w:themeColor="text1" w:themeTint="BF"/>
+      <w:sz w:val="20"/>
+      <w:szCs w:val="20"/>
+    </w:rPr>
+  </w:style>
+  <w:style w:type="paragraph" w:styleId="Heading9">
+    <w:name w:val="heading 9"/>
+    <w:basedOn w:val="Normal"/>
+    <w:next w:val="Normal"/>
+    <w:link w:val="Heading9Char"/>
+    <w:uiPriority w:val="9"/>
+    <w:semiHidden/>
+    <w:unhideWhenUsed/>
+    <w:qFormat/>
+    <w:rsid w:val="00394567"/>
+    <w:pPr>
+      <w:keepNext/>
+      <w:keepLines/>
+      <w:numPr>
+        <w:ilvl w:val="8"/>
+        <w:numId w:val="28"/>
+      </w:numPr>
+      <w:spacing w:before="200" w:after="0"/>
+      <w:outlineLvl w:val="8"/>
+    </w:pPr>
+    <w:rPr>
+      <w:rFonts w:asciiTheme="majorHAnsi" w:eastAsiaTheme="majorEastAsia" w:hAnsiTheme="majorHAnsi" w:cstheme="majorBidi"/>
+      <w:i/>
+      <w:iCs/>
+      <w:color w:val="404040" w:themeColor="text1" w:themeTint="BF"/>
+      <w:sz w:val="20"/>
+      <w:szCs w:val="20"/>
+    </w:rPr>
+  </w:style>
+  <w:style w:type="character" w:default="1" w:styleId="DefaultParagraphFont">
+    <w:name w:val="Default Paragraph Font"/>
+    <w:uiPriority w:val="1"/>
+    <w:semiHidden/>
+    <w:unhideWhenUsed/>
+  </w:style>
+  <w:style w:type="table" w:default="1" w:styleId="TableNormal">
+    <w:name w:val="Normal Table"/>
+    <w:uiPriority w:val="99"/>
+    <w:semiHidden/>
+    <w:unhideWhenUsed/>
+    <w:tblPr>
+      <w:tblInd w:w="0" w:type="dxa"/>
+      <w:tblCellMar>
+        <w:top w:w="0" w:type="dxa"/>
+        <w:left w:w="108" w:type="dxa"/>
+        <w:bottom w:w="0" w:type="dxa"/>
+        <w:right w:w="108" w:type="dxa"/>
+      </w:tblCellMar>
+    </w:tblPr>
+  </w:style>
+  <w:style w:type="numbering" w:default="1" w:styleId="NoList">
+    <w:name w:val="No List"/>
+    <w:uiPriority w:val="99"/>
+    <w:semiHidden/>
+    <w:unhideWhenUsed/>
+  </w:style>
+  <w:style w:type="paragraph" w:styleId="Title">
+    <w:name w:val="Title"/>
+    <w:basedOn w:val="Normal"/>
+    <w:next w:val="Normal"/>
+    <w:link w:val="TitleChar"/>
+    <w:uiPriority w:val="10"/>
+    <w:qFormat/>
+    <w:rsid w:val="00394567"/>
+    <w:pPr>
+      <w:spacing w:after="0" w:line="240" w:lineRule="auto"/>
+      <w:contextualSpacing/>
+    </w:pPr>
+    <w:rPr>
+      <w:rFonts w:asciiTheme="majorHAnsi" w:eastAsiaTheme="majorEastAsia" w:hAnsiTheme="majorHAnsi" w:cstheme="majorBidi"/>
+      <w:color w:val="000000" w:themeColor="text1"/>
+      <w:sz w:val="56"/>
+      <w:szCs w:val="56"/>
+    </w:rPr>
+  </w:style>
+  <w:style w:type="paragraph" w:styleId="Subtitle">
+    <w:name w:val="Subtitle"/>
+    <w:basedOn w:val="Normal"/>
+    <w:next w:val="Normal"/>
+    <w:link w:val="SubtitleChar"/>
+    <w:uiPriority w:val="11"/>
+    <w:qFormat/>
+    <w:rsid w:val="00394567"/>
+    <w:pPr>
+      <w:numPr>
+        <w:ilvl w:val="1"/>
+      </w:numPr>
+    </w:pPr>
+    <w:rPr>
+      <w:color w:val="5A5A5A" w:themeColor="text1" w:themeTint="A5"/>
+      <w:spacing w:val="10"/>
+    </w:rPr>
+  </w:style>
+  <w:style w:type="paragraph" w:styleId="Header">
+    <w:name w:val="header"/>
+    <w:basedOn w:val="Normal"/>
+    <w:link w:val="HeaderChar"/>
+    <w:uiPriority w:val="99"/>
+    <w:unhideWhenUsed/>
+    <w:rsid w:val="003E0016"/>
+    <w:pPr>
+      <w:tabs>
+        <w:tab w:val="center" w:pos="4680"/>
+        <w:tab w:val="right" w:pos="9360"/>
+      </w:tabs>
+      <w:spacing w:after="0" w:line="240" w:lineRule="auto"/>
+    </w:pPr>
+  </w:style>
+  <w:style w:type="character" w:customStyle="1" w:styleId="HeaderChar">
+    <w:name w:val="Header Char"/>
+    <w:basedOn w:val="DefaultParagraphFont"/>
+    <w:link w:val="Header"/>
+    <w:uiPriority w:val="99"/>
+    <w:rsid w:val="003E0016"/>
+  </w:style>
+  <w:style w:type="paragraph" w:styleId="Footer">
+    <w:name w:val="footer"/>
+    <w:basedOn w:val="Normal"/>
+    <w:link w:val="FooterChar"/>
+    <w:uiPriority w:val="99"/>
+    <w:unhideWhenUsed/>
+    <w:rsid w:val="003E0016"/>
+    <w:pPr>
+      <w:tabs>
+        <w:tab w:val="center" w:pos="4680"/>
+        <w:tab w:val="right" w:pos="9360"/>
+      </w:tabs>
+      <w:spacing w:after="0" w:line="240" w:lineRule="auto"/>
+    </w:pPr>
+  </w:style>
+  <w:style w:type="character" w:customStyle="1" w:styleId="FooterChar">
+    <w:name w:val="Footer Char"/>
+    <w:basedOn w:val="DefaultParagraphFont"/>
+    <w:link w:val="Footer"/>
+    <w:uiPriority w:val="99"/>
+    <w:rsid w:val="003E0016"/>
+  </w:style>
+  <w:style w:type="paragraph" w:styleId="TOCHeading">
+    <w:name w:val="TOC Heading"/>
+    <w:basedOn w:val="Heading1"/>
+    <w:next w:val="Normal"/>
+    <w:uiPriority w:val="39"/>
+    <w:unhideWhenUsed/>
+    <w:qFormat/>
+    <w:rsid w:val="00394567"/>
+    <w:pPr>
+      <w:outlineLvl w:val="9"/>
+    </w:pPr>
+  </w:style>
+  <w:style w:type="paragraph" w:styleId="TOC1">
+    <w:name w:val="toc 1"/>
+    <w:basedOn w:val="Normal"/>
+    <w:next w:val="Normal"/>
+    <w:autoRedefine/>
+    <w:uiPriority w:val="39"/>
+    <w:unhideWhenUsed/>
+    <w:rsid w:val="003E0016"/>
+    <w:pPr>
+      <w:spacing w:after="100"/>
+    </w:pPr>
+  </w:style>
+  <w:style w:type="paragraph" w:styleId="TOC2">
+    <w:name w:val="toc 2"/>
+    <w:basedOn w:val="Normal"/>
+    <w:next w:val="Normal"/>
+    <w:autoRedefine/>
+    <w:uiPriority w:val="39"/>
+    <w:unhideWhenUsed/>
+    <w:rsid w:val="003E0016"/>
+    <w:pPr>
+      <w:spacing w:after="100"/>
+      <w:ind w:left="220"/>
+    </w:pPr>
+  </w:style>
+  <w:style w:type="paragraph" w:styleId="TOC3">
+    <w:name w:val="toc 3"/>
+    <w:basedOn w:val="Normal"/>
+    <w:next w:val="Normal"/>
+    <w:autoRedefine/>
+    <w:uiPriority w:val="39"/>
+    <w:unhideWhenUsed/>
+    <w:rsid w:val="003E0016"/>
+    <w:pPr>
+      <w:spacing w:after="100"/>
+      <w:ind w:left="440"/>
+    </w:pPr>
+  </w:style>
+  <w:style w:type="character" w:styleId="Hyperlink">
+    <w:name w:val="Hyperlink"/>
+    <w:basedOn w:val="DefaultParagraphFont"/>
+    <w:uiPriority w:val="99"/>
+    <w:unhideWhenUsed/>
+    <w:rsid w:val="003E0016"/>
+    <w:rPr>
+      <w:color w:val="0563C1" w:themeColor="hyperlink"/>
+      <w:u w:val="single"/>
+    </w:rPr>
+  </w:style>
+  <w:style w:type="paragraph" w:styleId="ListParagraph">
+    <w:name w:val="List Paragraph"/>
+    <w:basedOn w:val="Normal"/>
+    <w:uiPriority w:val="34"/>
+    <w:qFormat/>
+    <w:rsid w:val="00D10214"/>
+    <w:pPr>
+      <w:ind w:left="720"/>
+      <w:contextualSpacing/>
+    </w:pPr>
+  </w:style>
+  <w:style w:type="paragraph" w:styleId="NormalWeb">
+    <w:name w:val="Normal (Web)"/>
+    <w:basedOn w:val="Normal"/>
+    <w:uiPriority w:val="99"/>
+    <w:unhideWhenUsed/>
+    <w:rsid w:val="00AD07A8"/>
+    <w:pPr>
+      <w:spacing w:before="100" w:beforeAutospacing="1" w:after="100" w:afterAutospacing="1" w:line="240" w:lineRule="auto"/>
+    </w:pPr>
+    <w:rPr>
+      <w:rFonts w:ascii="Times New Roman" w:eastAsia="Times New Roman" w:hAnsi="Times New Roman" w:cs="Times New Roman"/>
+      <w:sz w:val="24"/>
+      <w:szCs w:val="24"/>
+    </w:rPr>
+  </w:style>
+  <w:style w:type="character" w:styleId="CommentReference">
+    <w:name w:val="annotation reference"/>
+    <w:basedOn w:val="DefaultParagraphFont"/>
+    <w:uiPriority w:val="99"/>
+    <w:semiHidden/>
+    <w:unhideWhenUsed/>
+    <w:rsid w:val="00474A69"/>
+    <w:rPr>
+      <w:sz w:val="16"/>
+      <w:szCs w:val="16"/>
+    </w:rPr>
+  </w:style>
+  <w:style w:type="paragraph" w:styleId="CommentText">
+    <w:name w:val="annotation text"/>
+    <w:basedOn w:val="Normal"/>
+    <w:link w:val="CommentTextChar"/>
+    <w:uiPriority w:val="99"/>
+    <w:semiHidden/>
+    <w:unhideWhenUsed/>
+    <w:rsid w:val="00474A69"/>
+    <w:pPr>
+      <w:spacing w:line="240" w:lineRule="auto"/>
+    </w:pPr>
+    <w:rPr>
+      <w:sz w:val="20"/>
+    </w:rPr>
+  </w:style>
+  <w:style w:type="character" w:customStyle="1" w:styleId="CommentTextChar">
+    <w:name w:val="Comment Text Char"/>
+    <w:basedOn w:val="DefaultParagraphFont"/>
+    <w:link w:val="CommentText"/>
+    <w:uiPriority w:val="99"/>
+    <w:semiHidden/>
+    <w:rsid w:val="00474A69"/>
+    <w:rPr>
+      <w:sz w:val="20"/>
+    </w:rPr>
+  </w:style>
+  <w:style w:type="paragraph" w:styleId="CommentSubject">
+    <w:name w:val="annotation subject"/>
+    <w:basedOn w:val="CommentText"/>
+    <w:next w:val="CommentText"/>
+    <w:link w:val="CommentSubjectChar"/>
+    <w:uiPriority w:val="99"/>
+    <w:semiHidden/>
+    <w:unhideWhenUsed/>
+    <w:rsid w:val="00474A69"/>
+    <w:rPr>
+      <w:b/>
+      <w:bCs/>
+    </w:rPr>
+  </w:style>
+  <w:style w:type="character" w:customStyle="1" w:styleId="CommentSubjectChar">
+    <w:name w:val="Comment Subject Char"/>
+    <w:basedOn w:val="CommentTextChar"/>
+    <w:link w:val="CommentSubject"/>
+    <w:uiPriority w:val="99"/>
+    <w:semiHidden/>
+    <w:rsid w:val="00474A69"/>
+    <w:rPr>
+      <w:b/>
+      <w:bCs/>
+      <w:sz w:val="20"/>
+    </w:rPr>
+  </w:style>
+  <w:style w:type="paragraph" w:styleId="BalloonText">
+    <w:name w:val="Balloon Text"/>
+    <w:basedOn w:val="Normal"/>
+    <w:link w:val="BalloonTextChar"/>
+    <w:uiPriority w:val="99"/>
+    <w:semiHidden/>
+    <w:unhideWhenUsed/>
+    <w:rsid w:val="00474A69"/>
+    <w:pPr>
+      <w:spacing w:after="0" w:line="240" w:lineRule="auto"/>
+    </w:pPr>
+    <w:rPr>
+      <w:rFonts w:ascii="Segoe UI" w:hAnsi="Segoe UI" w:cs="Segoe UI"/>
+      <w:sz w:val="18"/>
+      <w:szCs w:val="18"/>
+    </w:rPr>
+  </w:style>
+  <w:style w:type="character" w:customStyle="1" w:styleId="BalloonTextChar">
+    <w:name w:val="Balloon Text Char"/>
+    <w:basedOn w:val="DefaultParagraphFont"/>
+    <w:link w:val="BalloonText"/>
+    <w:uiPriority w:val="99"/>
+    <w:semiHidden/>
+    <w:rsid w:val="00474A69"/>
+    <w:rPr>
+      <w:rFonts w:ascii="Segoe UI" w:hAnsi="Segoe UI" w:cs="Segoe UI"/>
+      <w:sz w:val="18"/>
+      <w:szCs w:val="18"/>
+    </w:rPr>
+  </w:style>
+  <w:style w:type="character" w:customStyle="1" w:styleId="Heading7Char">
+    <w:name w:val="Heading 7 Char"/>
+    <w:basedOn w:val="DefaultParagraphFont"/>
+    <w:link w:val="Heading7"/>
+    <w:uiPriority w:val="9"/>
+    <w:semiHidden/>
+    <w:rsid w:val="00394567"/>
+    <w:rPr>
+      <w:rFonts w:asciiTheme="majorHAnsi" w:eastAsiaTheme="majorEastAsia" w:hAnsiTheme="majorHAnsi" w:cstheme="majorBidi"/>
+      <w:i/>
+      <w:iCs/>
+      <w:color w:val="404040" w:themeColor="text1" w:themeTint="BF"/>
+    </w:rPr>
+  </w:style>
+  <w:style w:type="character" w:customStyle="1" w:styleId="Heading8Char">
+    <w:name w:val="Heading 8 Char"/>
+    <w:basedOn w:val="DefaultParagraphFont"/>
+    <w:link w:val="Heading8"/>
+    <w:uiPriority w:val="9"/>
+    <w:semiHidden/>
+    <w:rsid w:val="00394567"/>
+    <w:rPr>
+      <w:rFonts w:asciiTheme="majorHAnsi" w:eastAsiaTheme="majorEastAsia" w:hAnsiTheme="majorHAnsi" w:cstheme="majorBidi"/>
+      <w:color w:val="404040" w:themeColor="text1" w:themeTint="BF"/>
+      <w:sz w:val="20"/>
+      <w:szCs w:val="20"/>
+    </w:rPr>
+  </w:style>
+  <w:style w:type="character" w:customStyle="1" w:styleId="Heading9Char">
+    <w:name w:val="Heading 9 Char"/>
+    <w:basedOn w:val="DefaultParagraphFont"/>
+    <w:link w:val="Heading9"/>
+    <w:uiPriority w:val="9"/>
+    <w:semiHidden/>
+    <w:rsid w:val="00394567"/>
+    <w:rPr>
+      <w:rFonts w:asciiTheme="majorHAnsi" w:eastAsiaTheme="majorEastAsia" w:hAnsiTheme="majorHAnsi" w:cstheme="majorBidi"/>
+      <w:i/>
+      <w:iCs/>
+      <w:color w:val="404040" w:themeColor="text1" w:themeTint="BF"/>
+      <w:sz w:val="20"/>
+      <w:szCs w:val="20"/>
+    </w:rPr>
+  </w:style>
+  <w:style w:type="character" w:customStyle="1" w:styleId="Heading1Char">
+    <w:name w:val="Heading 1 Char"/>
+    <w:basedOn w:val="DefaultParagraphFont"/>
+    <w:link w:val="Heading1"/>
+    <w:uiPriority w:val="9"/>
+    <w:rsid w:val="00394567"/>
+    <w:rPr>
+      <w:rFonts w:asciiTheme="majorHAnsi" w:eastAsiaTheme="majorEastAsia" w:hAnsiTheme="majorHAnsi" w:cstheme="majorBidi"/>
+      <w:b/>
+      <w:bCs/>
+      <w:smallCaps/>
+      <w:color w:val="000000" w:themeColor="text1"/>
+      <w:sz w:val="36"/>
+      <w:szCs w:val="36"/>
+    </w:rPr>
+  </w:style>
+  <w:style w:type="character" w:customStyle="1" w:styleId="Heading2Char">
+    <w:name w:val="Heading 2 Char"/>
+    <w:basedOn w:val="DefaultParagraphFont"/>
+    <w:link w:val="Heading2"/>
+    <w:uiPriority w:val="9"/>
+    <w:rsid w:val="00394567"/>
+    <w:rPr>
+      <w:rFonts w:asciiTheme="majorHAnsi" w:eastAsiaTheme="majorEastAsia" w:hAnsiTheme="majorHAnsi" w:cstheme="majorBidi"/>
+      <w:b/>
+      <w:bCs/>
+      <w:smallCaps/>
+      <w:color w:val="000000" w:themeColor="text1"/>
+      <w:sz w:val="28"/>
+      <w:szCs w:val="28"/>
+    </w:rPr>
+  </w:style>
+  <w:style w:type="character" w:customStyle="1" w:styleId="Heading3Char">
+    <w:name w:val="Heading 3 Char"/>
+    <w:basedOn w:val="DefaultParagraphFont"/>
+    <w:link w:val="Heading3"/>
+    <w:uiPriority w:val="9"/>
+    <w:rsid w:val="00394567"/>
+    <w:rPr>
+      <w:rFonts w:asciiTheme="majorHAnsi" w:eastAsiaTheme="majorEastAsia" w:hAnsiTheme="majorHAnsi" w:cstheme="majorBidi"/>
+      <w:b/>
+      <w:bCs/>
+      <w:color w:val="000000" w:themeColor="text1"/>
+    </w:rPr>
+  </w:style>
+  <w:style w:type="character" w:customStyle="1" w:styleId="Heading4Char">
+    <w:name w:val="Heading 4 Char"/>
+    <w:basedOn w:val="DefaultParagraphFont"/>
+    <w:link w:val="Heading4"/>
+    <w:uiPriority w:val="9"/>
+    <w:rsid w:val="00394567"/>
+    <w:rPr>
+      <w:rFonts w:asciiTheme="majorHAnsi" w:eastAsiaTheme="majorEastAsia" w:hAnsiTheme="majorHAnsi" w:cstheme="majorBidi"/>
+      <w:b/>
+      <w:bCs/>
+      <w:i/>
+      <w:iCs/>
+      <w:color w:val="000000" w:themeColor="text1"/>
+    </w:rPr>
+  </w:style>
+  <w:style w:type="character" w:customStyle="1" w:styleId="Heading5Char">
+    <w:name w:val="Heading 5 Char"/>
+    <w:basedOn w:val="DefaultParagraphFont"/>
+    <w:link w:val="Heading5"/>
+    <w:uiPriority w:val="9"/>
+    <w:rsid w:val="00394567"/>
+    <w:rPr>
+      <w:rFonts w:asciiTheme="majorHAnsi" w:eastAsiaTheme="majorEastAsia" w:hAnsiTheme="majorHAnsi" w:cstheme="majorBidi"/>
+      <w:color w:val="323E4F" w:themeColor="text2" w:themeShade="BF"/>
+    </w:rPr>
+  </w:style>
+  <w:style w:type="character" w:customStyle="1" w:styleId="Heading6Char">
+    <w:name w:val="Heading 6 Char"/>
+    <w:basedOn w:val="DefaultParagraphFont"/>
+    <w:link w:val="Heading6"/>
+    <w:uiPriority w:val="9"/>
+    <w:rsid w:val="00394567"/>
+    <w:rPr>
+      <w:rFonts w:asciiTheme="majorHAnsi" w:eastAsiaTheme="majorEastAsia" w:hAnsiTheme="majorHAnsi" w:cstheme="majorBidi"/>
+      <w:i/>
+      <w:iCs/>
+      <w:color w:val="323E4F" w:themeColor="text2" w:themeShade="BF"/>
+    </w:rPr>
+  </w:style>
+  <w:style w:type="paragraph" w:styleId="Caption">
+    <w:name w:val="caption"/>
+    <w:basedOn w:val="Normal"/>
+    <w:next w:val="Normal"/>
+    <w:uiPriority w:val="35"/>
+    <w:semiHidden/>
+    <w:unhideWhenUsed/>
+    <w:qFormat/>
+    <w:rsid w:val="00394567"/>
+    <w:pPr>
+      <w:spacing w:after="200" w:line="240" w:lineRule="auto"/>
+    </w:pPr>
+    <w:rPr>
+      <w:i/>
+      <w:iCs/>
+      <w:color w:val="44546A" w:themeColor="text2"/>
+      <w:sz w:val="18"/>
+      <w:szCs w:val="18"/>
+    </w:rPr>
+  </w:style>
+  <w:style w:type="character" w:customStyle="1" w:styleId="TitleChar">
+    <w:name w:val="Title Char"/>
+    <w:basedOn w:val="DefaultParagraphFont"/>
+    <w:link w:val="Title"/>
+    <w:uiPriority w:val="10"/>
+    <w:rsid w:val="00394567"/>
+    <w:rPr>
+      <w:rFonts w:asciiTheme="majorHAnsi" w:eastAsiaTheme="majorEastAsia" w:hAnsiTheme="majorHAnsi" w:cstheme="majorBidi"/>
+      <w:color w:val="000000" w:themeColor="text1"/>
+      <w:sz w:val="56"/>
+      <w:szCs w:val="56"/>
+    </w:rPr>
+  </w:style>
+  <w:style w:type="character" w:customStyle="1" w:styleId="SubtitleChar">
+    <w:name w:val="Subtitle Char"/>
+    <w:basedOn w:val="DefaultParagraphFont"/>
+    <w:link w:val="Subtitle"/>
+    <w:uiPriority w:val="11"/>
+    <w:rsid w:val="00394567"/>
+    <w:rPr>
+      <w:color w:val="5A5A5A" w:themeColor="text1" w:themeTint="A5"/>
+      <w:spacing w:val="10"/>
+    </w:rPr>
+  </w:style>
+  <w:style w:type="character" w:styleId="Strong">
+    <w:name w:val="Strong"/>
+    <w:basedOn w:val="DefaultParagraphFont"/>
+    <w:uiPriority w:val="22"/>
+    <w:qFormat/>
+    <w:rsid w:val="00394567"/>
+    <w:rPr>
+      <w:b/>
+      <w:bCs/>
+      <w:color w:val="000000" w:themeColor="text1"/>
+    </w:rPr>
+  </w:style>
+  <w:style w:type="character" w:styleId="Emphasis">
+    <w:name w:val="Emphasis"/>
+    <w:basedOn w:val="DefaultParagraphFont"/>
+    <w:uiPriority w:val="20"/>
+    <w:qFormat/>
+    <w:rsid w:val="00394567"/>
+    <w:rPr>
+      <w:i/>
+      <w:iCs/>
+      <w:color w:val="auto"/>
+    </w:rPr>
+  </w:style>
+  <w:style w:type="paragraph" w:styleId="NoSpacing">
+    <w:name w:val="No Spacing"/>
+    <w:uiPriority w:val="1"/>
+    <w:qFormat/>
+    <w:rsid w:val="00394567"/>
+    <w:pPr>
+      <w:spacing w:after="0" w:line="240" w:lineRule="auto"/>
+    </w:pPr>
+  </w:style>
+  <w:style w:type="paragraph" w:styleId="Quote">
+    <w:name w:val="Quote"/>
+    <w:basedOn w:val="Normal"/>
+    <w:next w:val="Normal"/>
+    <w:link w:val="QuoteChar"/>
+    <w:uiPriority w:val="29"/>
+    <w:qFormat/>
+    <w:rsid w:val="00394567"/>
+    <w:pPr>
+      <w:spacing w:before="160"/>
+      <w:ind w:left="720" w:right="720"/>
+    </w:pPr>
+    <w:rPr>
+      <w:i/>
+      <w:iCs/>
+      <w:color w:val="000000" w:themeColor="text1"/>
+    </w:rPr>
+  </w:style>
+  <w:style w:type="character" w:customStyle="1" w:styleId="QuoteChar">
+    <w:name w:val="Quote Char"/>
+    <w:basedOn w:val="DefaultParagraphFont"/>
+    <w:link w:val="Quote"/>
+    <w:uiPriority w:val="29"/>
+    <w:rsid w:val="00394567"/>
+    <w:rPr>
+      <w:i/>
+      <w:iCs/>
+      <w:color w:val="000000" w:themeColor="text1"/>
+    </w:rPr>
+  </w:style>
+  <w:style w:type="paragraph" w:styleId="IntenseQuote">
+    <w:name w:val="Intense Quote"/>
+    <w:basedOn w:val="Normal"/>
+    <w:next w:val="Normal"/>
+    <w:link w:val="IntenseQuoteChar"/>
+    <w:uiPriority w:val="30"/>
+    <w:qFormat/>
+    <w:rsid w:val="00394567"/>
+    <w:pPr>
+      <w:pBdr>
+        <w:top w:val="single" w:sz="24" w:space="1" w:color="F2F2F2" w:themeColor="background1" w:themeShade="F2"/>
+        <w:bottom w:val="single" w:sz="24" w:space="1" w:color="F2F2F2" w:themeColor="background1" w:themeShade="F2"/>
+      </w:pBdr>
+      <w:shd w:val="clear" w:color="auto" w:fill="F2F2F2" w:themeFill="background1" w:themeFillShade="F2"/>
+      <w:spacing w:before="240" w:after="240"/>
+      <w:ind w:left="936" w:right="936"/>
+      <w:jc w:val="center"/>
+    </w:pPr>
+    <w:rPr>
+      <w:color w:val="000000" w:themeColor="text1"/>
+    </w:rPr>
+  </w:style>
+  <w:style w:type="character" w:customStyle="1" w:styleId="IntenseQuoteChar">
+    <w:name w:val="Intense Quote Char"/>
+    <w:basedOn w:val="DefaultParagraphFont"/>
+    <w:link w:val="IntenseQuote"/>
+    <w:uiPriority w:val="30"/>
+    <w:rsid w:val="00394567"/>
+    <w:rPr>
+      <w:color w:val="000000" w:themeColor="text1"/>
+      <w:shd w:val="clear" w:color="auto" w:fill="F2F2F2" w:themeFill="background1" w:themeFillShade="F2"/>
+    </w:rPr>
+  </w:style>
+  <w:style w:type="character" w:styleId="SubtleEmphasis">
+    <w:name w:val="Subtle Emphasis"/>
+    <w:basedOn w:val="DefaultParagraphFont"/>
+    <w:uiPriority w:val="19"/>
+    <w:qFormat/>
+    <w:rsid w:val="00394567"/>
+    <w:rPr>
+      <w:i/>
+      <w:iCs/>
+      <w:color w:val="404040" w:themeColor="text1" w:themeTint="BF"/>
+    </w:rPr>
+  </w:style>
+  <w:style w:type="character" w:styleId="IntenseEmphasis">
+    <w:name w:val="Intense Emphasis"/>
+    <w:basedOn w:val="DefaultParagraphFont"/>
+    <w:uiPriority w:val="21"/>
+    <w:qFormat/>
+    <w:rsid w:val="00394567"/>
+    <w:rPr>
+      <w:b/>
+      <w:bCs/>
+      <w:i/>
+      <w:iCs/>
+      <w:caps/>
+    </w:rPr>
+  </w:style>
+  <w:style w:type="character" w:styleId="SubtleReference">
+    <w:name w:val="Subtle Reference"/>
+    <w:basedOn w:val="DefaultParagraphFont"/>
+    <w:uiPriority w:val="31"/>
+    <w:qFormat/>
+    <w:rsid w:val="00394567"/>
+    <w:rPr>
+      <w:smallCaps/>
+      <w:color w:val="404040" w:themeColor="text1" w:themeTint="BF"/>
+      <w:u w:val="single" w:color="7F7F7F" w:themeColor="text1" w:themeTint="80"/>
+    </w:rPr>
+  </w:style>
+  <w:style w:type="character" w:styleId="IntenseReference">
+    <w:name w:val="Intense Reference"/>
+    <w:basedOn w:val="DefaultParagraphFont"/>
+    <w:uiPriority w:val="32"/>
+    <w:qFormat/>
+    <w:rsid w:val="00394567"/>
+    <w:rPr>
+      <w:b/>
+      <w:bCs/>
+      <w:smallCaps/>
+      <w:u w:val="single"/>
+    </w:rPr>
+  </w:style>
+  <w:style w:type="character" w:styleId="BookTitle">
+    <w:name w:val="Book Title"/>
+    <w:basedOn w:val="DefaultParagraphFont"/>
+    <w:uiPriority w:val="33"/>
+    <w:qFormat/>
+    <w:rsid w:val="00394567"/>
+    <w:rPr>
+      <w:b w:val="0"/>
+      <w:bCs w:val="0"/>
+      <w:smallCaps/>
+      <w:spacing w:val="5"/>
+    </w:rPr>
+  </w:style>
+</w:styles>
+</file>
+
+<file path=word/stylesWithEffects.xml><?xml version="1.0" encoding="utf-8"?>
+<w:styles xmlns:wpc="http://schemas.microsoft.com/office/word/2010/wordprocessingCanvas" xmlns:mc="http://schemas.openxmlformats.org/markup-compatibility/2006" xmlns:o="urn:schemas-microsoft-com:office:office" xmlns:r="http://schemas.openxmlformats.org/officeDocument/2006/relationships" xmlns:m="http://schemas.openxmlformats.org/officeDocument/2006/math" xmlns:v="urn:schemas-microsoft-com:vml" xmlns:wp14="http://schemas.microsoft.com/office/word/2010/wordprocessingDrawing" xmlns:wp="http://schemas.openxmlformats.org/drawingml/2006/wordprocessingDrawing" xmlns:w10="urn:schemas-microsoft-com:office:word" xmlns:w="http://schemas.openxmlformats.org/wordprocessingml/2006/main" xmlns:w14="http://schemas.microsoft.com/office/word/2010/wordml" xmlns:wpg="http://schemas.microsoft.com/office/word/2010/wordprocessingGroup" xmlns:wpi="http://schemas.microsoft.com/office/word/2010/wordprocessingInk" xmlns:wne="http://schemas.microsoft.com/office/word/2006/wordml" xmlns:wps="http://schemas.microsoft.com/office/word/2010/wordprocessingShape" mc:Ignorable="w14 wp14">
+  <w:docDefaults>
+    <w:rPrDefault>
+      <w:rPr>
+        <w:rFonts w:asciiTheme="minorHAnsi" w:eastAsiaTheme="minorEastAsia" w:hAnsiTheme="minorHAnsi" w:cstheme="minorBidi"/>
+        <w:sz w:val="22"/>
+        <w:szCs w:val="22"/>
+        <w:lang w:val="en-US" w:eastAsia="en-US" w:bidi="ar-SA"/>
+      </w:rPr>
+    </w:rPrDefault>
+    <w:pPrDefault>
+      <w:pPr>
+        <w:spacing w:after="160" w:line="259" w:lineRule="auto"/>
+      </w:pPr>
+    </w:pPrDefault>
+  </w:docDefaults>
+  <w:latentStyles w:defLockedState="0" w:defUIPriority="99" w:defSemiHidden="1" w:defUnhideWhenUsed="1" w:defQFormat="0" w:count="267">
+    <w:lsdException w:name="Normal" w:semiHidden="0" w:uiPriority="0" w:unhideWhenUsed="0" w:qFormat="1"/>
+    <w:lsdException w:name="heading 1" w:semiHidden="0" w:uiPriority="9" w:unhideWhenUsed="0" w:qFormat="1"/>
+    <w:lsdException w:name="heading 2" w:uiPriority="9" w:qFormat="1"/>
+    <w:lsdException w:name="heading 3" w:uiPriority="9" w:qFormat="1"/>
+    <w:lsdException w:name="heading 4" w:uiPriority="9" w:qFormat="1"/>
+    <w:lsdException w:name="heading 5" w:uiPriority="9" w:qFormat="1"/>
+    <w:lsdException w:name="heading 6" w:uiPriority="9" w:qFormat="1"/>
+    <w:lsdException w:name="heading 7" w:uiPriority="9" w:qFormat="1"/>
+    <w:lsdException w:name="heading 8" w:uiPriority="9" w:qFormat="1"/>
+    <w:lsdException w:name="heading 9" w:uiPriority="9" w:qFormat="1"/>
+    <w:lsdException w:name="toc 1" w:uiPriority="39"/>
+    <w:lsdException w:name="toc 2" w:uiPriority="39"/>
+    <w:lsdException w:name="toc 3" w:uiPriority="39"/>
+    <w:lsdException w:name="toc 4" w:uiPriority="39"/>
+    <w:lsdException w:name="toc 5" w:uiPriority="39"/>
+    <w:lsdException w:name="toc 6" w:uiPriority="39"/>
+    <w:lsdException w:name="toc 7" w:uiPriority="39"/>
+    <w:lsdException w:name="toc 8" w:uiPriority="39"/>
+    <w:lsdException w:name="toc 9" w:uiPriority="39"/>
+    <w:lsdException w:name="caption" w:uiPriority="35" w:qFormat="1"/>
+    <w:lsdException w:name="Title" w:semiHidden="0" w:uiPriority="10" w:unhideWhenUsed="0" w:qFormat="1"/>
+    <w:lsdException w:name="Default Paragraph Font" w:uiPriority="1"/>
+    <w:lsdException w:name="Subtitle" w:semiHidden="0" w:uiPriority="11" w:unhideWhenUsed="0" w:qFormat="1"/>
+    <w:lsdException w:name="Strong" w:semiHidden="0" w:uiPriority="22" w:unhideWhenUsed="0" w:qFormat="1"/>
+    <w:lsdException w:name="Emphasis" w:semiHidden="0" w:uiPriority="20" w:unhideWhenUsed="0" w:qFormat="1"/>
+    <w:lsdException w:name="Table Grid" w:semiHidden="0" w:uiPriority="39" w:unhideWhenUsed="0"/>
+    <w:lsdException w:name="Placeholder Text" w:unhideWhenUsed="0"/>
+    <w:lsdException w:name="No Spacing" w:semiHidden="0" w:uiPriority="1" w:unhideWhenUsed="0" w:qFormat="1"/>
+    <w:lsdException w:name="Light Shading" w:semiHidden="0" w:uiPriority="60" w:unhideWhenUsed="0"/>
+    <w:lsdException w:name="Light List" w:semiHidden="0" w:uiPriority="61" w:unhideWhenUsed="0"/>
+    <w:lsdException w:name="Light Grid" w:semiHidden="0" w:uiPriority="62" w:unhideWhenUsed="0"/>
+    <w:lsdException w:name="Medium Shading 1" w:semiHidden="0" w:uiPriority="63" w:unhideWhenUsed="0"/>
+    <w:lsdException w:name="Medium Shading 2" w:semiHidden="0" w:uiPriority="64" w:unhideWhenUsed="0"/>
+    <w:lsdException w:name="Medium List 1" w:semiHidden="0" w:uiPriority="65" w:unhideWhenUsed="0"/>
+    <w:lsdException w:name="Medium List 2" w:semiHidden="0" w:uiPriority="66" w:unhideWhenUsed="0"/>
+    <w:lsdException w:name="Medium Grid 1" w:semiHidden="0" w:uiPriority="67" w:unhideWhenUsed="0"/>
+    <w:lsdException w:name="Medium Grid 2" w:semiHidden="0" w:uiPriority="68" w:unhideWhenUsed="0"/>
+    <w:lsdException w:name="Medium Grid 3" w:semiHidden="0" w:uiPriority="69" w:unhideWhenUsed="0"/>
+    <w:lsdException w:name="Dark List" w:semiHidden="0" w:uiPriority="70" w:unhideWhenUsed="0"/>
+    <w:lsdException w:name="Colorful Shading" w:semiHidden="0" w:uiPriority="71" w:unhideWhenUsed="0"/>
+    <w:lsdException w:name="Colorful List" w:semiHidden="0" w:uiPriority="72" w:unhideWhenUsed="0"/>
+    <w:lsdException w:name="Colorful Grid" w:semiHidden="0" w:uiPriority="73" w:unhideWhenUsed="0"/>
+    <w:lsdException w:name="Light Shading Accent 1" w:semiHidden="0" w:uiPriority="60" w:unhideWhenUsed="0"/>
+    <w:lsdException w:name="Light List Accent 1" w:semiHidden="0" w:uiPriority="61" w:unhideWhenUsed="0"/>
+    <w:lsdException w:name="Light Grid Accent 1" w:semiHidden="0" w:uiPriority="62" w:unhideWhenUsed="0"/>
+    <w:lsdException w:name="Medium Shading 1 Accent 1" w:semiHidden="0" w:uiPriority="63" w:unhideWhenUsed="0"/>
+    <w:lsdException w:name="Medium Shading 2 Accent 1" w:semiHidden="0" w:uiPriority="64" w:unhideWhenUsed="0"/>
+    <w:lsdException w:name="Medium List 1 Accent 1" w:semiHidden="0" w:uiPriority="65" w:unhideWhenUsed="0"/>
+    <w:lsdException w:name="Revision" w:unhideWhenUsed="0"/>
+    <w:lsdException w:name="List Paragraph" w:semiHidden="0" w:uiPriority="34" w:unhideWhenUsed="0" w:qFormat="1"/>
+    <w:lsdException w:name="Quote" w:semiHidden="0" w:uiPriority="29" w:unhideWhenUsed="0" w:qFormat="1"/>
+    <w:lsdException w:name="Intense Quote" w:semiHidden="0" w:uiPriority="30" w:unhideWhenUsed="0" w:qFormat="1"/>
+    <w:lsdException w:name="Medium List 2 Accent 1" w:semiHidden="0" w:uiPriority="66" w:unhideWhenUsed="0"/>
+    <w:lsdException w:name="Medium Grid 1 Accent 1" w:semiHidden="0" w:uiPriority="67" w:unhideWhenUsed="0"/>
+    <w:lsdException w:name="Medium Grid 2 Accent 1" w:semiHidden="0" w:uiPriority="68" w:unhideWhenUsed="0"/>
+    <w:lsdException w:name="Medium Grid 3 Accent 1" w:semiHidden="0" w:uiPriority="69" w:unhideWhenUsed="0"/>
+    <w:lsdException w:name="Dark List Accent 1" w:semiHidden="0" w:uiPriority="70" w:unhideWhenUsed="0"/>
+    <w:lsdException w:name="Colorful Shading Accent 1" w:semiHidden="0" w:uiPriority="71" w:unhideWhenUsed="0"/>
+    <w:lsdException w:name="Colorful List Accent 1" w:semiHidden="0" w:uiPriority="72" w:unhideWhenUsed="0"/>
+    <w:lsdException w:name="Colorful Grid Accent 1" w:semiHidden="0" w:uiPriority="73" w:unhideWhenUsed="0"/>
+    <w:lsdException w:name="Light Shading Accent 2" w:semiHidden="0" w:uiPriority="60" w:unhideWhenUsed="0"/>
+    <w:lsdException w:name="Light List Accent 2" w:semiHidden="0" w:uiPriority="61" w:unhideWhenUsed="0"/>
+    <w:lsdException w:name="Light Grid Accent 2" w:semiHidden="0" w:uiPriority="62" w:unhideWhenUsed="0"/>
+    <w:lsdException w:name="Medium Shading 1 Accent 2" w:semiHidden="0" w:uiPriority="63" w:unhideWhenUsed="0"/>
+    <w:lsdException w:name="Medium Shading 2 Accent 2" w:semiHidden="0" w:uiPriority="64" w:unhideWhenUsed="0"/>
+    <w:lsdException w:name="Medium List 1 Accent 2" w:semiHidden="0" w:uiPriority="65" w:unhideWhenUsed="0"/>
+    <w:lsdException w:name="Medium List 2 Accent 2" w:semiHidden="0" w:uiPriority="66" w:unhideWhenUsed="0"/>
+    <w:lsdException w:name="Medium Grid 1 Accent 2" w:semiHidden="0" w:uiPriority="67" w:unhideWhenUsed="0"/>
+    <w:lsdException w:name="Medium Grid 2 Accent 2" w:semiHidden="0" w:uiPriority="68" w:unhideWhenUsed="0"/>
+    <w:lsdException w:name="Medium Grid 3 Accent 2" w:semiHidden="0" w:uiPriority="69" w:unhideWhenUsed="0"/>
+    <w:lsdException w:name="Dark List Accent 2" w:semiHidden="0" w:uiPriority="70" w:unhideWhenUsed="0"/>
+    <w:lsdException w:name="Colorful Shading Accent 2" w:semiHidden="0" w:uiPriority="71" w:unhideWhenUsed="0"/>
+    <w:lsdException w:name="Colorful List Accent 2" w:semiHidden="0" w:uiPriority="72" w:unhideWhenUsed="0"/>
+    <w:lsdException w:name="Colorful Grid Accent 2" w:semiHidden="0" w:uiPriority="73" w:unhideWhenUsed="0"/>
+    <w:lsdException w:name="Light Shading Accent 3" w:semiHidden="0" w:uiPriority="60" w:unhideWhenUsed="0"/>
+    <w:lsdException w:name="Light List Accent 3" w:semiHidden="0" w:uiPriority="61" w:unhideWhenUsed="0"/>
+    <w:lsdException w:name="Light Grid Accent 3" w:semiHidden="0" w:uiPriority="62" w:unhideWhenUsed="0"/>
+    <w:lsdException w:name="Medium Shading 1 Accent 3" w:semiHidden="0" w:uiPriority="63" w:unhideWhenUsed="0"/>
+    <w:lsdException w:name="Medium Shading 2 Accent 3" w:semiHidden="0" w:uiPriority="64" w:unhideWhenUsed="0"/>
+    <w:lsdException w:name="Medium List 1 Accent 3" w:semiHidden="0" w:uiPriority="65" w:unhideWhenUsed="0"/>
+    <w:lsdException w:name="Medium List 2 Accent 3" w:semiHidden="0" w:uiPriority="66" w:unhideWhenUsed="0"/>
+    <w:lsdException w:name="Medium Grid 1 Accent 3" w:semiHidden="0" w:uiPriority="67" w:unhideWhenUsed="0"/>
+    <w:lsdException w:name="Medium Grid 2 Accent 3" w:semiHidden="0" w:uiPriority="68" w:unhideWhenUsed="0"/>
+    <w:lsdException w:name="Medium Grid 3 Accent 3" w:semiHidden="0" w:uiPriority="69" w:unhideWhenUsed="0"/>
+    <w:lsdException w:name="Dark List Accent 3" w:semiHidden="0" w:uiPriority="70" w:unhideWhenUsed="0"/>
+    <w:lsdException w:name="Colorful Shading Accent 3" w:semiHidden="0" w:uiPriority="71" w:unhideWhenUsed="0"/>
+    <w:lsdException w:name="Colorful List Accent 3" w:semiHidden="0" w:uiPriority="72" w:unhideWhenUsed="0"/>
+    <w:lsdException w:name="Colorful Grid Accent 3" w:semiHidden="0" w:uiPriority="73" w:unhideWhenUsed="0"/>
+    <w:lsdException w:name="Light Shading Accent 4" w:semiHidden="0" w:uiPriority="60" w:unhideWhenUsed="0"/>
+    <w:lsdException w:name="Light List Accent 4" w:semiHidden="0" w:uiPriority="61" w:unhideWhenUsed="0"/>
+    <w:lsdException w:name="Light Grid Accent 4" w:semiHidden="0" w:uiPriority="62" w:unhideWhenUsed="0"/>
+    <w:lsdException w:name="Medium Shading 1 Accent 4" w:semiHidden="0" w:uiPriority="63" w:unhideWhenUsed="0"/>
+    <w:lsdException w:name="Medium Shading 2 Accent 4" w:semiHidden="0" w:uiPriority="64" w:unhideWhenUsed="0"/>
+    <w:lsdException w:name="Medium List 1 Accent 4" w:semiHidden="0" w:uiPriority="65" w:unhideWhenUsed="0"/>
+    <w:lsdException w:name="Medium List 2 Accent 4" w:semiHidden="0" w:uiPriority="66" w:unhideWhenUsed="0"/>
+    <w:lsdException w:name="Medium Grid 1 Accent 4" w:semiHidden="0" w:uiPriority="67" w:unhideWhenUsed="0"/>
+    <w:lsdException w:name="Medium Grid 2 Accent 4" w:semiHidden="0" w:uiPriority="68" w:unhideWhenUsed="0"/>
+    <w:lsdException w:name="Medium Grid 3 Accent 4" w:semiHidden="0" w:uiPriority="69" w:unhideWhenUsed="0"/>
+    <w:lsdException w:name="Dark List Accent 4" w:semiHidden="0" w:uiPriority="70" w:unhideWhenUsed="0"/>
+    <w:lsdException w:name="Colorful Shading Accent 4" w:semiHidden="0" w:uiPriority="71" w:unhideWhenUsed="0"/>
+    <w:lsdException w:name="Colorful List Accent 4" w:semiHidden="0" w:uiPriority="72" w:unhideWhenUsed="0"/>
+    <w:lsdException w:name="Colorful Grid Accent 4" w:semiHidden="0" w:uiPriority="73" w:unhideWhenUsed="0"/>
+    <w:lsdException w:name="Light Shading Accent 5" w:semiHidden="0" w:uiPriority="60" w:unhideWhenUsed="0"/>
+    <w:lsdException w:name="Light List Accent 5" w:semiHidden="0" w:uiPriority="61" w:unhideWhenUsed="0"/>
+    <w:lsdException w:name="Light Grid Accent 5" w:semiHidden="0" w:uiPriority="62" w:unhideWhenUsed="0"/>
+    <w:lsdException w:name="Medium Shading 1 Accent 5" w:semiHidden="0" w:uiPriority="63" w:unhideWhenUsed="0"/>
+    <w:lsdException w:name="Medium Shading 2 Accent 5" w:semiHidden="0" w:uiPriority="64" w:unhideWhenUsed="0"/>
+    <w:lsdException w:name="Medium List 1 Accent 5" w:semiHidden="0" w:uiPriority="65" w:unhideWhenUsed="0"/>
+    <w:lsdException w:name="Medium List 2 Accent 5" w:semiHidden="0" w:uiPriority="66" w:unhideWhenUsed="0"/>
+    <w:lsdException w:name="Medium Grid 1 Accent 5" w:semiHidden="0" w:uiPriority="67" w:unhideWhenUsed="0"/>
+    <w:lsdException w:name="Medium Grid 2 Accent 5" w:semiHidden="0" w:uiPriority="68" w:unhideWhenUsed="0"/>
+    <w:lsdException w:name="Medium Grid 3 Accent 5" w:semiHidden="0" w:uiPriority="69" w:unhideWhenUsed="0"/>
+    <w:lsdException w:name="Dark List Accent 5" w:semiHidden="0" w:uiPriority="70" w:unhideWhenUsed="0"/>
+    <w:lsdException w:name="Colorful Shading Accent 5" w:semiHidden="0" w:uiPriority="71" w:unhideWhenUsed="0"/>
+    <w:lsdException w:name="Colorful List Accent 5" w:semiHidden="0" w:uiPriority="72" w:unhideWhenUsed="0"/>
+    <w:lsdException w:name="Colorful Grid Accent 5" w:semiHidden="0" w:uiPriority="73" w:unhideWhenUsed="0"/>
+    <w:lsdException w:name="Light Shading Accent 6" w:semiHidden="0" w:uiPriority="60" w:unhideWhenUsed="0"/>
+    <w:lsdException w:name="Light List Accent 6" w:semiHidden="0" w:uiPriority="61" w:unhideWhenUsed="0"/>
+    <w:lsdException w:name="Light Grid Accent 6" w:semiHidden="0" w:uiPriority="62" w:unhideWhenUsed="0"/>
+    <w:lsdException w:name="Medium Shading 1 Accent 6" w:semiHidden="0" w:uiPriority="63" w:unhideWhenUsed="0"/>
+    <w:lsdException w:name="Medium Shading 2 Accent 6" w:semiHidden="0" w:uiPriority="64" w:unhideWhenUsed="0"/>
+    <w:lsdException w:name="Medium List 1 Accent 6" w:semiHidden="0" w:uiPriority="65" w:unhideWhenUsed="0"/>
+    <w:lsdException w:name="Medium List 2 Accent 6" w:semiHidden="0" w:uiPriority="66" w:unhideWhenUsed="0"/>
+    <w:lsdException w:name="Medium Grid 1 Accent 6" w:semiHidden="0" w:uiPriority="67" w:unhideWhenUsed="0"/>
+    <w:lsdException w:name="Medium Grid 2 Accent 6" w:semiHidden="0" w:uiPriority="68" w:unhideWhenUsed="0"/>
+    <w:lsdException w:name="Medium Grid 3 Accent 6" w:semiHidden="0" w:uiPriority="69" w:unhideWhenUsed="0"/>
+    <w:lsdException w:name="Dark List Accent 6" w:semiHidden="0" w:uiPriority="70" w:unhideWhenUsed="0"/>
+    <w:lsdException w:name="Colorful Shading Accent 6" w:semiHidden="0" w:uiPriority="71" w:unhideWhenUsed="0"/>
+    <w:lsdException w:name="Colorful List Accent 6" w:semiHidden="0" w:uiPriority="72" w:unhideWhenUsed="0"/>
+    <w:lsdException w:name="Colorful Grid Accent 6" w:semiHidden="0" w:uiPriority="73" w:unhideWhenUsed="0"/>
+    <w:lsdException w:name="Subtle Emphasis" w:semiHidden="0" w:uiPriority="19" w:unhideWhenUsed="0" w:qFormat="1"/>
+    <w:lsdException w:name="Intense Emphasis" w:semiHidden="0" w:uiPriority="21" w:unhideWhenUsed="0" w:qFormat="1"/>
+    <w:lsdException w:name="Subtle Reference" w:semiHidden="0" w:uiPriority="31" w:unhideWhenUsed="0" w:qFormat="1"/>
+    <w:lsdException w:name="Intense Reference" w:semiHidden="0" w:uiPriority="32" w:unhideWhenUsed="0" w:qFormat="1"/>
+    <w:lsdException w:name="Book Title" w:semiHidden="0" w:uiPriority="33" w:unhideWhenUsed="0" w:qFormat="1"/>
+    <w:lsdException w:name="Bibliography" w:uiPriority="37"/>
+    <w:lsdException w:name="TOC Heading" w:uiPriority="39" w:qFormat="1"/>
   </w:latentStyles>
   <w:style w:type="paragraph" w:default="1" w:styleId="Normal">
     <w:name w:val="Normal"/>
@@ -23552,7 +24743,7 @@
   <a:extraClrSchemeLst/>
   <a:extLst>
     <a:ext uri="{05A4C25C-085E-4340-85A3-A5531E510DB2}">
-      <thm15:themeFamily xmlns:thm15="http://schemas.microsoft.com/office/thememl/2012/main" name="Office Theme" id="{62F939B6-93AF-4DB8-9C6B-D6C7DFDC589F}" vid="{4A3C46E8-61CC-4603-A589-7422A47A8E4A}"/>
+      <thm15:themeFamily xmlns="" xmlns:thm15="http://schemas.microsoft.com/office/thememl/2012/main" name="Office Theme" id="{62F939B6-93AF-4DB8-9C6B-D6C7DFDC589F}" vid="{4A3C46E8-61CC-4603-A589-7422A47A8E4A}"/>
     </a:ext>
   </a:extLst>
 </a:theme>
@@ -23563,7 +24754,7 @@
 </file>
 
 <file path=customXml/itemProps1.xml><?xml version="1.0" encoding="utf-8"?>
-<ds:datastoreItem xmlns:ds="http://schemas.openxmlformats.org/officeDocument/2006/customXml" ds:itemID="{33BCF469-FEAB-4FA4-98E1-64DC84032958}">
+<ds:datastoreItem xmlns:ds="http://schemas.openxmlformats.org/officeDocument/2006/customXml" ds:itemID="{EDEBACE5-2231-4B74-ACA8-9544A9A255C8}">
   <ds:schemaRefs>
     <ds:schemaRef ds:uri="http://schemas.openxmlformats.org/officeDocument/2006/bibliography"/>
   </ds:schemaRefs>

</xml_diff>

<commit_message>
Cập nhật báo cáo niên luận
</commit_message>
<xml_diff>
--- a/docs/design/NL04_SoftwareSpecificationRequirement.docx
+++ b/docs/design/NL04_SoftwareSpecificationRequirement.docx
@@ -10260,6 +10260,7 @@
     <w:p>
       <w:pPr>
         <w:ind w:firstLine="360"/>
+        <w:jc w:val="both"/>
         <w:rPr>
           <w:rFonts w:eastAsia="Times New Roman"/>
         </w:rPr>
@@ -10280,6 +10281,7 @@
     <w:p>
       <w:pPr>
         <w:ind w:firstLine="360"/>
+        <w:jc w:val="both"/>
         <w:rPr>
           <w:rFonts w:eastAsia="Times New Roman"/>
         </w:rPr>
@@ -10308,6 +10310,7 @@
     <w:p>
       <w:pPr>
         <w:ind w:firstLine="360"/>
+        <w:jc w:val="both"/>
         <w:rPr>
           <w:rFonts w:eastAsia="Times New Roman"/>
         </w:rPr>
@@ -10341,6 +10344,7 @@
     <w:p>
       <w:pPr>
         <w:ind w:firstLine="360"/>
+        <w:jc w:val="both"/>
         <w:rPr>
           <w:szCs w:val="24"/>
         </w:rPr>
@@ -10374,7 +10378,15 @@
         <w:rPr>
           <w:rFonts w:eastAsia="Times New Roman"/>
         </w:rPr>
-        <w:t xml:space="preserve">còn có thể xóa thành viên và các nhà trọ của thành viên đó nếu phát hiện thành </w:t>
+        <w:t>còn có thể xóa thàn</w:t>
+      </w:r>
+      <w:bookmarkStart w:id="23" w:name="_GoBack"/>
+      <w:bookmarkEnd w:id="23"/>
+      <w:r>
+        <w:rPr>
+          <w:rFonts w:eastAsia="Times New Roman"/>
+        </w:rPr>
+        <w:t xml:space="preserve">h viên và các nhà trọ của thành viên đó nếu phát hiện thành </w:t>
       </w:r>
       <w:r>
         <w:rPr>
@@ -10411,11 +10423,11 @@
       <w:pPr>
         <w:pStyle w:val="Heading2"/>
       </w:pPr>
-      <w:bookmarkStart w:id="23" w:name="_Toc397689019"/>
+      <w:bookmarkStart w:id="24" w:name="_Toc397689019"/>
       <w:r>
         <w:t>Môi trường vận hành</w:t>
       </w:r>
-      <w:bookmarkEnd w:id="23"/>
+      <w:bookmarkEnd w:id="24"/>
       <w:r>
         <w:t xml:space="preserve"> </w:t>
       </w:r>
@@ -10472,16 +10484,16 @@
       <w:pPr>
         <w:pStyle w:val="Heading2"/>
       </w:pPr>
-      <w:bookmarkStart w:id="24" w:name="h.35nkun2" w:colFirst="0" w:colLast="0"/>
-      <w:bookmarkStart w:id="25" w:name="_Toc397689020"/>
-      <w:bookmarkEnd w:id="24"/>
+      <w:bookmarkStart w:id="25" w:name="h.35nkun2" w:colFirst="0" w:colLast="0"/>
+      <w:bookmarkStart w:id="26" w:name="_Toc397689020"/>
+      <w:bookmarkEnd w:id="25"/>
       <w:r>
         <w:rPr>
           <w:rFonts w:eastAsia="Times New Roman"/>
         </w:rPr>
         <w:t>Các ràng buộc về thực thi và thiết kế</w:t>
       </w:r>
-      <w:bookmarkEnd w:id="25"/>
+      <w:bookmarkEnd w:id="26"/>
       <w:r>
         <w:rPr>
           <w:rFonts w:eastAsia="Times New Roman"/>
@@ -10544,8 +10556,8 @@
           <w:szCs w:val="24"/>
         </w:rPr>
       </w:pPr>
-      <w:bookmarkStart w:id="26" w:name="h.1ksv4uv" w:colFirst="0" w:colLast="0"/>
-      <w:bookmarkEnd w:id="26"/>
+      <w:bookmarkStart w:id="27" w:name="h.1ksv4uv" w:colFirst="0" w:colLast="0"/>
+      <w:bookmarkEnd w:id="27"/>
       <w:r>
         <w:rPr>
           <w:rFonts w:eastAsia="Times New Roman"/>
@@ -10807,16 +10819,16 @@
       <w:pPr>
         <w:pStyle w:val="Heading2"/>
       </w:pPr>
-      <w:bookmarkStart w:id="27" w:name="h.44sinio" w:colFirst="0" w:colLast="0"/>
-      <w:bookmarkStart w:id="28" w:name="_Toc397689021"/>
-      <w:bookmarkEnd w:id="27"/>
+      <w:bookmarkStart w:id="28" w:name="h.44sinio" w:colFirst="0" w:colLast="0"/>
+      <w:bookmarkStart w:id="29" w:name="_Toc397689021"/>
+      <w:bookmarkEnd w:id="28"/>
       <w:r>
         <w:rPr>
           <w:rFonts w:eastAsia="Times New Roman"/>
         </w:rPr>
         <w:t>Các giả định và phụ thuộc</w:t>
       </w:r>
-      <w:bookmarkEnd w:id="28"/>
+      <w:bookmarkEnd w:id="29"/>
       <w:r>
         <w:rPr>
           <w:rFonts w:eastAsia="Times New Roman"/>
@@ -10988,9 +11000,9 @@
       <w:pPr>
         <w:pStyle w:val="Heading1"/>
       </w:pPr>
-      <w:bookmarkStart w:id="29" w:name="h.2jxsxqh" w:colFirst="0" w:colLast="0"/>
-      <w:bookmarkStart w:id="30" w:name="_Toc397689022"/>
-      <w:bookmarkEnd w:id="29"/>
+      <w:bookmarkStart w:id="30" w:name="h.2jxsxqh" w:colFirst="0" w:colLast="0"/>
+      <w:bookmarkStart w:id="31" w:name="_Toc397689022"/>
+      <w:bookmarkEnd w:id="30"/>
       <w:r>
         <w:rPr>
           <w:rFonts w:eastAsia="Times New Roman"/>
@@ -11004,22 +11016,22 @@
         </w:rPr>
         <w:t>bên ngoài</w:t>
       </w:r>
-      <w:bookmarkEnd w:id="30"/>
+      <w:bookmarkEnd w:id="31"/>
     </w:p>
     <w:p>
       <w:pPr>
         <w:pStyle w:val="Heading2"/>
       </w:pPr>
-      <w:bookmarkStart w:id="31" w:name="h.z337ya" w:colFirst="0" w:colLast="0"/>
-      <w:bookmarkStart w:id="32" w:name="_Toc397689023"/>
-      <w:bookmarkEnd w:id="31"/>
+      <w:bookmarkStart w:id="32" w:name="h.z337ya" w:colFirst="0" w:colLast="0"/>
+      <w:bookmarkStart w:id="33" w:name="_Toc397689023"/>
+      <w:bookmarkEnd w:id="32"/>
       <w:r>
         <w:rPr>
           <w:rFonts w:eastAsia="Times New Roman"/>
         </w:rPr>
         <w:t>Giao diện người sử dụng</w:t>
       </w:r>
-      <w:bookmarkEnd w:id="32"/>
+      <w:bookmarkEnd w:id="33"/>
       <w:r>
         <w:rPr>
           <w:rFonts w:eastAsia="Times New Roman"/>
@@ -11136,16 +11148,16 @@
       <w:pPr>
         <w:pStyle w:val="Heading2"/>
       </w:pPr>
-      <w:bookmarkStart w:id="33" w:name="h.6634gpsv25pj" w:colFirst="0" w:colLast="0"/>
-      <w:bookmarkStart w:id="34" w:name="_Toc397689024"/>
-      <w:bookmarkEnd w:id="33"/>
+      <w:bookmarkStart w:id="34" w:name="h.6634gpsv25pj" w:colFirst="0" w:colLast="0"/>
+      <w:bookmarkStart w:id="35" w:name="_Toc397689024"/>
+      <w:bookmarkEnd w:id="34"/>
       <w:r>
         <w:rPr>
           <w:rFonts w:eastAsia="Times New Roman"/>
         </w:rPr>
         <w:t>Giao tiếp phần cứng</w:t>
       </w:r>
-      <w:bookmarkEnd w:id="34"/>
+      <w:bookmarkEnd w:id="35"/>
       <w:r>
         <w:rPr>
           <w:rFonts w:eastAsia="Times New Roman"/>
@@ -11516,16 +11528,16 @@
       <w:pPr>
         <w:pStyle w:val="Heading2"/>
       </w:pPr>
-      <w:bookmarkStart w:id="35" w:name="h.1y810tw" w:colFirst="0" w:colLast="0"/>
-      <w:bookmarkStart w:id="36" w:name="_Toc397689025"/>
-      <w:bookmarkEnd w:id="35"/>
+      <w:bookmarkStart w:id="36" w:name="h.1y810tw" w:colFirst="0" w:colLast="0"/>
+      <w:bookmarkStart w:id="37" w:name="_Toc397689025"/>
+      <w:bookmarkEnd w:id="36"/>
       <w:r>
         <w:rPr>
           <w:rFonts w:eastAsia="Times New Roman"/>
         </w:rPr>
         <w:t>Giao tiếp phần mềm</w:t>
       </w:r>
-      <w:bookmarkEnd w:id="36"/>
+      <w:bookmarkEnd w:id="37"/>
       <w:r>
         <w:rPr>
           <w:rFonts w:eastAsia="Times New Roman"/>
@@ -11733,16 +11745,16 @@
       <w:pPr>
         <w:pStyle w:val="Heading2"/>
       </w:pPr>
-      <w:bookmarkStart w:id="37" w:name="h.4i7ojhp" w:colFirst="0" w:colLast="0"/>
-      <w:bookmarkStart w:id="38" w:name="_Toc397689026"/>
-      <w:bookmarkEnd w:id="37"/>
+      <w:bookmarkStart w:id="38" w:name="h.4i7ojhp" w:colFirst="0" w:colLast="0"/>
+      <w:bookmarkStart w:id="39" w:name="_Toc397689026"/>
+      <w:bookmarkEnd w:id="38"/>
       <w:r>
         <w:rPr>
           <w:rFonts w:eastAsia="Times New Roman"/>
         </w:rPr>
         <w:t>Giao tiếp truyền thông tin</w:t>
       </w:r>
-      <w:bookmarkEnd w:id="38"/>
+      <w:bookmarkEnd w:id="39"/>
       <w:r>
         <w:rPr>
           <w:rFonts w:eastAsia="Times New Roman"/>
@@ -12070,15 +12082,13 @@
       <w:pPr>
         <w:pStyle w:val="Heading1"/>
       </w:pPr>
-      <w:bookmarkStart w:id="39" w:name="h.2xcytpi" w:colFirst="0" w:colLast="0"/>
-      <w:bookmarkStart w:id="40" w:name="_Toc397689027"/>
-      <w:bookmarkStart w:id="41" w:name="_GoBack"/>
-      <w:bookmarkEnd w:id="39"/>
+      <w:bookmarkStart w:id="40" w:name="h.2xcytpi" w:colFirst="0" w:colLast="0"/>
+      <w:bookmarkStart w:id="41" w:name="_Toc397689027"/>
+      <w:bookmarkEnd w:id="40"/>
+      <w:r>
+        <w:t>Các tính năng của hệ thống</w:t>
+      </w:r>
       <w:bookmarkEnd w:id="41"/>
-      <w:r>
-        <w:t>Các tính năng của hệ thống</w:t>
-      </w:r>
-      <w:bookmarkEnd w:id="40"/>
       <w:r>
         <w:t xml:space="preserve"> </w:t>
       </w:r>
@@ -18676,7 +18686,7 @@
           <w:rPr>
             <w:noProof/>
           </w:rPr>
-          <w:t>6</w:t>
+          <w:t>4</w:t>
         </w:r>
         <w:r>
           <w:rPr>
@@ -26427,7 +26437,7 @@
 </file>
 
 <file path=customXml/itemProps1.xml><?xml version="1.0" encoding="utf-8"?>
-<ds:datastoreItem xmlns:ds="http://schemas.openxmlformats.org/officeDocument/2006/customXml" ds:itemID="{E58C7D67-9834-45C8-BE73-FEB3E5AB2592}">
+<ds:datastoreItem xmlns:ds="http://schemas.openxmlformats.org/officeDocument/2006/customXml" ds:itemID="{FFA333FC-1ABD-4238-855E-739CB8881211}">
   <ds:schemaRefs>
     <ds:schemaRef ds:uri="http://schemas.openxmlformats.org/officeDocument/2006/bibliography"/>
   </ds:schemaRefs>

</xml_diff>